<commit_message>
Task: Project Closure - Final Document: Filled Chapter "Vorgehensmodell" (first draft) later to be continued
</commit_message>
<xml_diff>
--- a/Documents/Project Closure/TINF13AIBI Team MYO Projektabschluss v0.2.docx
+++ b/Documents/Project Closure/TINF13AIBI Team MYO Projektabschluss v0.2.docx
@@ -192,7 +192,21 @@
                       <w:rPr>
                         <w:color w:val="4F81BD" w:themeColor="accent1"/>
                       </w:rPr>
-                      <w:t>Tabea Kiupel;Alexander Küppers</w:t>
+                      <w:t xml:space="preserve">Tabea </w:t>
+                    </w:r>
+                    <w:proofErr w:type="spellStart"/>
+                    <w:r>
+                      <w:rPr>
+                        <w:color w:val="4F81BD" w:themeColor="accent1"/>
+                      </w:rPr>
+                      <w:t>Kiupel;Alexander</w:t>
+                    </w:r>
+                    <w:proofErr w:type="spellEnd"/>
+                    <w:r>
+                      <w:rPr>
+                        <w:color w:val="4F81BD" w:themeColor="accent1"/>
+                      </w:rPr>
+                      <w:t xml:space="preserve"> Küppers</w:t>
                     </w:r>
                   </w:p>
                 </w:sdtContent>
@@ -3302,8 +3316,6 @@
         </w:rPr>
         <w:t xml:space="preserve"> </w:t>
       </w:r>
-      <w:bookmarkStart w:id="3" w:name="_GoBack"/>
-      <w:bookmarkEnd w:id="3"/>
     </w:p>
     <w:p>
       <w:r>
@@ -3319,11 +3331,11 @@
         </w:numPr>
         <w:ind w:left="284" w:hanging="284"/>
       </w:pPr>
-      <w:bookmarkStart w:id="4" w:name="_Toc417740042"/>
+      <w:bookmarkStart w:id="3" w:name="_Toc417740042"/>
       <w:r>
         <w:t>Anforderungen</w:t>
       </w:r>
-      <w:bookmarkEnd w:id="4"/>
+      <w:bookmarkEnd w:id="3"/>
     </w:p>
     <w:p>
       <w:r>
@@ -3339,11 +3351,11 @@
         </w:numPr>
         <w:ind w:left="426" w:hanging="426"/>
       </w:pPr>
-      <w:bookmarkStart w:id="5" w:name="_Toc417740043"/>
+      <w:bookmarkStart w:id="4" w:name="_Toc417740043"/>
       <w:r>
         <w:t>Funktionale Anforderungen</w:t>
       </w:r>
-      <w:bookmarkEnd w:id="5"/>
+      <w:bookmarkEnd w:id="4"/>
     </w:p>
     <w:p>
       <w:pPr>
@@ -3396,8 +3408,8 @@
         </w:numPr>
         <w:spacing w:before="100" w:beforeAutospacing="1" w:after="100" w:afterAutospacing="1"/>
       </w:pPr>
-      <w:bookmarkStart w:id="6" w:name="h.fv8xq1f0j192" w:colFirst="0" w:colLast="0"/>
-      <w:bookmarkEnd w:id="6"/>
+      <w:bookmarkStart w:id="5" w:name="h.fv8xq1f0j192" w:colFirst="0" w:colLast="0"/>
+      <w:bookmarkEnd w:id="5"/>
       <w:r>
         <w:t xml:space="preserve">F – 10.2 – GUI-Design </w:t>
       </w:r>
@@ -3411,8 +3423,8 @@
         </w:numPr>
         <w:spacing w:before="100" w:beforeAutospacing="1" w:after="100" w:afterAutospacing="1"/>
       </w:pPr>
-      <w:bookmarkStart w:id="7" w:name="h.buz3mwfr8ewb" w:colFirst="0" w:colLast="0"/>
-      <w:bookmarkEnd w:id="7"/>
+      <w:bookmarkStart w:id="6" w:name="h.buz3mwfr8ewb" w:colFirst="0" w:colLast="0"/>
+      <w:bookmarkEnd w:id="6"/>
       <w:r>
         <w:t>Zum Verwalten der Skripte und Gestenfolgen stellt die Anwendung ein GUI zur Verfügung. Sobald Skripte und Gestenfolgen konfiguriert sind können diese ausgeführt werden während die Anwendung ohne GUI im Hintergrund aktiv ist.</w:t>
       </w:r>
@@ -3439,8 +3451,8 @@
         </w:numPr>
         <w:spacing w:before="100" w:beforeAutospacing="1" w:after="100" w:afterAutospacing="1"/>
       </w:pPr>
-      <w:bookmarkStart w:id="8" w:name="h.p27b56np6o5v" w:colFirst="0" w:colLast="0"/>
-      <w:bookmarkEnd w:id="8"/>
+      <w:bookmarkStart w:id="7" w:name="h.p27b56np6o5v" w:colFirst="0" w:colLast="0"/>
+      <w:bookmarkEnd w:id="7"/>
       <w:r>
         <w:t>Das MYO erkennt standardmäßig 5 verschiedene Gesten. Diese sind:</w:t>
       </w:r>
@@ -3455,12 +3467,12 @@
         <w:spacing w:before="100" w:beforeAutospacing="1" w:after="100" w:afterAutospacing="1"/>
         <w:contextualSpacing/>
       </w:pPr>
-      <w:bookmarkStart w:id="9" w:name="h.wo2xentgly4n" w:colFirst="0" w:colLast="0"/>
-      <w:bookmarkStart w:id="10" w:name="h.nughpdv9jc0k" w:colFirst="0" w:colLast="0"/>
-      <w:bookmarkStart w:id="11" w:name="h.bpgt4bk8e85r" w:colFirst="0" w:colLast="0"/>
+      <w:bookmarkStart w:id="8" w:name="h.wo2xentgly4n" w:colFirst="0" w:colLast="0"/>
+      <w:bookmarkStart w:id="9" w:name="h.nughpdv9jc0k" w:colFirst="0" w:colLast="0"/>
+      <w:bookmarkStart w:id="10" w:name="h.bpgt4bk8e85r" w:colFirst="0" w:colLast="0"/>
+      <w:bookmarkEnd w:id="8"/>
       <w:bookmarkEnd w:id="9"/>
       <w:bookmarkEnd w:id="10"/>
-      <w:bookmarkEnd w:id="11"/>
       <w:r>
         <w:t>Fist</w:t>
       </w:r>
@@ -3475,11 +3487,16 @@
         <w:spacing w:before="100" w:beforeAutospacing="1" w:after="100" w:afterAutospacing="1"/>
         <w:contextualSpacing/>
       </w:pPr>
-      <w:bookmarkStart w:id="12" w:name="h.1qvw8cu021ex" w:colFirst="0" w:colLast="0"/>
-      <w:bookmarkEnd w:id="12"/>
-      <w:r>
-        <w:t>Wave Right</w:t>
-      </w:r>
+      <w:bookmarkStart w:id="11" w:name="h.1qvw8cu021ex" w:colFirst="0" w:colLast="0"/>
+      <w:bookmarkEnd w:id="11"/>
+      <w:r>
+        <w:t xml:space="preserve">Wave </w:t>
+      </w:r>
+      <w:proofErr w:type="spellStart"/>
+      <w:r>
+        <w:t>Right</w:t>
+      </w:r>
+      <w:proofErr w:type="spellEnd"/>
     </w:p>
     <w:p>
       <w:pPr>
@@ -3491,11 +3508,16 @@
         <w:spacing w:before="100" w:beforeAutospacing="1" w:after="100" w:afterAutospacing="1"/>
         <w:contextualSpacing/>
       </w:pPr>
-      <w:bookmarkStart w:id="13" w:name="h.d965xwwym53" w:colFirst="0" w:colLast="0"/>
-      <w:bookmarkEnd w:id="13"/>
-      <w:r>
-        <w:t>Wave Left</w:t>
-      </w:r>
+      <w:bookmarkStart w:id="12" w:name="h.d965xwwym53" w:colFirst="0" w:colLast="0"/>
+      <w:bookmarkEnd w:id="12"/>
+      <w:r>
+        <w:t xml:space="preserve">Wave </w:t>
+      </w:r>
+      <w:proofErr w:type="spellStart"/>
+      <w:r>
+        <w:t>Left</w:t>
+      </w:r>
+      <w:proofErr w:type="spellEnd"/>
     </w:p>
     <w:p>
       <w:pPr>
@@ -3508,8 +3530,13 @@
         <w:contextualSpacing/>
       </w:pPr>
       <w:r>
-        <w:t>Fingers Spread</w:t>
-      </w:r>
+        <w:t xml:space="preserve">Fingers </w:t>
+      </w:r>
+      <w:proofErr w:type="spellStart"/>
+      <w:r>
+        <w:t>Spread</w:t>
+      </w:r>
+      <w:proofErr w:type="spellEnd"/>
     </w:p>
     <w:p>
       <w:pPr>
@@ -3522,8 +3549,13 @@
         <w:contextualSpacing/>
       </w:pPr>
       <w:r>
-        <w:t>Double Tap</w:t>
-      </w:r>
+        <w:t xml:space="preserve">Double </w:t>
+      </w:r>
+      <w:proofErr w:type="spellStart"/>
+      <w:r>
+        <w:t>Tap</w:t>
+      </w:r>
+      <w:proofErr w:type="spellEnd"/>
     </w:p>
     <w:p>
       <w:pPr>
@@ -3547,8 +3579,8 @@
         </w:numPr>
         <w:spacing w:before="100" w:beforeAutospacing="1" w:after="100" w:afterAutospacing="1"/>
       </w:pPr>
-      <w:bookmarkStart w:id="14" w:name="h.ss05if3hsrn3" w:colFirst="0" w:colLast="0"/>
-      <w:bookmarkEnd w:id="14"/>
+      <w:bookmarkStart w:id="13" w:name="h.ss05if3hsrn3" w:colFirst="0" w:colLast="0"/>
+      <w:bookmarkEnd w:id="13"/>
       <w:r>
         <w:t>F – 10.4 – Gestenfolgen</w:t>
       </w:r>
@@ -3562,8 +3594,8 @@
         </w:numPr>
         <w:spacing w:before="100" w:beforeAutospacing="1" w:after="100" w:afterAutospacing="1"/>
       </w:pPr>
-      <w:bookmarkStart w:id="15" w:name="h.hnieg25vbh99" w:colFirst="0" w:colLast="0"/>
-      <w:bookmarkEnd w:id="15"/>
+      <w:bookmarkStart w:id="14" w:name="h.hnieg25vbh99" w:colFirst="0" w:colLast="0"/>
+      <w:bookmarkEnd w:id="14"/>
       <w:r>
         <w:t xml:space="preserve">Die Anwendung kann mit dem MYO ausgeführte Gesten erkennen, aufnehmen und abspeichern. </w:t>
       </w:r>
@@ -3590,8 +3622,8 @@
         </w:numPr>
         <w:spacing w:before="100" w:beforeAutospacing="1" w:after="100" w:afterAutospacing="1"/>
       </w:pPr>
-      <w:bookmarkStart w:id="16" w:name="h.y46l157pxgio" w:colFirst="0" w:colLast="0"/>
-      <w:bookmarkEnd w:id="16"/>
+      <w:bookmarkStart w:id="15" w:name="h.y46l157pxgio" w:colFirst="0" w:colLast="0"/>
+      <w:bookmarkEnd w:id="15"/>
       <w:r>
         <w:t>Verwaltung von Gesten:  Aufnehmen, Speichern, Löschen, Skript/Aktion zuordnen</w:t>
       </w:r>
@@ -3631,10 +3663,18 @@
         </w:numPr>
         <w:spacing w:before="100" w:beforeAutospacing="1" w:after="100" w:afterAutospacing="1"/>
       </w:pPr>
-      <w:bookmarkStart w:id="17" w:name="h.nvdbv6skk4f9" w:colFirst="0" w:colLast="0"/>
-      <w:bookmarkEnd w:id="17"/>
-      <w:r>
-        <w:t>Eine Gestenkombination beginnt mit einer Unlock-Geste, welche die aktuelle Position des MYOs als Ausgangsstellung setzt. Darauf folgt eine Anzahl von Gesten, wobei jede Geste in einem bestimmten Winkel ausgeführt wird. Der Winkel drückt die aktuelle Drehung des MYOs relativ zur Ausgangsstellung aus.</w:t>
+      <w:bookmarkStart w:id="16" w:name="h.nvdbv6skk4f9" w:colFirst="0" w:colLast="0"/>
+      <w:bookmarkEnd w:id="16"/>
+      <w:r>
+        <w:t xml:space="preserve">Eine Gestenkombination beginnt mit einer </w:t>
+      </w:r>
+      <w:proofErr w:type="spellStart"/>
+      <w:r>
+        <w:t>Unlock</w:t>
+      </w:r>
+      <w:proofErr w:type="spellEnd"/>
+      <w:r>
+        <w:t>-Geste, welche die aktuelle Position des MYOs als Ausgangsstellung setzt. Darauf folgt eine Anzahl von Gesten, wobei jede Geste in einem bestimmten Winkel ausgeführt wird. Der Winkel drückt die aktuelle Drehung des MYOs relativ zur Ausgangsstellung aus.</w:t>
       </w:r>
     </w:p>
     <w:p>
@@ -3660,8 +3700,8 @@
         <w:spacing w:before="100" w:beforeAutospacing="1" w:after="100" w:afterAutospacing="1"/>
         <w:contextualSpacing/>
       </w:pPr>
-      <w:bookmarkStart w:id="18" w:name="h.8li263o708mo" w:colFirst="0" w:colLast="0"/>
-      <w:bookmarkEnd w:id="18"/>
+      <w:bookmarkStart w:id="17" w:name="h.8li263o708mo" w:colFirst="0" w:colLast="0"/>
+      <w:bookmarkEnd w:id="17"/>
       <w:r>
         <w:t>links</w:t>
       </w:r>
@@ -3676,8 +3716,8 @@
         <w:spacing w:before="100" w:beforeAutospacing="1" w:after="100" w:afterAutospacing="1"/>
         <w:contextualSpacing/>
       </w:pPr>
-      <w:bookmarkStart w:id="19" w:name="h.1e5iq073pmb4" w:colFirst="0" w:colLast="0"/>
-      <w:bookmarkEnd w:id="19"/>
+      <w:bookmarkStart w:id="18" w:name="h.1e5iq073pmb4" w:colFirst="0" w:colLast="0"/>
+      <w:bookmarkEnd w:id="18"/>
       <w:r>
         <w:t>rechts</w:t>
       </w:r>
@@ -3692,8 +3732,8 @@
         <w:spacing w:before="100" w:beforeAutospacing="1" w:after="100" w:afterAutospacing="1"/>
         <w:contextualSpacing/>
       </w:pPr>
-      <w:bookmarkStart w:id="20" w:name="h.n0v1anc640cg" w:colFirst="0" w:colLast="0"/>
-      <w:bookmarkEnd w:id="20"/>
+      <w:bookmarkStart w:id="19" w:name="h.n0v1anc640cg" w:colFirst="0" w:colLast="0"/>
+      <w:bookmarkEnd w:id="19"/>
       <w:r>
         <w:t>oben</w:t>
       </w:r>
@@ -3708,8 +3748,8 @@
         <w:spacing w:before="100" w:beforeAutospacing="1" w:after="100" w:afterAutospacing="1"/>
         <w:contextualSpacing/>
       </w:pPr>
-      <w:bookmarkStart w:id="21" w:name="h.1jkf66nuydor" w:colFirst="0" w:colLast="0"/>
-      <w:bookmarkEnd w:id="21"/>
+      <w:bookmarkStart w:id="20" w:name="h.1jkf66nuydor" w:colFirst="0" w:colLast="0"/>
+      <w:bookmarkEnd w:id="20"/>
       <w:r>
         <w:t>unten</w:t>
       </w:r>
@@ -3724,8 +3764,8 @@
         <w:spacing w:before="100" w:beforeAutospacing="1" w:after="100" w:afterAutospacing="1"/>
         <w:contextualSpacing/>
       </w:pPr>
-      <w:bookmarkStart w:id="22" w:name="h.leo90349t113" w:colFirst="0" w:colLast="0"/>
-      <w:bookmarkEnd w:id="22"/>
+      <w:bookmarkStart w:id="21" w:name="h.leo90349t113" w:colFirst="0" w:colLast="0"/>
+      <w:bookmarkEnd w:id="21"/>
       <w:r>
         <w:t>linksoben</w:t>
       </w:r>
@@ -3740,8 +3780,8 @@
         <w:spacing w:before="100" w:beforeAutospacing="1" w:after="100" w:afterAutospacing="1"/>
         <w:contextualSpacing/>
       </w:pPr>
-      <w:bookmarkStart w:id="23" w:name="h.oo6yuayjx3jl" w:colFirst="0" w:colLast="0"/>
-      <w:bookmarkEnd w:id="23"/>
+      <w:bookmarkStart w:id="22" w:name="h.oo6yuayjx3jl" w:colFirst="0" w:colLast="0"/>
+      <w:bookmarkEnd w:id="22"/>
       <w:r>
         <w:t>rechtsoben</w:t>
       </w:r>
@@ -3756,8 +3796,8 @@
         <w:spacing w:before="100" w:beforeAutospacing="1" w:after="100" w:afterAutospacing="1"/>
         <w:contextualSpacing/>
       </w:pPr>
-      <w:bookmarkStart w:id="24" w:name="h.4b7rji4axo46" w:colFirst="0" w:colLast="0"/>
-      <w:bookmarkEnd w:id="24"/>
+      <w:bookmarkStart w:id="23" w:name="h.4b7rji4axo46" w:colFirst="0" w:colLast="0"/>
+      <w:bookmarkEnd w:id="23"/>
       <w:r>
         <w:t>linksunten</w:t>
       </w:r>
@@ -3772,8 +3812,8 @@
         <w:spacing w:before="100" w:beforeAutospacing="1" w:after="100" w:afterAutospacing="1"/>
         <w:contextualSpacing/>
       </w:pPr>
-      <w:bookmarkStart w:id="25" w:name="h.5b8zyky87401" w:colFirst="0" w:colLast="0"/>
-      <w:bookmarkEnd w:id="25"/>
+      <w:bookmarkStart w:id="24" w:name="h.5b8zyky87401" w:colFirst="0" w:colLast="0"/>
+      <w:bookmarkEnd w:id="24"/>
       <w:r>
         <w:t>rechtsunten</w:t>
       </w:r>
@@ -3788,8 +3828,8 @@
         <w:spacing w:before="100" w:beforeAutospacing="1" w:after="100" w:afterAutospacing="1"/>
         <w:contextualSpacing/>
       </w:pPr>
-      <w:bookmarkStart w:id="26" w:name="h.bgowq6q5hn2k" w:colFirst="0" w:colLast="0"/>
-      <w:bookmarkEnd w:id="26"/>
+      <w:bookmarkStart w:id="25" w:name="h.bgowq6q5hn2k" w:colFirst="0" w:colLast="0"/>
+      <w:bookmarkEnd w:id="25"/>
       <w:r>
         <w:t xml:space="preserve">Ausgangsstellung </w:t>
       </w:r>
@@ -3810,8 +3850,8 @@
         </w:numPr>
         <w:spacing w:before="100" w:beforeAutospacing="1" w:after="100" w:afterAutospacing="1"/>
       </w:pPr>
-      <w:bookmarkStart w:id="27" w:name="h.zblap7rwl7gy" w:colFirst="0" w:colLast="0"/>
-      <w:bookmarkEnd w:id="27"/>
+      <w:bookmarkStart w:id="26" w:name="h.zblap7rwl7gy" w:colFirst="0" w:colLast="0"/>
+      <w:bookmarkEnd w:id="26"/>
       <w:r>
         <w:t>Die einzelnen Punkte können dabei innerhalb einer Kombination mehrfach genutzt werden.</w:t>
       </w:r>
@@ -3851,8 +3891,8 @@
         </w:numPr>
         <w:spacing w:before="100" w:beforeAutospacing="1" w:after="100" w:afterAutospacing="1"/>
       </w:pPr>
-      <w:bookmarkStart w:id="28" w:name="h.pip3f43gqcvz" w:colFirst="0" w:colLast="0"/>
-      <w:bookmarkEnd w:id="28"/>
+      <w:bookmarkStart w:id="27" w:name="h.pip3f43gqcvz" w:colFirst="0" w:colLast="0"/>
+      <w:bookmarkEnd w:id="27"/>
       <w:r>
         <w:t>Die Anwendung verwaltet verschiedene Skripte der Sprache “Python”. Der Nutzer hat die Möglichkeit sich diese in einer Liste anzeigen zu lassen und dann ein einzelnes Skript zu löschen oder ihm eine eingespeicherte Gestenfolge zuzuordnen.</w:t>
       </w:r>
@@ -3866,8 +3906,8 @@
         </w:numPr>
         <w:spacing w:before="100" w:beforeAutospacing="1" w:after="100" w:afterAutospacing="1"/>
       </w:pPr>
-      <w:bookmarkStart w:id="29" w:name="h.8s2i50aa8b95" w:colFirst="0" w:colLast="0"/>
-      <w:bookmarkEnd w:id="29"/>
+      <w:bookmarkStart w:id="28" w:name="h.8s2i50aa8b95" w:colFirst="0" w:colLast="0"/>
+      <w:bookmarkEnd w:id="28"/>
       <w:r>
         <w:t>Führt der Nutzer nun die zugeordnete Gestenfolge erneut aus, so wird das Skript gestartet.</w:t>
       </w:r>
@@ -3881,10 +3921,18 @@
         </w:numPr>
         <w:spacing w:before="100" w:beforeAutospacing="1" w:after="100" w:afterAutospacing="1"/>
       </w:pPr>
-      <w:bookmarkStart w:id="30" w:name="h.ddr4ixwdb43h" w:colFirst="0" w:colLast="0"/>
-      <w:bookmarkEnd w:id="30"/>
-      <w:r>
-        <w:t>F – 20 – Vuzix- Anwendung</w:t>
+      <w:bookmarkStart w:id="29" w:name="h.ddr4ixwdb43h" w:colFirst="0" w:colLast="0"/>
+      <w:bookmarkEnd w:id="29"/>
+      <w:r>
+        <w:t xml:space="preserve">F – 20 – </w:t>
+      </w:r>
+      <w:proofErr w:type="spellStart"/>
+      <w:r>
+        <w:t>Vuzix</w:t>
+      </w:r>
+      <w:proofErr w:type="spellEnd"/>
+      <w:r>
+        <w:t>- Anwendung</w:t>
       </w:r>
     </w:p>
     <w:p>
@@ -3896,11 +3944,16 @@
         </w:numPr>
         <w:spacing w:before="100" w:beforeAutospacing="1" w:after="100" w:afterAutospacing="1"/>
       </w:pPr>
-      <w:bookmarkStart w:id="31" w:name="h.9mht9l6mjbxd" w:colFirst="0" w:colLast="0"/>
-      <w:bookmarkEnd w:id="31"/>
-      <w:r>
-        <w:t>F – 20.1 – Vuzix</w:t>
-      </w:r>
+      <w:bookmarkStart w:id="30" w:name="h.9mht9l6mjbxd" w:colFirst="0" w:colLast="0"/>
+      <w:bookmarkEnd w:id="30"/>
+      <w:r>
+        <w:t xml:space="preserve">F – 20.1 – </w:t>
+      </w:r>
+      <w:proofErr w:type="spellStart"/>
+      <w:r>
+        <w:t>Vuzix</w:t>
+      </w:r>
+      <w:proofErr w:type="spellEnd"/>
     </w:p>
     <w:p>
       <w:pPr>
@@ -3911,10 +3964,18 @@
         </w:numPr>
         <w:spacing w:before="100" w:beforeAutospacing="1" w:after="100" w:afterAutospacing="1"/>
       </w:pPr>
-      <w:bookmarkStart w:id="32" w:name="h.egwf2nn7w1be" w:colFirst="0" w:colLast="0"/>
-      <w:bookmarkEnd w:id="32"/>
-      <w:r>
-        <w:t>Die Anwendung ermöglicht auch das Ausführen von Skripten auf einer Vuzix.</w:t>
+      <w:bookmarkStart w:id="31" w:name="h.egwf2nn7w1be" w:colFirst="0" w:colLast="0"/>
+      <w:bookmarkEnd w:id="31"/>
+      <w:r>
+        <w:t xml:space="preserve">Die Anwendung ermöglicht auch das Ausführen von Skripten auf einer </w:t>
+      </w:r>
+      <w:proofErr w:type="spellStart"/>
+      <w:r>
+        <w:t>Vuzix</w:t>
+      </w:r>
+      <w:proofErr w:type="spellEnd"/>
+      <w:r>
+        <w:t>.</w:t>
       </w:r>
     </w:p>
     <w:p>
@@ -3926,10 +3987,18 @@
         </w:numPr>
         <w:spacing w:before="100" w:beforeAutospacing="1" w:after="100" w:afterAutospacing="1"/>
       </w:pPr>
-      <w:bookmarkStart w:id="33" w:name="h.s5dmccifu7zx" w:colFirst="0" w:colLast="0"/>
-      <w:bookmarkEnd w:id="33"/>
-      <w:r>
-        <w:t>Hierzu wird eine App auf der Vuzix installiert, die über Bluetooth mit der laufenden Smartphone-Anwendung kommuniziert.</w:t>
+      <w:bookmarkStart w:id="32" w:name="h.s5dmccifu7zx" w:colFirst="0" w:colLast="0"/>
+      <w:bookmarkEnd w:id="32"/>
+      <w:r>
+        <w:t xml:space="preserve">Hierzu wird eine App auf der </w:t>
+      </w:r>
+      <w:proofErr w:type="spellStart"/>
+      <w:r>
+        <w:t>Vuzix</w:t>
+      </w:r>
+      <w:proofErr w:type="spellEnd"/>
+      <w:r>
+        <w:t xml:space="preserve"> installiert, die über Bluetooth mit der laufenden Smartphone-Anwendung kommuniziert.</w:t>
       </w:r>
     </w:p>
     <w:p>
@@ -3954,10 +4023,18 @@
         </w:numPr>
         <w:spacing w:before="100" w:beforeAutospacing="1" w:after="100" w:afterAutospacing="1"/>
       </w:pPr>
-      <w:bookmarkStart w:id="34" w:name="h.89jgm5v24xru" w:colFirst="0" w:colLast="0"/>
-      <w:bookmarkEnd w:id="34"/>
-      <w:r>
-        <w:t>Die Gestenerkennung und Konfiguration erfolgt auf der Smartphone-App, jedoch werden die Skripte auf der Vuzix ausgeführt.</w:t>
+      <w:bookmarkStart w:id="33" w:name="h.89jgm5v24xru" w:colFirst="0" w:colLast="0"/>
+      <w:bookmarkEnd w:id="33"/>
+      <w:r>
+        <w:t xml:space="preserve">Die Gestenerkennung und Konfiguration erfolgt auf der Smartphone-App, jedoch werden die Skripte auf der </w:t>
+      </w:r>
+      <w:proofErr w:type="spellStart"/>
+      <w:r>
+        <w:t>Vuzix</w:t>
+      </w:r>
+      <w:proofErr w:type="spellEnd"/>
+      <w:r>
+        <w:t xml:space="preserve"> ausgeführt.</w:t>
       </w:r>
     </w:p>
     <w:p>
@@ -3969,11 +4046,11 @@
         </w:numPr>
         <w:ind w:left="426" w:hanging="426"/>
       </w:pPr>
-      <w:bookmarkStart w:id="35" w:name="_Toc417740044"/>
+      <w:bookmarkStart w:id="34" w:name="_Toc417740044"/>
       <w:r>
         <w:t>Nicht-Funktionale Anforderungen</w:t>
       </w:r>
-      <w:bookmarkEnd w:id="35"/>
+      <w:bookmarkEnd w:id="34"/>
     </w:p>
     <w:p>
       <w:pPr>
@@ -4063,7 +4140,15 @@
         <w:spacing w:before="100" w:beforeAutospacing="1" w:after="100" w:afterAutospacing="1"/>
       </w:pPr>
       <w:r>
-        <w:t>N – 20.1 – Installation Vuzix- Anwendung</w:t>
+        <w:t xml:space="preserve">N – 20.1 – Installation </w:t>
+      </w:r>
+      <w:proofErr w:type="spellStart"/>
+      <w:r>
+        <w:t>Vuzix</w:t>
+      </w:r>
+      <w:proofErr w:type="spellEnd"/>
+      <w:r>
+        <w:t>- Anwendung</w:t>
       </w:r>
     </w:p>
     <w:p>
@@ -4097,11 +4182,11 @@
         </w:numPr>
         <w:ind w:left="284" w:hanging="284"/>
       </w:pPr>
-      <w:bookmarkStart w:id="36" w:name="_Toc417740045"/>
+      <w:bookmarkStart w:id="35" w:name="_Toc417740045"/>
       <w:r>
         <w:t>MYO-Script-Control</w:t>
       </w:r>
-      <w:bookmarkEnd w:id="36"/>
+      <w:bookmarkEnd w:id="35"/>
     </w:p>
     <w:p>
       <w:pPr>
@@ -4112,11 +4197,11 @@
         </w:numPr>
         <w:ind w:left="426" w:hanging="426"/>
       </w:pPr>
-      <w:bookmarkStart w:id="37" w:name="_Toc417740046"/>
+      <w:bookmarkStart w:id="36" w:name="_Toc417740046"/>
       <w:r>
         <w:t>System</w:t>
       </w:r>
-      <w:bookmarkEnd w:id="37"/>
+      <w:bookmarkEnd w:id="36"/>
     </w:p>
     <w:p>
       <w:r>
@@ -4145,11 +4230,11 @@
         <w:spacing w:after="100" w:afterAutospacing="1"/>
         <w:ind w:left="709" w:hanging="709"/>
       </w:pPr>
-      <w:bookmarkStart w:id="38" w:name="_Toc417740047"/>
+      <w:bookmarkStart w:id="37" w:name="_Toc417740047"/>
       <w:r>
         <w:t>Hauptmenü</w:t>
       </w:r>
-      <w:bookmarkEnd w:id="38"/>
+      <w:bookmarkEnd w:id="37"/>
     </w:p>
     <w:p>
       <w:r>
@@ -4298,7 +4383,7 @@
                                 <w:noProof/>
                               </w:rPr>
                             </w:pPr>
-                            <w:bookmarkStart w:id="39" w:name="_Toc417739804"/>
+                            <w:bookmarkStart w:id="38" w:name="_Toc417739804"/>
                             <w:r>
                               <w:t xml:space="preserve">Abbildung </w:t>
                             </w:r>
@@ -4326,7 +4411,7 @@
                             <w:r>
                               <w:t>: Ablauf der Statusanzeige</w:t>
                             </w:r>
-                            <w:bookmarkEnd w:id="39"/>
+                            <w:bookmarkEnd w:id="38"/>
                           </w:p>
                         </w:txbxContent>
                       </wps:txbx>
@@ -4361,7 +4446,7 @@
                           <w:noProof/>
                         </w:rPr>
                       </w:pPr>
-                      <w:bookmarkStart w:id="40" w:name="_Toc417739804"/>
+                      <w:bookmarkStart w:id="39" w:name="_Toc417739804"/>
                       <w:r>
                         <w:t xml:space="preserve">Abbildung </w:t>
                       </w:r>
@@ -4389,7 +4474,7 @@
                       <w:r>
                         <w:t>: Ablauf der Statusanzeige</w:t>
                       </w:r>
-                      <w:bookmarkEnd w:id="40"/>
+                      <w:bookmarkEnd w:id="39"/>
                     </w:p>
                   </w:txbxContent>
                 </v:textbox>
@@ -4429,34 +4514,90 @@
         <w:t>befindet sich man</w:t>
       </w:r>
       <w:r>
-        <w:t xml:space="preserve"> in dem Verbindungsstatus „disconnected“. Von diesem gelangt man in den Status „unsynced“</w:t>
+        <w:t xml:space="preserve"> in dem Verbindungsstatus „</w:t>
+      </w:r>
+      <w:proofErr w:type="spellStart"/>
+      <w:r>
+        <w:t>disconnected</w:t>
+      </w:r>
+      <w:proofErr w:type="spellEnd"/>
+      <w:r>
+        <w:t>“. Von diesem gelangt man in den Status „</w:t>
+      </w:r>
+      <w:proofErr w:type="spellStart"/>
+      <w:r>
+        <w:t>unsynced</w:t>
+      </w:r>
+      <w:proofErr w:type="spellEnd"/>
+      <w:r>
+        <w:t>“</w:t>
       </w:r>
       <w:r>
         <w:t>, sobald die Anwendung mit einem MYO verbunden wurde. In den</w:t>
       </w:r>
       <w:r>
-        <w:t xml:space="preserve"> Status „locked“</w:t>
-      </w:r>
-      <w:r>
-        <w:t xml:space="preserve"> kommt man durch Ausführen der Synced-Geste</w:t>
+        <w:t xml:space="preserve"> Status „</w:t>
+      </w:r>
+      <w:proofErr w:type="spellStart"/>
+      <w:r>
+        <w:t>locked</w:t>
+      </w:r>
+      <w:proofErr w:type="spellEnd"/>
+      <w:r>
+        <w:t>“</w:t>
+      </w:r>
+      <w:r>
+        <w:t xml:space="preserve"> kommt man durch Ausführen der </w:t>
+      </w:r>
+      <w:proofErr w:type="spellStart"/>
+      <w:r>
+        <w:t>Synced</w:t>
+      </w:r>
+      <w:proofErr w:type="spellEnd"/>
+      <w:r>
+        <w:t>-Geste</w:t>
       </w:r>
       <w:r>
         <w:t>.</w:t>
       </w:r>
       <w:r>
-        <w:t xml:space="preserve"> Nach Ausführen der Unlock-Geste </w:t>
+        <w:t xml:space="preserve"> Nach Ausführen der </w:t>
+      </w:r>
+      <w:proofErr w:type="spellStart"/>
+      <w:r>
+        <w:t>Unlock</w:t>
+      </w:r>
+      <w:proofErr w:type="spellEnd"/>
+      <w:r>
+        <w:t xml:space="preserve">-Geste </w:t>
       </w:r>
       <w:r>
         <w:t>folgt der Status</w:t>
       </w:r>
       <w:r>
-        <w:t xml:space="preserve"> „idle“</w:t>
+        <w:t xml:space="preserve"> „</w:t>
+      </w:r>
+      <w:proofErr w:type="spellStart"/>
+      <w:r>
+        <w:t>idle</w:t>
+      </w:r>
+      <w:proofErr w:type="spellEnd"/>
+      <w:r>
+        <w:t>“</w:t>
       </w:r>
       <w:r>
         <w:t>.</w:t>
       </w:r>
       <w:r>
-        <w:t xml:space="preserve"> Die Anwendung ist nun bereit eine Geste durch das MYO zu Erkennen. Nach der Bestätigungs-Geste wird die aufgenommene Geste überprüft und man gelangt wieder in den Status „locked“.</w:t>
+        <w:t xml:space="preserve"> Die Anwendung ist nun bereit eine Geste durch das MYO zu Erkennen. Nach der Bestätigungs-Geste wird die aufgenommene Geste überprüft und man gelangt wieder in den Status „</w:t>
+      </w:r>
+      <w:proofErr w:type="spellStart"/>
+      <w:r>
+        <w:t>locked</w:t>
+      </w:r>
+      <w:proofErr w:type="spellEnd"/>
+      <w:r>
+        <w:t>“.</w:t>
       </w:r>
     </w:p>
     <w:p>
@@ -4469,11 +4610,11 @@
         <w:spacing w:after="100" w:afterAutospacing="1"/>
         <w:ind w:left="709" w:hanging="709"/>
       </w:pPr>
-      <w:bookmarkStart w:id="41" w:name="_Toc417740048"/>
+      <w:bookmarkStart w:id="40" w:name="_Toc417740048"/>
       <w:r>
         <w:t>Gesten</w:t>
       </w:r>
-      <w:bookmarkEnd w:id="41"/>
+      <w:bookmarkEnd w:id="40"/>
     </w:p>
     <w:p>
       <w:pPr>
@@ -4562,7 +4703,7 @@
       <w:pPr>
         <w:pStyle w:val="Beschriftung"/>
       </w:pPr>
-      <w:bookmarkStart w:id="42" w:name="_Toc417739805"/>
+      <w:bookmarkStart w:id="41" w:name="_Toc417739805"/>
       <w:r>
         <w:t xml:space="preserve">Abbildung </w:t>
       </w:r>
@@ -4590,7 +4731,7 @@
       <w:r>
         <w:t>: Workflow bei den Gesten</w:t>
       </w:r>
-      <w:bookmarkEnd w:id="42"/>
+      <w:bookmarkEnd w:id="41"/>
     </w:p>
     <w:p>
       <w:pPr>
@@ -4602,11 +4743,11 @@
         <w:spacing w:after="100" w:afterAutospacing="1"/>
         <w:ind w:left="709" w:hanging="709"/>
       </w:pPr>
-      <w:bookmarkStart w:id="43" w:name="_Toc417740049"/>
+      <w:bookmarkStart w:id="42" w:name="_Toc417740049"/>
       <w:r>
         <w:t>Skripte</w:t>
       </w:r>
-      <w:bookmarkEnd w:id="43"/>
+      <w:bookmarkEnd w:id="42"/>
     </w:p>
     <w:p>
       <w:r>
@@ -4673,7 +4814,7 @@
       <w:pPr>
         <w:pStyle w:val="Beschriftung"/>
       </w:pPr>
-      <w:bookmarkStart w:id="44" w:name="_Toc417739806"/>
+      <w:bookmarkStart w:id="43" w:name="_Toc417739806"/>
       <w:r>
         <w:t xml:space="preserve">Abbildung </w:t>
       </w:r>
@@ -4701,7 +4842,7 @@
       <w:r>
         <w:t>: Workflow bei den Skripten</w:t>
       </w:r>
-      <w:bookmarkEnd w:id="44"/>
+      <w:bookmarkEnd w:id="43"/>
     </w:p>
     <w:p>
       <w:r>
@@ -4751,11 +4892,11 @@
       <w:r>
         <w:t xml:space="preserve"> </w:t>
       </w:r>
-      <w:bookmarkStart w:id="45" w:name="_Toc417740050"/>
+      <w:bookmarkStart w:id="44" w:name="_Toc417740050"/>
       <w:r>
         <w:t>Architektur</w:t>
       </w:r>
-      <w:bookmarkEnd w:id="45"/>
+      <w:bookmarkEnd w:id="44"/>
     </w:p>
     <w:p>
       <w:r>
@@ -4772,11 +4913,11 @@
         <w:spacing w:after="100" w:afterAutospacing="1"/>
         <w:ind w:left="709" w:hanging="709"/>
       </w:pPr>
-      <w:bookmarkStart w:id="46" w:name="_Toc417740051"/>
+      <w:bookmarkStart w:id="45" w:name="_Toc417740051"/>
       <w:r>
         <w:t>Activities</w:t>
       </w:r>
-      <w:bookmarkEnd w:id="46"/>
+      <w:bookmarkEnd w:id="45"/>
     </w:p>
     <w:p>
       <w:r>
@@ -4844,7 +4985,7 @@
                                 <w:noProof/>
                               </w:rPr>
                             </w:pPr>
-                            <w:bookmarkStart w:id="47" w:name="_Toc417739807"/>
+                            <w:bookmarkStart w:id="46" w:name="_Toc417739807"/>
                             <w:r>
                               <w:t xml:space="preserve">Abbildung </w:t>
                             </w:r>
@@ -4872,7 +5013,7 @@
                             <w:r>
                               <w:t>: Activities Modul</w:t>
                             </w:r>
-                            <w:bookmarkEnd w:id="47"/>
+                            <w:bookmarkEnd w:id="46"/>
                           </w:p>
                         </w:txbxContent>
                       </wps:txbx>
@@ -4903,7 +5044,7 @@
                           <w:noProof/>
                         </w:rPr>
                       </w:pPr>
-                      <w:bookmarkStart w:id="48" w:name="_Toc417739807"/>
+                      <w:bookmarkStart w:id="47" w:name="_Toc417739807"/>
                       <w:r>
                         <w:t xml:space="preserve">Abbildung </w:t>
                       </w:r>
@@ -4931,7 +5072,7 @@
                       <w:r>
                         <w:t>: Activities Modul</w:t>
                       </w:r>
-                      <w:bookmarkEnd w:id="48"/>
+                      <w:bookmarkEnd w:id="47"/>
                     </w:p>
                   </w:txbxContent>
                 </v:textbox>
@@ -5004,12 +5145,76 @@
         <w:t>Das Activit</w:t>
       </w:r>
       <w:r>
-        <w:t xml:space="preserve">ies Modul ist für die Repräsentation der GUI durch die verschiedenen Activities zuständig. Die zentrale Activity ist die MainActivity. Von ihr aus wird zu den anderen Activities navigiert. Dabei wird dem bereits dargestellten Workflow gefolgt. Die GestureListActivity und ScriptListActivity verwenden die Module GestureManagement und ScriptManagement aus dem Modul ListManagement. </w:t>
-      </w:r>
-    </w:p>
-    <w:p>
-      <w:r>
-        <w:t xml:space="preserve">Die GestureEditActivity ermöglicht das Bearbeiten eines Gestenelements. Von dieser Activity gelangt man zur GestureRecordActivity. </w:t>
+        <w:t xml:space="preserve">ies Modul ist für die Repräsentation der GUI durch die verschiedenen Activities zuständig. Die zentrale Activity ist die </w:t>
+      </w:r>
+      <w:proofErr w:type="spellStart"/>
+      <w:r>
+        <w:t>MainActivity</w:t>
+      </w:r>
+      <w:proofErr w:type="spellEnd"/>
+      <w:r>
+        <w:t xml:space="preserve">. Von ihr aus wird zu den anderen Activities navigiert. Dabei wird dem bereits dargestellten Workflow gefolgt. Die </w:t>
+      </w:r>
+      <w:proofErr w:type="spellStart"/>
+      <w:r>
+        <w:t>GestureListActivity</w:t>
+      </w:r>
+      <w:proofErr w:type="spellEnd"/>
+      <w:r>
+        <w:t xml:space="preserve"> und </w:t>
+      </w:r>
+      <w:proofErr w:type="spellStart"/>
+      <w:r>
+        <w:t>ScriptListActivity</w:t>
+      </w:r>
+      <w:proofErr w:type="spellEnd"/>
+      <w:r>
+        <w:t xml:space="preserve"> verwenden die Module </w:t>
+      </w:r>
+      <w:proofErr w:type="spellStart"/>
+      <w:r>
+        <w:t>GestureManagement</w:t>
+      </w:r>
+      <w:proofErr w:type="spellEnd"/>
+      <w:r>
+        <w:t xml:space="preserve"> und </w:t>
+      </w:r>
+      <w:proofErr w:type="spellStart"/>
+      <w:r>
+        <w:t>ScriptManagement</w:t>
+      </w:r>
+      <w:proofErr w:type="spellEnd"/>
+      <w:r>
+        <w:t xml:space="preserve"> aus dem Modul </w:t>
+      </w:r>
+      <w:proofErr w:type="spellStart"/>
+      <w:r>
+        <w:t>ListManagement</w:t>
+      </w:r>
+      <w:proofErr w:type="spellEnd"/>
+      <w:r>
+        <w:t xml:space="preserve">. </w:t>
+      </w:r>
+    </w:p>
+    <w:p>
+      <w:r>
+        <w:t xml:space="preserve">Die </w:t>
+      </w:r>
+      <w:proofErr w:type="spellStart"/>
+      <w:r>
+        <w:t>GestureEditActivity</w:t>
+      </w:r>
+      <w:proofErr w:type="spellEnd"/>
+      <w:r>
+        <w:t xml:space="preserve"> ermöglicht das Bearbeiten eines Gestenelements. Von dieser Activity gelangt man zur </w:t>
+      </w:r>
+      <w:proofErr w:type="spellStart"/>
+      <w:r>
+        <w:t>GestureRecordActivity</w:t>
+      </w:r>
+      <w:proofErr w:type="spellEnd"/>
+      <w:r>
+        <w:t xml:space="preserve">. </w:t>
       </w:r>
       <w:r>
         <w:t>Dort kann der Nutzer eine Geste aufnehmen. Dafür</w:t>
@@ -5021,27 +5226,99 @@
         <w:t xml:space="preserve">die Activity auf </w:t>
       </w:r>
       <w:r>
-        <w:t>das Modul GestureRecording zu.</w:t>
-      </w:r>
-    </w:p>
-    <w:p>
-      <w:r>
-        <w:t xml:space="preserve">Die ScriptEditActivity ermöglicht das Bearbeiten eines Skriptelements. </w:t>
-      </w:r>
-    </w:p>
-    <w:p>
-      <w:r>
-        <w:t>Von ihr gelangt man zur FileExploreActivity. Diese Activity ermöglicht den Import eines Skripts aus dem Dateisystem des Endgeräts, auf welchem die Anwendung installiert ist. Dafür greift sie auf das Modul FileManagement zu.</w:t>
-      </w:r>
-    </w:p>
-    <w:p>
-      <w:r>
-        <w:t>Weiterhin kann man in der ScriptEditActivity ein importiertes Skript ausführen. Dafür wird auf das Modul ScriptExecution zugegriffen.</w:t>
-      </w:r>
-    </w:p>
-    <w:p>
-      <w:r>
-        <w:t>Da in der MainActivity sowohl Gesten  und Skripte ausgeführt werden, wird auf die Module GestureRecording und ScriptExecution zugegriffen.</w:t>
+        <w:t xml:space="preserve">das Modul </w:t>
+      </w:r>
+      <w:proofErr w:type="spellStart"/>
+      <w:r>
+        <w:t>GestureRecording</w:t>
+      </w:r>
+      <w:proofErr w:type="spellEnd"/>
+      <w:r>
+        <w:t xml:space="preserve"> zu.</w:t>
+      </w:r>
+    </w:p>
+    <w:p>
+      <w:r>
+        <w:t xml:space="preserve">Die </w:t>
+      </w:r>
+      <w:proofErr w:type="spellStart"/>
+      <w:r>
+        <w:t>ScriptEditActivity</w:t>
+      </w:r>
+      <w:proofErr w:type="spellEnd"/>
+      <w:r>
+        <w:t xml:space="preserve"> ermöglicht das Bearbeiten eines Skriptelements. </w:t>
+      </w:r>
+    </w:p>
+    <w:p>
+      <w:r>
+        <w:t xml:space="preserve">Von ihr gelangt man zur </w:t>
+      </w:r>
+      <w:proofErr w:type="spellStart"/>
+      <w:r>
+        <w:t>FileExploreActivity</w:t>
+      </w:r>
+      <w:proofErr w:type="spellEnd"/>
+      <w:r>
+        <w:t xml:space="preserve">. Diese Activity ermöglicht den Import eines Skripts aus dem Dateisystem des Endgeräts, auf welchem die Anwendung installiert ist. Dafür greift sie auf das Modul </w:t>
+      </w:r>
+      <w:proofErr w:type="spellStart"/>
+      <w:r>
+        <w:t>FileManagement</w:t>
+      </w:r>
+      <w:proofErr w:type="spellEnd"/>
+      <w:r>
+        <w:t xml:space="preserve"> zu.</w:t>
+      </w:r>
+    </w:p>
+    <w:p>
+      <w:r>
+        <w:t xml:space="preserve">Weiterhin kann man in der </w:t>
+      </w:r>
+      <w:proofErr w:type="spellStart"/>
+      <w:r>
+        <w:t>ScriptEditActivity</w:t>
+      </w:r>
+      <w:proofErr w:type="spellEnd"/>
+      <w:r>
+        <w:t xml:space="preserve"> ein importiertes Skript ausführen. Dafür wird auf das Modul </w:t>
+      </w:r>
+      <w:proofErr w:type="spellStart"/>
+      <w:r>
+        <w:t>ScriptExecution</w:t>
+      </w:r>
+      <w:proofErr w:type="spellEnd"/>
+      <w:r>
+        <w:t xml:space="preserve"> zugegriffen.</w:t>
+      </w:r>
+    </w:p>
+    <w:p>
+      <w:r>
+        <w:t xml:space="preserve">Da in der </w:t>
+      </w:r>
+      <w:proofErr w:type="spellStart"/>
+      <w:r>
+        <w:t>MainActivity</w:t>
+      </w:r>
+      <w:proofErr w:type="spellEnd"/>
+      <w:r>
+        <w:t xml:space="preserve"> sowohl Gesten  und Skripte ausgeführt werden, wird auf die Module </w:t>
+      </w:r>
+      <w:proofErr w:type="spellStart"/>
+      <w:r>
+        <w:t>GestureRecording</w:t>
+      </w:r>
+      <w:proofErr w:type="spellEnd"/>
+      <w:r>
+        <w:t xml:space="preserve"> und </w:t>
+      </w:r>
+      <w:proofErr w:type="spellStart"/>
+      <w:r>
+        <w:t>ScriptExecution</w:t>
+      </w:r>
+      <w:proofErr w:type="spellEnd"/>
+      <w:r>
+        <w:t xml:space="preserve"> zugegriffen.</w:t>
       </w:r>
     </w:p>
     <w:p/>
@@ -5056,11 +5333,13 @@
         <w:spacing w:after="100" w:afterAutospacing="1"/>
         <w:ind w:left="709" w:hanging="709"/>
       </w:pPr>
-      <w:bookmarkStart w:id="49" w:name="_Toc417740052"/>
+      <w:bookmarkStart w:id="48" w:name="_Toc417740052"/>
+      <w:proofErr w:type="spellStart"/>
       <w:r>
         <w:t>GestureRecording</w:t>
       </w:r>
-      <w:bookmarkEnd w:id="49"/>
+      <w:bookmarkEnd w:id="48"/>
+      <w:proofErr w:type="spellEnd"/>
     </w:p>
     <w:p>
       <w:r>
@@ -5128,7 +5407,7 @@
                                 <w:noProof/>
                               </w:rPr>
                             </w:pPr>
-                            <w:bookmarkStart w:id="50" w:name="_Toc417739808"/>
+                            <w:bookmarkStart w:id="49" w:name="_Toc417739808"/>
                             <w:r>
                               <w:t xml:space="preserve">Abbildung </w:t>
                             </w:r>
@@ -5154,9 +5433,17 @@
                               <w:fldChar w:fldCharType="end"/>
                             </w:r>
                             <w:r>
-                              <w:t>: GestureRecording Modul</w:t>
+                              <w:t xml:space="preserve">: </w:t>
                             </w:r>
-                            <w:bookmarkEnd w:id="50"/>
+                            <w:proofErr w:type="spellStart"/>
+                            <w:r>
+                              <w:t>GestureRecording</w:t>
+                            </w:r>
+                            <w:proofErr w:type="spellEnd"/>
+                            <w:r>
+                              <w:t xml:space="preserve"> Modul</w:t>
+                            </w:r>
+                            <w:bookmarkEnd w:id="49"/>
                           </w:p>
                         </w:txbxContent>
                       </wps:txbx>
@@ -5187,7 +5474,7 @@
                           <w:noProof/>
                         </w:rPr>
                       </w:pPr>
-                      <w:bookmarkStart w:id="51" w:name="_Toc417739808"/>
+                      <w:bookmarkStart w:id="50" w:name="_Toc417739808"/>
                       <w:r>
                         <w:t xml:space="preserve">Abbildung </w:t>
                       </w:r>
@@ -5213,9 +5500,17 @@
                         <w:fldChar w:fldCharType="end"/>
                       </w:r>
                       <w:r>
-                        <w:t>: GestureRecording Modul</w:t>
+                        <w:t xml:space="preserve">: </w:t>
                       </w:r>
-                      <w:bookmarkEnd w:id="51"/>
+                      <w:proofErr w:type="spellStart"/>
+                      <w:r>
+                        <w:t>GestureRecording</w:t>
+                      </w:r>
+                      <w:proofErr w:type="spellEnd"/>
+                      <w:r>
+                        <w:t xml:space="preserve"> Modul</w:t>
+                      </w:r>
+                      <w:bookmarkEnd w:id="50"/>
                     </w:p>
                   </w:txbxContent>
                 </v:textbox>
@@ -5285,7 +5580,103 @@
         </w:drawing>
       </w:r>
       <w:r>
-        <w:t>Das GestureRecording Modul ist für die Erkennung der MYO-Gesten zuständig. Die zentrale Klasse des Moduls ist der GestureRecordDeviceListener. Dieser erbt von dem AbstractDeviceListener des MYO-SDKs und ist als Singleton implementiert. Der GestureRecordDeviceListener erhält Positions- und Gestendaten des MYOs. Über das Interface ListenerTarget kann sich eine Klasse auf dem Listener registrieren und diese Daten erhalten. Zur Speicherung des MYO-Status verwendet der Listener das Enum RecordActivityStatus. Die aktuelle Position des MYOs wird über das Enum GridPosition bekanntgegeben. Für die aktuelle Geste wird das Enum Pose verwendet, welches Teil des MYO SDKs ist.</w:t>
+        <w:t xml:space="preserve">Das </w:t>
+      </w:r>
+      <w:proofErr w:type="spellStart"/>
+      <w:r>
+        <w:t>GestureRecording</w:t>
+      </w:r>
+      <w:proofErr w:type="spellEnd"/>
+      <w:r>
+        <w:t xml:space="preserve"> Modul ist für die Erkennung der MYO-Gesten zuständig. Die zentrale Klasse des Moduls ist der </w:t>
+      </w:r>
+      <w:proofErr w:type="spellStart"/>
+      <w:r>
+        <w:t>GestureRecordDeviceListener</w:t>
+      </w:r>
+      <w:proofErr w:type="spellEnd"/>
+      <w:r>
+        <w:t xml:space="preserve">. Dieser erbt von dem </w:t>
+      </w:r>
+      <w:proofErr w:type="spellStart"/>
+      <w:r>
+        <w:t>AbstractDeviceListener</w:t>
+      </w:r>
+      <w:proofErr w:type="spellEnd"/>
+      <w:r>
+        <w:t xml:space="preserve"> des MYO-SDKs und ist als Singleton implementiert. Der </w:t>
+      </w:r>
+      <w:proofErr w:type="spellStart"/>
+      <w:r>
+        <w:t>GestureRecordDeviceListener</w:t>
+      </w:r>
+      <w:proofErr w:type="spellEnd"/>
+      <w:r>
+        <w:t xml:space="preserve"> erhält Positions- und Gestendaten des MYOs. Über das Interface </w:t>
+      </w:r>
+      <w:proofErr w:type="spellStart"/>
+      <w:r>
+        <w:t>ListenerTarget</w:t>
+      </w:r>
+      <w:proofErr w:type="spellEnd"/>
+      <w:r>
+        <w:t xml:space="preserve"> kann sich eine Klasse auf dem </w:t>
+      </w:r>
+      <w:proofErr w:type="spellStart"/>
+      <w:r>
+        <w:t>Listener</w:t>
+      </w:r>
+      <w:proofErr w:type="spellEnd"/>
+      <w:r>
+        <w:t xml:space="preserve"> registrieren und diese Daten erhalten. Zur Speicherung des MYO-Status verwendet der </w:t>
+      </w:r>
+      <w:proofErr w:type="spellStart"/>
+      <w:r>
+        <w:t>Listener</w:t>
+      </w:r>
+      <w:proofErr w:type="spellEnd"/>
+      <w:r>
+        <w:t xml:space="preserve"> das </w:t>
+      </w:r>
+      <w:proofErr w:type="spellStart"/>
+      <w:r>
+        <w:t>Enum</w:t>
+      </w:r>
+      <w:proofErr w:type="spellEnd"/>
+      <w:r>
+        <w:t xml:space="preserve"> </w:t>
+      </w:r>
+      <w:proofErr w:type="spellStart"/>
+      <w:r>
+        <w:t>RecordActivityStatus</w:t>
+      </w:r>
+      <w:proofErr w:type="spellEnd"/>
+      <w:r>
+        <w:t xml:space="preserve">. Die aktuelle Position des MYOs wird über das </w:t>
+      </w:r>
+      <w:proofErr w:type="spellStart"/>
+      <w:r>
+        <w:t>Enum</w:t>
+      </w:r>
+      <w:proofErr w:type="spellEnd"/>
+      <w:r>
+        <w:t xml:space="preserve"> </w:t>
+      </w:r>
+      <w:proofErr w:type="spellStart"/>
+      <w:r>
+        <w:t>GridPosition</w:t>
+      </w:r>
+      <w:proofErr w:type="spellEnd"/>
+      <w:r>
+        <w:t xml:space="preserve"> bekanntgegeben. Für die aktuelle Geste wird das </w:t>
+      </w:r>
+      <w:proofErr w:type="spellStart"/>
+      <w:r>
+        <w:t>Enum</w:t>
+      </w:r>
+      <w:proofErr w:type="spellEnd"/>
+      <w:r>
+        <w:t xml:space="preserve"> Pose verwendet, welches Teil des MYO SDKs ist.</w:t>
       </w:r>
     </w:p>
     <w:p>
@@ -5301,21 +5692,125 @@
           <w:sz w:val="22"/>
           <w:szCs w:val="22"/>
         </w:rPr>
-        <w:t xml:space="preserve">Das GestureRecording Modul enthält weiterhin noch die Klasse GesturePattern, welche im Wesentlichen eine ArrayListe von GridPositions ist. GesturePattern dient somit zur Speicherung der Gestenabfolge und bietet außerdem die Möglichkeit diese in das JSON-Format zu konvertieren. </w:t>
-      </w:r>
-    </w:p>
-    <w:p>
-      <w:pPr>
-        <w:pStyle w:val="Default"/>
+        <w:t xml:space="preserve">Das </w:t>
+      </w:r>
+      <w:proofErr w:type="spellStart"/>
+      <w:r>
         <w:rPr>
           <w:sz w:val="22"/>
           <w:szCs w:val="22"/>
         </w:rPr>
-      </w:pPr>
-    </w:p>
-    <w:p>
-      <w:r>
-        <w:t>Der GesturePatternGridViewAdapter stellt eine Geste in der MainActivity und der GestureRecordActivity dar.</w:t>
+        <w:t>GestureRecording</w:t>
+      </w:r>
+      <w:proofErr w:type="spellEnd"/>
+      <w:r>
+        <w:rPr>
+          <w:sz w:val="22"/>
+          <w:szCs w:val="22"/>
+        </w:rPr>
+        <w:t xml:space="preserve"> Modul enthält weiterhin noch die Klasse </w:t>
+      </w:r>
+      <w:proofErr w:type="spellStart"/>
+      <w:r>
+        <w:rPr>
+          <w:sz w:val="22"/>
+          <w:szCs w:val="22"/>
+        </w:rPr>
+        <w:t>GesturePattern</w:t>
+      </w:r>
+      <w:proofErr w:type="spellEnd"/>
+      <w:r>
+        <w:rPr>
+          <w:sz w:val="22"/>
+          <w:szCs w:val="22"/>
+        </w:rPr>
+        <w:t xml:space="preserve">, welche im Wesentlichen eine </w:t>
+      </w:r>
+      <w:proofErr w:type="spellStart"/>
+      <w:r>
+        <w:rPr>
+          <w:sz w:val="22"/>
+          <w:szCs w:val="22"/>
+        </w:rPr>
+        <w:t>ArrayListe</w:t>
+      </w:r>
+      <w:proofErr w:type="spellEnd"/>
+      <w:r>
+        <w:rPr>
+          <w:sz w:val="22"/>
+          <w:szCs w:val="22"/>
+        </w:rPr>
+        <w:t xml:space="preserve"> von </w:t>
+      </w:r>
+      <w:proofErr w:type="spellStart"/>
+      <w:r>
+        <w:rPr>
+          <w:sz w:val="22"/>
+          <w:szCs w:val="22"/>
+        </w:rPr>
+        <w:t>GridPositions</w:t>
+      </w:r>
+      <w:proofErr w:type="spellEnd"/>
+      <w:r>
+        <w:rPr>
+          <w:sz w:val="22"/>
+          <w:szCs w:val="22"/>
+        </w:rPr>
+        <w:t xml:space="preserve"> ist. </w:t>
+      </w:r>
+      <w:proofErr w:type="spellStart"/>
+      <w:r>
+        <w:rPr>
+          <w:sz w:val="22"/>
+          <w:szCs w:val="22"/>
+        </w:rPr>
+        <w:t>GesturePattern</w:t>
+      </w:r>
+      <w:proofErr w:type="spellEnd"/>
+      <w:r>
+        <w:rPr>
+          <w:sz w:val="22"/>
+          <w:szCs w:val="22"/>
+        </w:rPr>
+        <w:t xml:space="preserve"> dient somit zur Speicherung der Gestenabfolge und bietet außerdem die Möglichkeit diese in das JSON-Format zu konvertieren. </w:t>
+      </w:r>
+    </w:p>
+    <w:p>
+      <w:pPr>
+        <w:pStyle w:val="Default"/>
+        <w:rPr>
+          <w:sz w:val="22"/>
+          <w:szCs w:val="22"/>
+        </w:rPr>
+      </w:pPr>
+    </w:p>
+    <w:p>
+      <w:r>
+        <w:t xml:space="preserve">Der </w:t>
+      </w:r>
+      <w:proofErr w:type="spellStart"/>
+      <w:r>
+        <w:t>GesturePatternGridViewAdapter</w:t>
+      </w:r>
+      <w:proofErr w:type="spellEnd"/>
+      <w:r>
+        <w:t xml:space="preserve"> stellt eine Geste in der </w:t>
+      </w:r>
+      <w:proofErr w:type="spellStart"/>
+      <w:r>
+        <w:t>MainActivity</w:t>
+      </w:r>
+      <w:proofErr w:type="spellEnd"/>
+      <w:r>
+        <w:t xml:space="preserve"> und der </w:t>
+      </w:r>
+      <w:proofErr w:type="spellStart"/>
+      <w:r>
+        <w:t>GestureRecordActivity</w:t>
+      </w:r>
+      <w:proofErr w:type="spellEnd"/>
+      <w:r>
+        <w:t xml:space="preserve"> dar.</w:t>
       </w:r>
     </w:p>
     <w:p>
@@ -5328,11 +5823,13 @@
         <w:spacing w:after="100" w:afterAutospacing="1"/>
         <w:ind w:left="709" w:hanging="709"/>
       </w:pPr>
-      <w:bookmarkStart w:id="52" w:name="_Toc417740053"/>
+      <w:bookmarkStart w:id="51" w:name="_Toc417740053"/>
+      <w:proofErr w:type="spellStart"/>
       <w:r>
         <w:t>ListManagement</w:t>
       </w:r>
-      <w:bookmarkEnd w:id="52"/>
+      <w:bookmarkEnd w:id="51"/>
+      <w:proofErr w:type="spellEnd"/>
     </w:p>
     <w:p>
       <w:pPr>
@@ -5347,82 +5844,372 @@
           <w:sz w:val="22"/>
           <w:szCs w:val="22"/>
         </w:rPr>
-        <w:t xml:space="preserve">Das ListManagement Modul ist für die Speicherung von Gesten und deren zugehöriger Skripte, sowohl auf Dateiebene, als auch in der Benutzeroberfläche, zuständig. Es ist unterteilt in die Module GestureManagement, ScriptManagement und FileManagement. Die Klassen GestureScriptManager und FileManager regeln die Kommunikation mit den Activities. </w:t>
-      </w:r>
-    </w:p>
-    <w:p>
-      <w:pPr>
-        <w:pStyle w:val="Default"/>
+        <w:t xml:space="preserve">Das </w:t>
+      </w:r>
+      <w:proofErr w:type="spellStart"/>
+      <w:r>
         <w:rPr>
           <w:sz w:val="22"/>
           <w:szCs w:val="22"/>
         </w:rPr>
-      </w:pPr>
-    </w:p>
-    <w:p>
-      <w:pPr>
-        <w:pStyle w:val="Default"/>
+        <w:t>ListManagement</w:t>
+      </w:r>
+      <w:proofErr w:type="spellEnd"/>
+      <w:r>
         <w:rPr>
           <w:sz w:val="22"/>
           <w:szCs w:val="22"/>
         </w:rPr>
-      </w:pPr>
+        <w:t xml:space="preserve"> Modul ist für die Speicherung von Gesten und deren zugehöriger Skripte, sowohl auf Dateiebene, als auch in der Benutzeroberfläche, zuständig. Es ist unterteilt in die Module </w:t>
+      </w:r>
+      <w:proofErr w:type="spellStart"/>
       <w:r>
         <w:rPr>
           <w:sz w:val="22"/>
           <w:szCs w:val="22"/>
         </w:rPr>
-        <w:t xml:space="preserve">Der GestureScriptManager ist eine Singleton-Klasse, die Zugriff auf die Module GestureManagement und ScriptManagement, über die Member GestureList und ScriptList ermöglicht. </w:t>
-      </w:r>
-    </w:p>
-    <w:p>
-      <w:pPr>
-        <w:pStyle w:val="Default"/>
+        <w:t>GestureManagement</w:t>
+      </w:r>
+      <w:proofErr w:type="spellEnd"/>
+      <w:r>
         <w:rPr>
           <w:sz w:val="22"/>
           <w:szCs w:val="22"/>
         </w:rPr>
-      </w:pPr>
-    </w:p>
-    <w:p>
-      <w:pPr>
-        <w:pStyle w:val="Default"/>
+        <w:t xml:space="preserve">, </w:t>
+      </w:r>
+      <w:proofErr w:type="spellStart"/>
+      <w:r>
         <w:rPr>
           <w:sz w:val="22"/>
           <w:szCs w:val="22"/>
         </w:rPr>
-      </w:pPr>
+        <w:t>ScriptManagement</w:t>
+      </w:r>
+      <w:proofErr w:type="spellEnd"/>
       <w:r>
         <w:rPr>
           <w:sz w:val="22"/>
           <w:szCs w:val="22"/>
         </w:rPr>
-        <w:t xml:space="preserve">GestureList ist eine Arrayliste von GestureItems des Moduls GestureManagement. Ein GestureItem repräsentiert eine MYO-Geste. </w:t>
-      </w:r>
-    </w:p>
-    <w:p>
-      <w:pPr>
-        <w:pStyle w:val="Default"/>
+        <w:t xml:space="preserve"> und </w:t>
+      </w:r>
+      <w:proofErr w:type="spellStart"/>
+      <w:r>
         <w:rPr>
           <w:sz w:val="22"/>
           <w:szCs w:val="22"/>
         </w:rPr>
-      </w:pPr>
-    </w:p>
-    <w:p>
-      <w:pPr>
-        <w:pStyle w:val="Default"/>
+        <w:t>FileManagement</w:t>
+      </w:r>
+      <w:proofErr w:type="spellEnd"/>
+      <w:r>
         <w:rPr>
           <w:sz w:val="22"/>
           <w:szCs w:val="22"/>
         </w:rPr>
-      </w:pPr>
+        <w:t xml:space="preserve">. Die Klassen </w:t>
+      </w:r>
+      <w:proofErr w:type="spellStart"/>
       <w:r>
         <w:rPr>
           <w:sz w:val="22"/>
           <w:szCs w:val="22"/>
         </w:rPr>
-        <w:t xml:space="preserve">ScriptList ist eine Arrayliste von ScriptItems des Moduls ScriptManagement. Ein SkriptItem repräsentiert ein Skript. </w:t>
+        <w:t>GestureScriptManager</w:t>
+      </w:r>
+      <w:proofErr w:type="spellEnd"/>
+      <w:r>
+        <w:rPr>
+          <w:sz w:val="22"/>
+          <w:szCs w:val="22"/>
+        </w:rPr>
+        <w:t xml:space="preserve"> und </w:t>
+      </w:r>
+      <w:proofErr w:type="spellStart"/>
+      <w:r>
+        <w:rPr>
+          <w:sz w:val="22"/>
+          <w:szCs w:val="22"/>
+        </w:rPr>
+        <w:t>FileManager</w:t>
+      </w:r>
+      <w:proofErr w:type="spellEnd"/>
+      <w:r>
+        <w:rPr>
+          <w:sz w:val="22"/>
+          <w:szCs w:val="22"/>
+        </w:rPr>
+        <w:t xml:space="preserve"> regeln die Kommunikation mit den Activities. </w:t>
+      </w:r>
+    </w:p>
+    <w:p>
+      <w:pPr>
+        <w:pStyle w:val="Default"/>
+        <w:rPr>
+          <w:sz w:val="22"/>
+          <w:szCs w:val="22"/>
+        </w:rPr>
+      </w:pPr>
+    </w:p>
+    <w:p>
+      <w:pPr>
+        <w:pStyle w:val="Default"/>
+        <w:rPr>
+          <w:sz w:val="22"/>
+          <w:szCs w:val="22"/>
+        </w:rPr>
+      </w:pPr>
+      <w:r>
+        <w:rPr>
+          <w:sz w:val="22"/>
+          <w:szCs w:val="22"/>
+        </w:rPr>
+        <w:t xml:space="preserve">Der </w:t>
+      </w:r>
+      <w:proofErr w:type="spellStart"/>
+      <w:r>
+        <w:rPr>
+          <w:sz w:val="22"/>
+          <w:szCs w:val="22"/>
+        </w:rPr>
+        <w:t>GestureScriptManager</w:t>
+      </w:r>
+      <w:proofErr w:type="spellEnd"/>
+      <w:r>
+        <w:rPr>
+          <w:sz w:val="22"/>
+          <w:szCs w:val="22"/>
+        </w:rPr>
+        <w:t xml:space="preserve"> ist eine Singleton-Klasse, die Zugriff auf die Module </w:t>
+      </w:r>
+      <w:proofErr w:type="spellStart"/>
+      <w:r>
+        <w:rPr>
+          <w:sz w:val="22"/>
+          <w:szCs w:val="22"/>
+        </w:rPr>
+        <w:t>GestureManagement</w:t>
+      </w:r>
+      <w:proofErr w:type="spellEnd"/>
+      <w:r>
+        <w:rPr>
+          <w:sz w:val="22"/>
+          <w:szCs w:val="22"/>
+        </w:rPr>
+        <w:t xml:space="preserve"> und </w:t>
+      </w:r>
+      <w:proofErr w:type="spellStart"/>
+      <w:r>
+        <w:rPr>
+          <w:sz w:val="22"/>
+          <w:szCs w:val="22"/>
+        </w:rPr>
+        <w:t>ScriptManagement</w:t>
+      </w:r>
+      <w:proofErr w:type="spellEnd"/>
+      <w:r>
+        <w:rPr>
+          <w:sz w:val="22"/>
+          <w:szCs w:val="22"/>
+        </w:rPr>
+        <w:t xml:space="preserve">, über die Member </w:t>
+      </w:r>
+      <w:proofErr w:type="spellStart"/>
+      <w:r>
+        <w:rPr>
+          <w:sz w:val="22"/>
+          <w:szCs w:val="22"/>
+        </w:rPr>
+        <w:t>GestureList</w:t>
+      </w:r>
+      <w:proofErr w:type="spellEnd"/>
+      <w:r>
+        <w:rPr>
+          <w:sz w:val="22"/>
+          <w:szCs w:val="22"/>
+        </w:rPr>
+        <w:t xml:space="preserve"> und </w:t>
+      </w:r>
+      <w:proofErr w:type="spellStart"/>
+      <w:r>
+        <w:rPr>
+          <w:sz w:val="22"/>
+          <w:szCs w:val="22"/>
+        </w:rPr>
+        <w:t>ScriptList</w:t>
+      </w:r>
+      <w:proofErr w:type="spellEnd"/>
+      <w:r>
+        <w:rPr>
+          <w:sz w:val="22"/>
+          <w:szCs w:val="22"/>
+        </w:rPr>
+        <w:t xml:space="preserve"> ermöglicht. </w:t>
+      </w:r>
+    </w:p>
+    <w:p>
+      <w:pPr>
+        <w:pStyle w:val="Default"/>
+        <w:rPr>
+          <w:sz w:val="22"/>
+          <w:szCs w:val="22"/>
+        </w:rPr>
+      </w:pPr>
+    </w:p>
+    <w:p>
+      <w:pPr>
+        <w:pStyle w:val="Default"/>
+        <w:rPr>
+          <w:sz w:val="22"/>
+          <w:szCs w:val="22"/>
+        </w:rPr>
+      </w:pPr>
+      <w:proofErr w:type="spellStart"/>
+      <w:r>
+        <w:rPr>
+          <w:sz w:val="22"/>
+          <w:szCs w:val="22"/>
+        </w:rPr>
+        <w:t>GestureList</w:t>
+      </w:r>
+      <w:proofErr w:type="spellEnd"/>
+      <w:r>
+        <w:rPr>
+          <w:sz w:val="22"/>
+          <w:szCs w:val="22"/>
+        </w:rPr>
+        <w:t xml:space="preserve"> ist eine Arrayliste von </w:t>
+      </w:r>
+      <w:proofErr w:type="spellStart"/>
+      <w:r>
+        <w:rPr>
+          <w:sz w:val="22"/>
+          <w:szCs w:val="22"/>
+        </w:rPr>
+        <w:t>GestureItems</w:t>
+      </w:r>
+      <w:proofErr w:type="spellEnd"/>
+      <w:r>
+        <w:rPr>
+          <w:sz w:val="22"/>
+          <w:szCs w:val="22"/>
+        </w:rPr>
+        <w:t xml:space="preserve"> des Moduls </w:t>
+      </w:r>
+      <w:proofErr w:type="spellStart"/>
+      <w:r>
+        <w:rPr>
+          <w:sz w:val="22"/>
+          <w:szCs w:val="22"/>
+        </w:rPr>
+        <w:t>GestureManagement</w:t>
+      </w:r>
+      <w:proofErr w:type="spellEnd"/>
+      <w:r>
+        <w:rPr>
+          <w:sz w:val="22"/>
+          <w:szCs w:val="22"/>
+        </w:rPr>
+        <w:t xml:space="preserve">. Ein </w:t>
+      </w:r>
+      <w:proofErr w:type="spellStart"/>
+      <w:r>
+        <w:rPr>
+          <w:sz w:val="22"/>
+          <w:szCs w:val="22"/>
+        </w:rPr>
+        <w:t>GestureItem</w:t>
+      </w:r>
+      <w:proofErr w:type="spellEnd"/>
+      <w:r>
+        <w:rPr>
+          <w:sz w:val="22"/>
+          <w:szCs w:val="22"/>
+        </w:rPr>
+        <w:t xml:space="preserve"> repräsentiert eine MYO-Geste. </w:t>
+      </w:r>
+    </w:p>
+    <w:p>
+      <w:pPr>
+        <w:pStyle w:val="Default"/>
+        <w:rPr>
+          <w:sz w:val="22"/>
+          <w:szCs w:val="22"/>
+        </w:rPr>
+      </w:pPr>
+    </w:p>
+    <w:p>
+      <w:pPr>
+        <w:pStyle w:val="Default"/>
+        <w:rPr>
+          <w:sz w:val="22"/>
+          <w:szCs w:val="22"/>
+        </w:rPr>
+      </w:pPr>
+      <w:proofErr w:type="spellStart"/>
+      <w:r>
+        <w:rPr>
+          <w:sz w:val="22"/>
+          <w:szCs w:val="22"/>
+        </w:rPr>
+        <w:t>ScriptList</w:t>
+      </w:r>
+      <w:proofErr w:type="spellEnd"/>
+      <w:r>
+        <w:rPr>
+          <w:sz w:val="22"/>
+          <w:szCs w:val="22"/>
+        </w:rPr>
+        <w:t xml:space="preserve"> ist eine Arrayliste von </w:t>
+      </w:r>
+      <w:proofErr w:type="spellStart"/>
+      <w:r>
+        <w:rPr>
+          <w:sz w:val="22"/>
+          <w:szCs w:val="22"/>
+        </w:rPr>
+        <w:t>ScriptItems</w:t>
+      </w:r>
+      <w:proofErr w:type="spellEnd"/>
+      <w:r>
+        <w:rPr>
+          <w:sz w:val="22"/>
+          <w:szCs w:val="22"/>
+        </w:rPr>
+        <w:t xml:space="preserve"> des Moduls </w:t>
+      </w:r>
+      <w:proofErr w:type="spellStart"/>
+      <w:r>
+        <w:rPr>
+          <w:sz w:val="22"/>
+          <w:szCs w:val="22"/>
+        </w:rPr>
+        <w:t>ScriptManagement</w:t>
+      </w:r>
+      <w:proofErr w:type="spellEnd"/>
+      <w:r>
+        <w:rPr>
+          <w:sz w:val="22"/>
+          <w:szCs w:val="22"/>
+        </w:rPr>
+        <w:t xml:space="preserve">. Ein </w:t>
+      </w:r>
+      <w:proofErr w:type="spellStart"/>
+      <w:r>
+        <w:rPr>
+          <w:sz w:val="22"/>
+          <w:szCs w:val="22"/>
+        </w:rPr>
+        <w:t>SkriptItem</w:t>
+      </w:r>
+      <w:proofErr w:type="spellEnd"/>
+      <w:r>
+        <w:rPr>
+          <w:sz w:val="22"/>
+          <w:szCs w:val="22"/>
+        </w:rPr>
+        <w:t xml:space="preserve"> repräsentiert ein Skript. </w:t>
       </w:r>
     </w:p>
     <w:p>
@@ -5500,7 +6287,7 @@
                                 <w:color w:val="000000"/>
                               </w:rPr>
                             </w:pPr>
-                            <w:bookmarkStart w:id="53" w:name="_Toc417739809"/>
+                            <w:bookmarkStart w:id="52" w:name="_Toc417739809"/>
                             <w:r>
                               <w:t xml:space="preserve">Abbildung </w:t>
                             </w:r>
@@ -5526,9 +6313,17 @@
                               <w:fldChar w:fldCharType="end"/>
                             </w:r>
                             <w:r>
-                              <w:t>: ListManagement Modul</w:t>
+                              <w:t xml:space="preserve">: </w:t>
                             </w:r>
-                            <w:bookmarkEnd w:id="53"/>
+                            <w:proofErr w:type="spellStart"/>
+                            <w:r>
+                              <w:t>ListManagement</w:t>
+                            </w:r>
+                            <w:proofErr w:type="spellEnd"/>
+                            <w:r>
+                              <w:t xml:space="preserve"> Modul</w:t>
+                            </w:r>
+                            <w:bookmarkEnd w:id="52"/>
                           </w:p>
                         </w:txbxContent>
                       </wps:txbx>
@@ -5561,7 +6356,7 @@
                           <w:color w:val="000000"/>
                         </w:rPr>
                       </w:pPr>
-                      <w:bookmarkStart w:id="54" w:name="_Toc417739809"/>
+                      <w:bookmarkStart w:id="53" w:name="_Toc417739809"/>
                       <w:r>
                         <w:t xml:space="preserve">Abbildung </w:t>
                       </w:r>
@@ -5587,9 +6382,17 @@
                         <w:fldChar w:fldCharType="end"/>
                       </w:r>
                       <w:r>
-                        <w:t>: ListManagement Modul</w:t>
+                        <w:t xml:space="preserve">: </w:t>
                       </w:r>
-                      <w:bookmarkEnd w:id="54"/>
+                      <w:proofErr w:type="spellStart"/>
+                      <w:r>
+                        <w:t>ListManagement</w:t>
+                      </w:r>
+                      <w:proofErr w:type="spellEnd"/>
+                      <w:r>
+                        <w:t xml:space="preserve"> Modul</w:t>
+                      </w:r>
+                      <w:bookmarkEnd w:id="53"/>
                     </w:p>
                   </w:txbxContent>
                 </v:textbox>
@@ -5672,33 +6475,33 @@
           <w:sz w:val="22"/>
           <w:szCs w:val="22"/>
         </w:rPr>
-        <w:t xml:space="preserve">Der FileManager ist für die Speicherung von Gesten und Skripten auf Dateiebene zuständig und sorgt für Speichern und Laden der Konfigurationsdatei. </w:t>
-      </w:r>
-    </w:p>
-    <w:p>
-      <w:pPr>
-        <w:pStyle w:val="Default"/>
+        <w:t xml:space="preserve">Der </w:t>
+      </w:r>
+      <w:proofErr w:type="spellStart"/>
+      <w:r>
         <w:rPr>
           <w:sz w:val="22"/>
           <w:szCs w:val="22"/>
         </w:rPr>
-      </w:pPr>
-    </w:p>
-    <w:p>
-      <w:pPr>
-        <w:pStyle w:val="Default"/>
+        <w:t>FileManager</w:t>
+      </w:r>
+      <w:proofErr w:type="spellEnd"/>
+      <w:r>
         <w:rPr>
           <w:sz w:val="22"/>
           <w:szCs w:val="22"/>
         </w:rPr>
-      </w:pPr>
-      <w:r>
+        <w:t xml:space="preserve"> ist für die Speicherung von Gesten und Skripten auf Dateiebene zuständig und sorgt für Speichern und Laden der Konfigurationsdatei. </w:t>
+      </w:r>
+    </w:p>
+    <w:p>
+      <w:pPr>
+        <w:pStyle w:val="Default"/>
         <w:rPr>
           <w:sz w:val="22"/>
           <w:szCs w:val="22"/>
         </w:rPr>
-        <w:t>Die Klasse FileItem wird beim Skriptimport in der FileExplorerActivity verwendet und repräsentiert eine Datei.</w:t>
-      </w:r>
+      </w:pPr>
     </w:p>
     <w:p>
       <w:pPr>
@@ -5713,12 +6516,76 @@
           <w:sz w:val="22"/>
           <w:szCs w:val="22"/>
         </w:rPr>
+        <w:t xml:space="preserve">Die Klasse </w:t>
+      </w:r>
+      <w:proofErr w:type="spellStart"/>
+      <w:r>
+        <w:rPr>
+          <w:sz w:val="22"/>
+          <w:szCs w:val="22"/>
+        </w:rPr>
+        <w:t>FileItem</w:t>
+      </w:r>
+      <w:proofErr w:type="spellEnd"/>
+      <w:r>
+        <w:rPr>
+          <w:sz w:val="22"/>
+          <w:szCs w:val="22"/>
+        </w:rPr>
+        <w:t xml:space="preserve"> wird beim Skriptimport in der </w:t>
+      </w:r>
+      <w:proofErr w:type="spellStart"/>
+      <w:r>
+        <w:rPr>
+          <w:sz w:val="22"/>
+          <w:szCs w:val="22"/>
+        </w:rPr>
+        <w:t>FileExplorerActivity</w:t>
+      </w:r>
+      <w:proofErr w:type="spellEnd"/>
+      <w:r>
+        <w:rPr>
+          <w:sz w:val="22"/>
+          <w:szCs w:val="22"/>
+        </w:rPr>
+        <w:t xml:space="preserve"> verwendet und repräsentiert eine Datei.</w:t>
+      </w:r>
+    </w:p>
+    <w:p>
+      <w:pPr>
+        <w:pStyle w:val="Default"/>
+        <w:rPr>
+          <w:sz w:val="22"/>
+          <w:szCs w:val="22"/>
+        </w:rPr>
+      </w:pPr>
+      <w:r>
+        <w:rPr>
+          <w:sz w:val="22"/>
+          <w:szCs w:val="22"/>
+        </w:rPr>
         <w:t xml:space="preserve"> </w:t>
       </w:r>
     </w:p>
     <w:p>
       <w:r>
-        <w:t>Weiterhin ist in Gesture-, Script- und Filemanagement eine ListView-Adapterklasse enthalten, die für die Listendarstellung der Items in den entsprechenden Activities verantwortlich ist.</w:t>
+        <w:t xml:space="preserve">Weiterhin ist in </w:t>
+      </w:r>
+      <w:proofErr w:type="spellStart"/>
+      <w:r>
+        <w:t>Gesture</w:t>
+      </w:r>
+      <w:proofErr w:type="spellEnd"/>
+      <w:r>
+        <w:t xml:space="preserve">-, Script- und Filemanagement eine </w:t>
+      </w:r>
+      <w:proofErr w:type="spellStart"/>
+      <w:r>
+        <w:t>ListView</w:t>
+      </w:r>
+      <w:proofErr w:type="spellEnd"/>
+      <w:r>
+        <w:t>-Adapterklasse enthalten, die für die Listendarstellung der Items in den entsprechenden Activities verantwortlich ist.</w:t>
       </w:r>
     </w:p>
     <w:p>
@@ -5731,11 +6598,13 @@
         <w:spacing w:after="100" w:afterAutospacing="1"/>
         <w:ind w:left="709" w:hanging="709"/>
       </w:pPr>
-      <w:bookmarkStart w:id="55" w:name="_Toc417740054"/>
+      <w:bookmarkStart w:id="54" w:name="_Toc417740054"/>
+      <w:proofErr w:type="spellStart"/>
       <w:r>
         <w:t>ScriptExecution</w:t>
       </w:r>
-      <w:bookmarkEnd w:id="55"/>
+      <w:bookmarkEnd w:id="54"/>
+      <w:proofErr w:type="spellEnd"/>
     </w:p>
     <w:p>
       <w:pPr>
@@ -5750,7 +6619,23 @@
           <w:sz w:val="22"/>
           <w:szCs w:val="22"/>
         </w:rPr>
-        <w:t xml:space="preserve">Das Modul ScriptExecution ist für die Ausführung der Skripte zuständig. Dies geschieht über die externe Anwendung SL4A, die von der Klasse SL4AManager gestartet wird. </w:t>
+        <w:t xml:space="preserve">Das Modul </w:t>
+      </w:r>
+      <w:proofErr w:type="spellStart"/>
+      <w:r>
+        <w:rPr>
+          <w:sz w:val="22"/>
+          <w:szCs w:val="22"/>
+        </w:rPr>
+        <w:t>ScriptExecution</w:t>
+      </w:r>
+      <w:proofErr w:type="spellEnd"/>
+      <w:r>
+        <w:rPr>
+          <w:sz w:val="22"/>
+          <w:szCs w:val="22"/>
+        </w:rPr>
+        <w:t xml:space="preserve"> ist für die Ausführung der Skripte zuständig. Dies geschieht über die externe Anwendung SL4A, die von der Klasse SL4AManager gestartet wird. </w:t>
       </w:r>
     </w:p>
     <w:p>
@@ -5828,7 +6713,7 @@
                                 <w:noProof/>
                               </w:rPr>
                             </w:pPr>
-                            <w:bookmarkStart w:id="56" w:name="_Toc417739810"/>
+                            <w:bookmarkStart w:id="55" w:name="_Toc417739810"/>
                             <w:r>
                               <w:t xml:space="preserve">Abbildung </w:t>
                             </w:r>
@@ -5854,9 +6739,17 @@
                               <w:fldChar w:fldCharType="end"/>
                             </w:r>
                             <w:r>
-                              <w:t>: ScriptExecution Modul</w:t>
+                              <w:t xml:space="preserve">: </w:t>
                             </w:r>
-                            <w:bookmarkEnd w:id="56"/>
+                            <w:proofErr w:type="spellStart"/>
+                            <w:r>
+                              <w:t>ScriptExecution</w:t>
+                            </w:r>
+                            <w:proofErr w:type="spellEnd"/>
+                            <w:r>
+                              <w:t xml:space="preserve"> Modul</w:t>
+                            </w:r>
+                            <w:bookmarkEnd w:id="55"/>
                           </w:p>
                         </w:txbxContent>
                       </wps:txbx>
@@ -5887,7 +6780,7 @@
                           <w:noProof/>
                         </w:rPr>
                       </w:pPr>
-                      <w:bookmarkStart w:id="57" w:name="_Toc417739810"/>
+                      <w:bookmarkStart w:id="56" w:name="_Toc417739810"/>
                       <w:r>
                         <w:t xml:space="preserve">Abbildung </w:t>
                       </w:r>
@@ -5913,9 +6806,17 @@
                         <w:fldChar w:fldCharType="end"/>
                       </w:r>
                       <w:r>
-                        <w:t>: ScriptExecution Modul</w:t>
+                        <w:t xml:space="preserve">: </w:t>
                       </w:r>
-                      <w:bookmarkEnd w:id="57"/>
+                      <w:proofErr w:type="spellStart"/>
+                      <w:r>
+                        <w:t>ScriptExecution</w:t>
+                      </w:r>
+                      <w:proofErr w:type="spellEnd"/>
+                      <w:r>
+                        <w:t xml:space="preserve"> Modul</w:t>
+                      </w:r>
+                      <w:bookmarkEnd w:id="56"/>
                     </w:p>
                   </w:txbxContent>
                 </v:textbox>
@@ -5985,7 +6886,31 @@
         </w:drawing>
       </w:r>
       <w:r>
-        <w:t>Dabei erstellt die Methode startScript() einen Intent, dem als Parameter das auszuführende Skript und eine spezifische SL4A-Konstante, die angibt wie das Skript ausgeführt werden soll, hinzugefügt wird. Über den Intent wird anschließend SL4A gestartet.</w:t>
+        <w:t xml:space="preserve">Dabei erstellt die Methode </w:t>
+      </w:r>
+      <w:proofErr w:type="spellStart"/>
+      <w:r>
+        <w:t>startScript</w:t>
+      </w:r>
+      <w:proofErr w:type="spellEnd"/>
+      <w:r>
+        <w:t xml:space="preserve">() einen </w:t>
+      </w:r>
+      <w:proofErr w:type="spellStart"/>
+      <w:r>
+        <w:t>Intent</w:t>
+      </w:r>
+      <w:proofErr w:type="spellEnd"/>
+      <w:r>
+        <w:t xml:space="preserve">, dem als Parameter das auszuführende Skript und eine spezifische SL4A-Konstante, die angibt wie das Skript ausgeführt werden soll, hinzugefügt wird. Über den </w:t>
+      </w:r>
+      <w:proofErr w:type="spellStart"/>
+      <w:r>
+        <w:t>Intent</w:t>
+      </w:r>
+      <w:proofErr w:type="spellEnd"/>
+      <w:r>
+        <w:t xml:space="preserve"> wird anschließend SL4A gestartet.</w:t>
       </w:r>
     </w:p>
     <w:p>
@@ -6003,11 +6928,11 @@
           <w:szCs w:val="28"/>
         </w:rPr>
       </w:pPr>
-      <w:bookmarkStart w:id="58" w:name="_Toc417740055"/>
+      <w:bookmarkStart w:id="57" w:name="_Toc417740055"/>
       <w:r>
         <w:t>Schnittstellen</w:t>
       </w:r>
-      <w:bookmarkEnd w:id="58"/>
+      <w:bookmarkEnd w:id="57"/>
     </w:p>
     <w:p>
       <w:pPr>
@@ -6024,11 +6949,13 @@
           <w:szCs w:val="28"/>
         </w:rPr>
       </w:pPr>
-      <w:bookmarkStart w:id="59" w:name="_Toc417740056"/>
+      <w:bookmarkStart w:id="58" w:name="_Toc417740056"/>
+      <w:proofErr w:type="spellStart"/>
       <w:r>
         <w:t>ListenerTarget</w:t>
       </w:r>
-      <w:bookmarkEnd w:id="59"/>
+      <w:bookmarkEnd w:id="58"/>
+      <w:proofErr w:type="spellEnd"/>
     </w:p>
     <w:p>
       <w:r>
@@ -6096,7 +7023,7 @@
                                 <w:noProof/>
                               </w:rPr>
                             </w:pPr>
-                            <w:bookmarkStart w:id="60" w:name="_Toc417739811"/>
+                            <w:bookmarkStart w:id="59" w:name="_Toc417739811"/>
                             <w:r>
                               <w:t xml:space="preserve">Abbildung </w:t>
                             </w:r>
@@ -6122,9 +7049,14 @@
                               <w:fldChar w:fldCharType="end"/>
                             </w:r>
                             <w:r>
-                              <w:t>: Architektur mit ListenerTarget</w:t>
+                              <w:t xml:space="preserve">: Architektur mit </w:t>
                             </w:r>
-                            <w:bookmarkEnd w:id="60"/>
+                            <w:proofErr w:type="spellStart"/>
+                            <w:r>
+                              <w:t>ListenerTarget</w:t>
+                            </w:r>
+                            <w:bookmarkEnd w:id="59"/>
+                            <w:proofErr w:type="spellEnd"/>
                           </w:p>
                         </w:txbxContent>
                       </wps:txbx>
@@ -6155,7 +7087,7 @@
                           <w:noProof/>
                         </w:rPr>
                       </w:pPr>
-                      <w:bookmarkStart w:id="61" w:name="_Toc417739811"/>
+                      <w:bookmarkStart w:id="60" w:name="_Toc417739811"/>
                       <w:r>
                         <w:t xml:space="preserve">Abbildung </w:t>
                       </w:r>
@@ -6181,9 +7113,14 @@
                         <w:fldChar w:fldCharType="end"/>
                       </w:r>
                       <w:r>
-                        <w:t>: Architektur mit ListenerTarget</w:t>
+                        <w:t xml:space="preserve">: Architektur mit </w:t>
                       </w:r>
-                      <w:bookmarkEnd w:id="61"/>
+                      <w:proofErr w:type="spellStart"/>
+                      <w:r>
+                        <w:t>ListenerTarget</w:t>
+                      </w:r>
+                      <w:bookmarkEnd w:id="60"/>
+                      <w:proofErr w:type="spellEnd"/>
                     </w:p>
                   </w:txbxContent>
                 </v:textbox>
@@ -6253,26 +7190,98 @@
         </w:drawing>
       </w:r>
       <w:r>
-        <w:t xml:space="preserve">Das ListenerTarget beschreibt die Schnittstelle zwischen der GestureRecordActivity bzw. der MainActivity und dem GestureRecordDeviceListener. Sie </w:t>
+        <w:t xml:space="preserve">Das </w:t>
+      </w:r>
+      <w:proofErr w:type="spellStart"/>
+      <w:r>
+        <w:t>ListenerTarget</w:t>
+      </w:r>
+      <w:proofErr w:type="spellEnd"/>
+      <w:r>
+        <w:t xml:space="preserve"> beschreibt die Schnittstelle zwischen der </w:t>
+      </w:r>
+      <w:proofErr w:type="spellStart"/>
+      <w:r>
+        <w:t>GestureRecordActivity</w:t>
+      </w:r>
+      <w:proofErr w:type="spellEnd"/>
+      <w:r>
+        <w:t xml:space="preserve"> bzw. der </w:t>
+      </w:r>
+      <w:proofErr w:type="spellStart"/>
+      <w:r>
+        <w:t>MainActivity</w:t>
+      </w:r>
+      <w:proofErr w:type="spellEnd"/>
+      <w:r>
+        <w:t xml:space="preserve"> und dem </w:t>
+      </w:r>
+      <w:proofErr w:type="spellStart"/>
+      <w:r>
+        <w:t>GestureRecordDeviceListener</w:t>
+      </w:r>
+      <w:proofErr w:type="spellEnd"/>
+      <w:r>
+        <w:t xml:space="preserve">. Sie </w:t>
       </w:r>
       <w:r>
         <w:t>definiert</w:t>
       </w:r>
       <w:r>
-        <w:t xml:space="preserve"> die Methoden OnPose()</w:t>
-      </w:r>
-      <w:r>
-        <w:t xml:space="preserve">, OnGridPositionUpdate() und OnUpdateStatus(). </w:t>
-      </w:r>
-    </w:p>
-    <w:p>
-      <w:r>
-        <w:t>In der Methode OnPose() wird in den erbenden Klassen die Funktionalität implementiert, welche für die Erkennung der Gesten zuständig ist.</w:t>
-      </w:r>
-    </w:p>
-    <w:p>
-      <w:r>
-        <w:t>In der Methode OnGridPositionUpdate() wird beschrieben, was passiert, wenn sich die Position des MYOs in dem definierten 3x3-Feld ändert.</w:t>
+        <w:t xml:space="preserve"> die Methoden </w:t>
+      </w:r>
+      <w:proofErr w:type="spellStart"/>
+      <w:r>
+        <w:t>OnPose</w:t>
+      </w:r>
+      <w:proofErr w:type="spellEnd"/>
+      <w:r>
+        <w:t>()</w:t>
+      </w:r>
+      <w:r>
+        <w:t xml:space="preserve">, </w:t>
+      </w:r>
+      <w:proofErr w:type="spellStart"/>
+      <w:r>
+        <w:t>OnGridPositionUpdate</w:t>
+      </w:r>
+      <w:proofErr w:type="spellEnd"/>
+      <w:r>
+        <w:t xml:space="preserve">() und </w:t>
+      </w:r>
+      <w:proofErr w:type="spellStart"/>
+      <w:r>
+        <w:t>OnUpdateStatus</w:t>
+      </w:r>
+      <w:proofErr w:type="spellEnd"/>
+      <w:r>
+        <w:t xml:space="preserve">(). </w:t>
+      </w:r>
+    </w:p>
+    <w:p>
+      <w:r>
+        <w:t xml:space="preserve">In der Methode </w:t>
+      </w:r>
+      <w:proofErr w:type="spellStart"/>
+      <w:r>
+        <w:t>OnPose</w:t>
+      </w:r>
+      <w:proofErr w:type="spellEnd"/>
+      <w:r>
+        <w:t>() wird in den erbenden Klassen die Funktionalität implementiert, welche für die Erkennung der Gesten zuständig ist.</w:t>
+      </w:r>
+    </w:p>
+    <w:p>
+      <w:r>
+        <w:t xml:space="preserve">In der Methode </w:t>
+      </w:r>
+      <w:proofErr w:type="spellStart"/>
+      <w:r>
+        <w:t>OnGridPositionUpdate</w:t>
+      </w:r>
+      <w:proofErr w:type="spellEnd"/>
+      <w:r>
+        <w:t>() wird beschrieben, was passiert, wenn sich die Position des MYOs in dem definierten 3x3-Feld ändert.</w:t>
       </w:r>
     </w:p>
     <w:p>
@@ -6284,7 +7293,15 @@
         </w:rPr>
       </w:pPr>
       <w:r>
-        <w:t>In der Methode OnUpdateStatus() wird beschrieben, was eine Änderung des Status des MYOs in der entsprechenden Activity bewirkt.</w:t>
+        <w:t xml:space="preserve">In der Methode </w:t>
+      </w:r>
+      <w:proofErr w:type="spellStart"/>
+      <w:r>
+        <w:t>OnUpdateStatus</w:t>
+      </w:r>
+      <w:proofErr w:type="spellEnd"/>
+      <w:r>
+        <w:t>() wird beschrieben, was eine Änderung des Status des MYOs in der entsprechenden Activity bewirkt.</w:t>
       </w:r>
       <w:r>
         <w:br w:type="page"/>
@@ -6299,11 +7316,11 @@
         </w:numPr>
         <w:ind w:left="284" w:hanging="284"/>
       </w:pPr>
-      <w:bookmarkStart w:id="62" w:name="_Toc417740057"/>
+      <w:bookmarkStart w:id="61" w:name="_Toc417740057"/>
       <w:r>
         <w:t>Bewertung des Systems</w:t>
       </w:r>
-      <w:bookmarkEnd w:id="62"/>
+      <w:bookmarkEnd w:id="61"/>
     </w:p>
     <w:p>
       <w:pPr>
@@ -6327,11 +7344,298 @@
         </w:numPr>
         <w:ind w:left="284" w:hanging="284"/>
       </w:pPr>
-      <w:bookmarkStart w:id="63" w:name="_Toc417740058"/>
-      <w:r>
-        <w:t>Projektablauf und –team</w:t>
+      <w:bookmarkStart w:id="62" w:name="_Toc417740058"/>
+      <w:r>
+        <w:t>Projektablauf und –</w:t>
+      </w:r>
+      <w:proofErr w:type="spellStart"/>
+      <w:r>
+        <w:t>team</w:t>
+      </w:r>
+      <w:bookmarkEnd w:id="62"/>
+      <w:proofErr w:type="spellEnd"/>
+    </w:p>
+    <w:p>
+      <w:pPr>
+        <w:pStyle w:val="berschrift2"/>
+        <w:numPr>
+          <w:ilvl w:val="1"/>
+          <w:numId w:val="1"/>
+        </w:numPr>
+        <w:spacing w:line="360" w:lineRule="auto"/>
+        <w:ind w:left="426" w:hanging="426"/>
+      </w:pPr>
+      <w:bookmarkStart w:id="63" w:name="_Toc417740059"/>
+      <w:r>
+        <w:t>Vorgehensmodell</w:t>
       </w:r>
       <w:bookmarkEnd w:id="63"/>
+    </w:p>
+    <w:p>
+      <w:r>
+        <w:t xml:space="preserve">Für das Projekt wurde das agile Vorgehensmodell </w:t>
+      </w:r>
+      <w:proofErr w:type="spellStart"/>
+      <w:r>
+        <w:t>Scrum</w:t>
+      </w:r>
+      <w:proofErr w:type="spellEnd"/>
+      <w:r>
+        <w:t xml:space="preserve"> gewählt. Hierbei wurden einwöchige Sprints angesetzt, welche von Dienstags bis Dienstags gingen. Das Projekt hat insgesamt 10 Sprints beinhaltet, in denen in etwa 575 Arbeitsstunden untergebracht waren beziehungsweise geleistet wurden.</w:t>
+      </w:r>
+    </w:p>
+    <w:p>
+      <w:r>
+        <w:t>In den einwöchigen Sprints wurden</w:t>
+      </w:r>
+      <w:r>
+        <w:t xml:space="preserve"> folgende</w:t>
+      </w:r>
+      <w:r>
+        <w:t xml:space="preserve"> verschiedene Meetings abgehalten</w:t>
+      </w:r>
+      <w:r>
+        <w:t>, welche auch in den für alle Teammitglieder zugänglichen Google-Kalender eingetragen wurden</w:t>
+      </w:r>
+      <w:r>
+        <w:t>:</w:t>
+      </w:r>
+    </w:p>
+    <w:p>
+      <w:r>
+        <w:t xml:space="preserve">Als erster Punkt wäre hier das </w:t>
+      </w:r>
+      <w:r>
+        <w:t>Estimation</w:t>
+      </w:r>
+      <w:r>
+        <w:t xml:space="preserve">-Meeting zu nennen. Dieses Meeting </w:t>
+      </w:r>
+      <w:r>
+        <w:t xml:space="preserve">war variabel angesetzt aufgrund dessen, dass nicht immer neue Arbeitspakete definiert worden, die mit in das </w:t>
+      </w:r>
+      <w:proofErr w:type="spellStart"/>
+      <w:r>
+        <w:t>Backlog</w:t>
+      </w:r>
+      <w:proofErr w:type="spellEnd"/>
+      <w:r>
+        <w:t xml:space="preserve"> gekommen waren. Falls ein neues </w:t>
+      </w:r>
+      <w:proofErr w:type="spellStart"/>
+      <w:r>
+        <w:t>Backlog</w:t>
+      </w:r>
+      <w:proofErr w:type="spellEnd"/>
+      <w:r>
+        <w:t xml:space="preserve"> Item eingetragen wurde und ein Estimation-Meeting angesetzt war, so wurde hier eine grobe Abschätzung des gesamten Teams gegeben, welchen </w:t>
+      </w:r>
+      <w:proofErr w:type="spellStart"/>
+      <w:r>
+        <w:t>Workload</w:t>
+      </w:r>
+      <w:proofErr w:type="spellEnd"/>
+      <w:r>
+        <w:t xml:space="preserve"> dieses </w:t>
+      </w:r>
+      <w:proofErr w:type="spellStart"/>
+      <w:r>
+        <w:t>Backlog</w:t>
+      </w:r>
+      <w:proofErr w:type="spellEnd"/>
+      <w:r>
+        <w:t xml:space="preserve"> Item hat. Die Abschätzung erfolgte hier in Personen-Tagen mit jeweils 8 Stunden.</w:t>
+      </w:r>
+    </w:p>
+    <w:p>
+      <w:r>
+        <w:t xml:space="preserve">Als nächstes Meeting ist hier das Planungsmeeting zu nennen, welches immer am ersten Dienstag, also beim Beginn eines jeden Sprints, stattgefunden hat. Als grober Rahmen wurde hier eine Zeit von 60 Minuten angesetzt, um den </w:t>
+      </w:r>
+      <w:proofErr w:type="spellStart"/>
+      <w:r>
+        <w:t>Backlog</w:t>
+      </w:r>
+      <w:proofErr w:type="spellEnd"/>
+      <w:r>
+        <w:t xml:space="preserve"> Items Tasks zuzuweisen und diese abschließend mit einem </w:t>
+      </w:r>
+      <w:proofErr w:type="spellStart"/>
+      <w:r>
+        <w:t>Workload</w:t>
+      </w:r>
+      <w:proofErr w:type="spellEnd"/>
+      <w:r>
+        <w:t xml:space="preserve"> zu versehen, welche wieder in der Gruppe abgeschätzt wurde. </w:t>
+      </w:r>
+    </w:p>
+    <w:p>
+      <w:r>
+        <w:t>Anschließend an das Planungsmeeting hat ein Kick-Off stattgefunden, be</w:t>
+      </w:r>
+      <w:r>
+        <w:t xml:space="preserve">i dem in circa 10 Minuten </w:t>
+      </w:r>
+      <w:r>
+        <w:t>die initiale Aufgabenverteilung für den Sprint festgelegt wurde.</w:t>
+      </w:r>
+    </w:p>
+    <w:p>
+      <w:r>
+        <w:t xml:space="preserve">Um immer teamgerecht den aktuellen Stand des Sprints zu wissen, fanden dreimal wöchentlich, also am </w:t>
+      </w:r>
+      <w:r>
+        <w:t>Mittwoch, Freitag und am Montag, Daily-</w:t>
+      </w:r>
+      <w:proofErr w:type="spellStart"/>
+      <w:r>
+        <w:t>Scrums</w:t>
+      </w:r>
+      <w:proofErr w:type="spellEnd"/>
+      <w:r>
+        <w:t xml:space="preserve"> statt. Hierbei wurden in circa 15 Minuten beschrieben, was jedes einzelne Team-Mitglied bis jetzt, seit dem letzten Meeting, getan hat, auf welche Probleme er gestoßen ist und was er bis zum nächsten Meeting machen wird.</w:t>
+      </w:r>
+    </w:p>
+    <w:p>
+      <w:r>
+        <w:t>Am Ende eines jeden Sprints</w:t>
+      </w:r>
+      <w:r>
+        <w:t>, also am 2. Dienstag,</w:t>
+      </w:r>
+      <w:r>
+        <w:t xml:space="preserve"> findet die so genannte Retrospektive statt</w:t>
+      </w:r>
+      <w:r>
+        <w:t>, welche mit einer Dauer von etwa 30 Minuten angesetzt ist.</w:t>
+      </w:r>
+      <w:bookmarkStart w:id="64" w:name="_GoBack"/>
+      <w:bookmarkEnd w:id="64"/>
+    </w:p>
+    <w:p>
+      <w:pPr>
+        <w:rPr>
+          <w:lang w:val="en-GB"/>
+        </w:rPr>
+      </w:pPr>
+      <w:proofErr w:type="spellStart"/>
+      <w:r>
+        <w:rPr>
+          <w:lang w:val="en-GB"/>
+        </w:rPr>
+        <w:t>Retrospektive</w:t>
+      </w:r>
+      <w:proofErr w:type="spellEnd"/>
+      <w:r>
+        <w:rPr>
+          <w:lang w:val="en-GB"/>
+        </w:rPr>
+        <w:t xml:space="preserve"> (2. Di)</w:t>
+      </w:r>
+    </w:p>
+    <w:p>
+      <w:pPr>
+        <w:rPr>
+          <w:lang w:val="en-GB"/>
+        </w:rPr>
+      </w:pPr>
+      <w:r>
+        <w:rPr>
+          <w:lang w:val="en-GB"/>
+        </w:rPr>
+        <w:t>Review (2. Di)</w:t>
+      </w:r>
+    </w:p>
+    <w:p>
+      <w:r>
+        <w:t>Anpassung des Modells hin</w:t>
+      </w:r>
+      <w:r>
+        <w:t>sichtlich der Planung: Research</w:t>
+      </w:r>
+    </w:p>
+    <w:p>
+      <w:r>
+        <w:t>Estimation-Meeting:</w:t>
+      </w:r>
+    </w:p>
+    <w:p>
+      <w:r>
+        <w:t>Vorstellung von Stories durch PO mit Abschätzung vom</w:t>
+      </w:r>
+      <w:r>
+        <w:t xml:space="preserve"> Team in Arbeitstagen</w:t>
+      </w:r>
+    </w:p>
+    <w:p>
+      <w:r>
+        <w:t>Planungsmeeting:</w:t>
+      </w:r>
+    </w:p>
+    <w:p>
+      <w:r>
+        <w:t>Max. 1 Stunde</w:t>
+      </w:r>
+    </w:p>
+    <w:p>
+      <w:r>
+        <w:t>Was wird gemacht -&gt; PO stellt Stories für kommenden Sprint vor</w:t>
+      </w:r>
+    </w:p>
+    <w:p>
+      <w:r>
+        <w:t>Wie wird gemacht -&gt; Unterteilung der Storie</w:t>
+      </w:r>
+      <w:r>
+        <w:t>s in Tasks + Abschätzung in [h]</w:t>
+      </w:r>
+    </w:p>
+    <w:p>
+      <w:r>
+        <w:t>Kick-Off:</w:t>
+      </w:r>
+    </w:p>
+    <w:p>
+      <w:r>
+        <w:t>Nach Planungsmeeting</w:t>
+      </w:r>
+    </w:p>
+    <w:p>
+      <w:r>
+        <w:t>Erste Aufgabenverteilung</w:t>
+      </w:r>
+    </w:p>
+    <w:p>
+      <w:r>
+        <w:t>Retro:</w:t>
+      </w:r>
+    </w:p>
+    <w:p>
+      <w:r>
+        <w:t>Halbe Stunde</w:t>
+      </w:r>
+    </w:p>
+    <w:p>
+      <w:r>
+        <w:t>Besprechung vergangener Sprint</w:t>
+      </w:r>
+    </w:p>
+    <w:p>
+      <w:r>
+        <w:t>Er- bz</w:t>
+      </w:r>
+      <w:r>
+        <w:t>w. Überarbeitung von Teamregeln</w:t>
+      </w:r>
+    </w:p>
+    <w:p>
+      <w:r>
+        <w:t>Review:</w:t>
+      </w:r>
+    </w:p>
+    <w:p>
+      <w:r>
+        <w:t>Halbe Stunde</w:t>
+      </w:r>
     </w:p>
     <w:p>
       <w:pPr>
@@ -6342,11 +7646,36 @@
         </w:numPr>
         <w:ind w:left="426" w:hanging="426"/>
       </w:pPr>
-      <w:bookmarkStart w:id="64" w:name="_Toc417740059"/>
-      <w:r>
-        <w:t>Vorgehensmodell</w:t>
-      </w:r>
-      <w:bookmarkEnd w:id="64"/>
+      <w:bookmarkStart w:id="65" w:name="_Toc417740060"/>
+      <w:r>
+        <w:t>Projektablauf</w:t>
+      </w:r>
+      <w:bookmarkEnd w:id="65"/>
+    </w:p>
+    <w:p>
+      <w:r>
+        <w:t xml:space="preserve">MS 1 24.02.2015 Terminplans mit Arbeitspaketen und Aufwandsabschätzungen </w:t>
+      </w:r>
+    </w:p>
+    <w:p>
+      <w:r>
+        <w:t>MS 2 12.03.2015 Pflichtenheft</w:t>
+      </w:r>
+    </w:p>
+    <w:p>
+      <w:r>
+        <w:t>MS 3 23.03.2015 Inspektions- und Testkonzept</w:t>
+      </w:r>
+    </w:p>
+    <w:p>
+      <w:r>
+        <w:t xml:space="preserve">MS 4 13.04.2015 Software-Architektur </w:t>
+      </w:r>
+    </w:p>
+    <w:p>
+      <w:r>
+        <w:t>MS 5 27.04.2015 Abschlusspräsentation</w:t>
+      </w:r>
     </w:p>
     <w:p>
       <w:pPr>
@@ -6357,27 +7686,119 @@
         </w:numPr>
         <w:ind w:left="426" w:hanging="426"/>
       </w:pPr>
-      <w:bookmarkStart w:id="65" w:name="_Toc417740060"/>
-      <w:r>
-        <w:t>Projektablauf</w:t>
-      </w:r>
-      <w:bookmarkEnd w:id="65"/>
-    </w:p>
-    <w:p>
-      <w:pPr>
-        <w:pStyle w:val="berschrift2"/>
-        <w:numPr>
-          <w:ilvl w:val="1"/>
-          <w:numId w:val="1"/>
-        </w:numPr>
-        <w:ind w:left="426" w:hanging="426"/>
-      </w:pPr>
       <w:bookmarkStart w:id="66" w:name="_Toc417740061"/>
       <w:r>
         <w:t>Team</w:t>
       </w:r>
       <w:bookmarkEnd w:id="66"/>
     </w:p>
+    <w:p>
+      <w:proofErr w:type="spellStart"/>
+      <w:r>
+        <w:t>Scrum</w:t>
+      </w:r>
+      <w:proofErr w:type="spellEnd"/>
+      <w:r>
+        <w:t xml:space="preserve"> Master + Stellvertreter</w:t>
+      </w:r>
+    </w:p>
+    <w:p>
+      <w:r>
+        <w:t>Organisation und Durchführung der Retrospektive</w:t>
+      </w:r>
+    </w:p>
+    <w:p>
+      <w:r>
+        <w:t>Einhaltung der Teamregeln</w:t>
+      </w:r>
+    </w:p>
+    <w:p>
+      <w:proofErr w:type="spellStart"/>
+      <w:r>
+        <w:t>Product</w:t>
+      </w:r>
+      <w:proofErr w:type="spellEnd"/>
+      <w:r>
+        <w:t xml:space="preserve"> </w:t>
+      </w:r>
+      <w:proofErr w:type="spellStart"/>
+      <w:r>
+        <w:t>Owner</w:t>
+      </w:r>
+      <w:proofErr w:type="spellEnd"/>
+      <w:r>
+        <w:t xml:space="preserve"> + Stellvertreter</w:t>
+      </w:r>
+    </w:p>
+    <w:p>
+      <w:r>
+        <w:t>Backlog-Wartung</w:t>
+      </w:r>
+    </w:p>
+    <w:p>
+      <w:r>
+        <w:t>Sprintplanung und Vorbereitung Planungsmeeting</w:t>
+      </w:r>
+    </w:p>
+    <w:p>
+      <w:r>
+        <w:t>Abnahme von Stories</w:t>
+      </w:r>
+    </w:p>
+    <w:p>
+      <w:r>
+        <w:t>Developer</w:t>
+      </w:r>
+    </w:p>
+    <w:p>
+      <w:r>
+        <w:t>Entwicklung der Anwendung</w:t>
+      </w:r>
+    </w:p>
+    <w:p>
+      <w:r>
+        <w:t>Testen</w:t>
+      </w:r>
+    </w:p>
+    <w:p>
+      <w:r>
+        <w:t xml:space="preserve">Fazit über das Vorgehensmodell </w:t>
+      </w:r>
+      <w:proofErr w:type="spellStart"/>
+      <w:r>
+        <w:t>Scrum</w:t>
+      </w:r>
+      <w:proofErr w:type="spellEnd"/>
+      <w:r>
+        <w:t>:</w:t>
+      </w:r>
+    </w:p>
+    <w:p>
+      <w:r>
+        <w:t>Team-Organisation</w:t>
+      </w:r>
+    </w:p>
+    <w:p>
+      <w:r>
+        <w:t>Zeitplanung</w:t>
+      </w:r>
+    </w:p>
+    <w:p>
+      <w:r>
+        <w:t>Aufgabenverteilung</w:t>
+      </w:r>
+    </w:p>
+    <w:p>
+      <w:r>
+        <w:t>Aufgabenplanung</w:t>
+      </w:r>
+    </w:p>
+    <w:p>
+      <w:r>
+        <w:t>Anpassung des Modells hinsichtlich der Planung: Research</w:t>
+      </w:r>
+    </w:p>
+    <w:p/>
     <w:p>
       <w:pPr>
         <w:rPr>
@@ -6984,7 +8405,7 @@
           <w:rPr>
             <w:noProof/>
           </w:rPr>
-          <w:t>5</w:t>
+          <w:t>15</w:t>
         </w:r>
         <w:r>
           <w:rPr>
@@ -8873,7 +10294,6 @@
     <w:sig w:usb0="00000000" w:usb1="10000000" w:usb2="00000000" w:usb3="00000000" w:csb0="80000000" w:csb1="00000000"/>
   </w:font>
   <w:font w:name="Calibri">
-    <w:altName w:val="Calibri"/>
     <w:panose1 w:val="020F0502020204030204"/>
     <w:charset w:val="00"/>
     <w:family w:val="swiss"/>
@@ -8918,6 +10338,7 @@
     <w:rsidRoot w:val="00067D90"/>
     <w:rsid w:val="00067D90"/>
     <w:rsid w:val="003D504B"/>
+    <w:rsid w:val="00833366"/>
     <w:rsid w:val="00AF568B"/>
     <w:rsid w:val="00DF7DBA"/>
   </w:rsids>
@@ -9699,7 +11120,7 @@
 </file>
 
 <file path=customXml/itemProps2.xml><?xml version="1.0" encoding="utf-8"?>
-<ds:datastoreItem xmlns:ds="http://schemas.openxmlformats.org/officeDocument/2006/customXml" ds:itemID="{D81C7579-D55A-4C7B-AFD0-35F6B3FC12A8}">
+<ds:datastoreItem xmlns:ds="http://schemas.openxmlformats.org/officeDocument/2006/customXml" ds:itemID="{87A59BD0-A1BB-4DD2-B04B-834B9EF75FF7}">
   <ds:schemaRefs>
     <ds:schemaRef ds:uri="http://schemas.openxmlformats.org/officeDocument/2006/bibliography"/>
   </ds:schemaRefs>

</xml_diff>

<commit_message>
Task: Project Closure - Final Document: Filled Chapter "Team" and Chapter "Projektablauf"
</commit_message>
<xml_diff>
--- a/Documents/Project Closure/TINF13AIBI Team MYO Projektabschluss v0.2.docx
+++ b/Documents/Project Closure/TINF13AIBI Team MYO Projektabschluss v0.2.docx
@@ -192,21 +192,7 @@
                       <w:rPr>
                         <w:color w:val="4F81BD" w:themeColor="accent1"/>
                       </w:rPr>
-                      <w:t xml:space="preserve">Tabea </w:t>
-                    </w:r>
-                    <w:proofErr w:type="spellStart"/>
-                    <w:r>
-                      <w:rPr>
-                        <w:color w:val="4F81BD" w:themeColor="accent1"/>
-                      </w:rPr>
-                      <w:t>Kiupel;Alexander</w:t>
-                    </w:r>
-                    <w:proofErr w:type="spellEnd"/>
-                    <w:r>
-                      <w:rPr>
-                        <w:color w:val="4F81BD" w:themeColor="accent1"/>
-                      </w:rPr>
-                      <w:t xml:space="preserve"> Küppers</w:t>
+                      <w:t>Tabea Kiupel;Alexander Küppers</w:t>
                     </w:r>
                   </w:p>
                 </w:sdtContent>
@@ -3490,13 +3476,8 @@
       <w:bookmarkStart w:id="11" w:name="h.1qvw8cu021ex" w:colFirst="0" w:colLast="0"/>
       <w:bookmarkEnd w:id="11"/>
       <w:r>
-        <w:t xml:space="preserve">Wave </w:t>
-      </w:r>
-      <w:proofErr w:type="spellStart"/>
-      <w:r>
-        <w:t>Right</w:t>
-      </w:r>
-      <w:proofErr w:type="spellEnd"/>
+        <w:t>Wave Right</w:t>
+      </w:r>
     </w:p>
     <w:p>
       <w:pPr>
@@ -3511,13 +3492,8 @@
       <w:bookmarkStart w:id="12" w:name="h.d965xwwym53" w:colFirst="0" w:colLast="0"/>
       <w:bookmarkEnd w:id="12"/>
       <w:r>
-        <w:t xml:space="preserve">Wave </w:t>
-      </w:r>
-      <w:proofErr w:type="spellStart"/>
-      <w:r>
-        <w:t>Left</w:t>
-      </w:r>
-      <w:proofErr w:type="spellEnd"/>
+        <w:t>Wave Left</w:t>
+      </w:r>
     </w:p>
     <w:p>
       <w:pPr>
@@ -3530,13 +3506,8 @@
         <w:contextualSpacing/>
       </w:pPr>
       <w:r>
-        <w:t xml:space="preserve">Fingers </w:t>
-      </w:r>
-      <w:proofErr w:type="spellStart"/>
-      <w:r>
-        <w:t>Spread</w:t>
-      </w:r>
-      <w:proofErr w:type="spellEnd"/>
+        <w:t>Fingers Spread</w:t>
+      </w:r>
     </w:p>
     <w:p>
       <w:pPr>
@@ -3549,13 +3520,8 @@
         <w:contextualSpacing/>
       </w:pPr>
       <w:r>
-        <w:t xml:space="preserve">Double </w:t>
-      </w:r>
-      <w:proofErr w:type="spellStart"/>
-      <w:r>
-        <w:t>Tap</w:t>
-      </w:r>
-      <w:proofErr w:type="spellEnd"/>
+        <w:t>Double Tap</w:t>
+      </w:r>
     </w:p>
     <w:p>
       <w:pPr>
@@ -3666,15 +3632,7 @@
       <w:bookmarkStart w:id="16" w:name="h.nvdbv6skk4f9" w:colFirst="0" w:colLast="0"/>
       <w:bookmarkEnd w:id="16"/>
       <w:r>
-        <w:t xml:space="preserve">Eine Gestenkombination beginnt mit einer </w:t>
-      </w:r>
-      <w:proofErr w:type="spellStart"/>
-      <w:r>
-        <w:t>Unlock</w:t>
-      </w:r>
-      <w:proofErr w:type="spellEnd"/>
-      <w:r>
-        <w:t>-Geste, welche die aktuelle Position des MYOs als Ausgangsstellung setzt. Darauf folgt eine Anzahl von Gesten, wobei jede Geste in einem bestimmten Winkel ausgeführt wird. Der Winkel drückt die aktuelle Drehung des MYOs relativ zur Ausgangsstellung aus.</w:t>
+        <w:t>Eine Gestenkombination beginnt mit einer Unlock-Geste, welche die aktuelle Position des MYOs als Ausgangsstellung setzt. Darauf folgt eine Anzahl von Gesten, wobei jede Geste in einem bestimmten Winkel ausgeführt wird. Der Winkel drückt die aktuelle Drehung des MYOs relativ zur Ausgangsstellung aus.</w:t>
       </w:r>
     </w:p>
     <w:p>
@@ -3924,15 +3882,7 @@
       <w:bookmarkStart w:id="29" w:name="h.ddr4ixwdb43h" w:colFirst="0" w:colLast="0"/>
       <w:bookmarkEnd w:id="29"/>
       <w:r>
-        <w:t xml:space="preserve">F – 20 – </w:t>
-      </w:r>
-      <w:proofErr w:type="spellStart"/>
-      <w:r>
-        <w:t>Vuzix</w:t>
-      </w:r>
-      <w:proofErr w:type="spellEnd"/>
-      <w:r>
-        <w:t>- Anwendung</w:t>
+        <w:t>F – 20 – Vuzix- Anwendung</w:t>
       </w:r>
     </w:p>
     <w:p>
@@ -3947,13 +3897,8 @@
       <w:bookmarkStart w:id="30" w:name="h.9mht9l6mjbxd" w:colFirst="0" w:colLast="0"/>
       <w:bookmarkEnd w:id="30"/>
       <w:r>
-        <w:t xml:space="preserve">F – 20.1 – </w:t>
-      </w:r>
-      <w:proofErr w:type="spellStart"/>
-      <w:r>
-        <w:t>Vuzix</w:t>
-      </w:r>
-      <w:proofErr w:type="spellEnd"/>
+        <w:t>F – 20.1 – Vuzix</w:t>
+      </w:r>
     </w:p>
     <w:p>
       <w:pPr>
@@ -3967,15 +3912,7 @@
       <w:bookmarkStart w:id="31" w:name="h.egwf2nn7w1be" w:colFirst="0" w:colLast="0"/>
       <w:bookmarkEnd w:id="31"/>
       <w:r>
-        <w:t xml:space="preserve">Die Anwendung ermöglicht auch das Ausführen von Skripten auf einer </w:t>
-      </w:r>
-      <w:proofErr w:type="spellStart"/>
-      <w:r>
-        <w:t>Vuzix</w:t>
-      </w:r>
-      <w:proofErr w:type="spellEnd"/>
-      <w:r>
-        <w:t>.</w:t>
+        <w:t>Die Anwendung ermöglicht auch das Ausführen von Skripten auf einer Vuzix.</w:t>
       </w:r>
     </w:p>
     <w:p>
@@ -3990,15 +3927,7 @@
       <w:bookmarkStart w:id="32" w:name="h.s5dmccifu7zx" w:colFirst="0" w:colLast="0"/>
       <w:bookmarkEnd w:id="32"/>
       <w:r>
-        <w:t xml:space="preserve">Hierzu wird eine App auf der </w:t>
-      </w:r>
-      <w:proofErr w:type="spellStart"/>
-      <w:r>
-        <w:t>Vuzix</w:t>
-      </w:r>
-      <w:proofErr w:type="spellEnd"/>
-      <w:r>
-        <w:t xml:space="preserve"> installiert, die über Bluetooth mit der laufenden Smartphone-Anwendung kommuniziert.</w:t>
+        <w:t>Hierzu wird eine App auf der Vuzix installiert, die über Bluetooth mit der laufenden Smartphone-Anwendung kommuniziert.</w:t>
       </w:r>
     </w:p>
     <w:p>
@@ -4026,15 +3955,7 @@
       <w:bookmarkStart w:id="33" w:name="h.89jgm5v24xru" w:colFirst="0" w:colLast="0"/>
       <w:bookmarkEnd w:id="33"/>
       <w:r>
-        <w:t xml:space="preserve">Die Gestenerkennung und Konfiguration erfolgt auf der Smartphone-App, jedoch werden die Skripte auf der </w:t>
-      </w:r>
-      <w:proofErr w:type="spellStart"/>
-      <w:r>
-        <w:t>Vuzix</w:t>
-      </w:r>
-      <w:proofErr w:type="spellEnd"/>
-      <w:r>
-        <w:t xml:space="preserve"> ausgeführt.</w:t>
+        <w:t>Die Gestenerkennung und Konfiguration erfolgt auf der Smartphone-App, jedoch werden die Skripte auf der Vuzix ausgeführt.</w:t>
       </w:r>
     </w:p>
     <w:p>
@@ -4140,15 +4061,7 @@
         <w:spacing w:before="100" w:beforeAutospacing="1" w:after="100" w:afterAutospacing="1"/>
       </w:pPr>
       <w:r>
-        <w:t xml:space="preserve">N – 20.1 – Installation </w:t>
-      </w:r>
-      <w:proofErr w:type="spellStart"/>
-      <w:r>
-        <w:t>Vuzix</w:t>
-      </w:r>
-      <w:proofErr w:type="spellEnd"/>
-      <w:r>
-        <w:t>- Anwendung</w:t>
+        <w:t>N – 20.1 – Installation Vuzix- Anwendung</w:t>
       </w:r>
     </w:p>
     <w:p>
@@ -4514,90 +4427,34 @@
         <w:t>befindet sich man</w:t>
       </w:r>
       <w:r>
-        <w:t xml:space="preserve"> in dem Verbindungsstatus „</w:t>
-      </w:r>
-      <w:proofErr w:type="spellStart"/>
-      <w:r>
-        <w:t>disconnected</w:t>
-      </w:r>
-      <w:proofErr w:type="spellEnd"/>
-      <w:r>
-        <w:t>“. Von diesem gelangt man in den Status „</w:t>
-      </w:r>
-      <w:proofErr w:type="spellStart"/>
-      <w:r>
-        <w:t>unsynced</w:t>
-      </w:r>
-      <w:proofErr w:type="spellEnd"/>
-      <w:r>
-        <w:t>“</w:t>
+        <w:t xml:space="preserve"> in dem Verbindungsstatus „disconnected“. Von diesem gelangt man in den Status „unsynced“</w:t>
       </w:r>
       <w:r>
         <w:t>, sobald die Anwendung mit einem MYO verbunden wurde. In den</w:t>
       </w:r>
       <w:r>
-        <w:t xml:space="preserve"> Status „</w:t>
-      </w:r>
-      <w:proofErr w:type="spellStart"/>
-      <w:r>
-        <w:t>locked</w:t>
-      </w:r>
-      <w:proofErr w:type="spellEnd"/>
-      <w:r>
-        <w:t>“</w:t>
-      </w:r>
-      <w:r>
-        <w:t xml:space="preserve"> kommt man durch Ausführen der </w:t>
-      </w:r>
-      <w:proofErr w:type="spellStart"/>
-      <w:r>
-        <w:t>Synced</w:t>
-      </w:r>
-      <w:proofErr w:type="spellEnd"/>
-      <w:r>
-        <w:t>-Geste</w:t>
+        <w:t xml:space="preserve"> Status „locked“</w:t>
+      </w:r>
+      <w:r>
+        <w:t xml:space="preserve"> kommt man durch Ausführen der Synced-Geste</w:t>
       </w:r>
       <w:r>
         <w:t>.</w:t>
       </w:r>
       <w:r>
-        <w:t xml:space="preserve"> Nach Ausführen der </w:t>
-      </w:r>
-      <w:proofErr w:type="spellStart"/>
-      <w:r>
-        <w:t>Unlock</w:t>
-      </w:r>
-      <w:proofErr w:type="spellEnd"/>
-      <w:r>
-        <w:t xml:space="preserve">-Geste </w:t>
+        <w:t xml:space="preserve"> Nach Ausführen der Unlock-Geste </w:t>
       </w:r>
       <w:r>
         <w:t>folgt der Status</w:t>
       </w:r>
       <w:r>
-        <w:t xml:space="preserve"> „</w:t>
-      </w:r>
-      <w:proofErr w:type="spellStart"/>
-      <w:r>
-        <w:t>idle</w:t>
-      </w:r>
-      <w:proofErr w:type="spellEnd"/>
-      <w:r>
-        <w:t>“</w:t>
+        <w:t xml:space="preserve"> „idle“</w:t>
       </w:r>
       <w:r>
         <w:t>.</w:t>
       </w:r>
       <w:r>
-        <w:t xml:space="preserve"> Die Anwendung ist nun bereit eine Geste durch das MYO zu Erkennen. Nach der Bestätigungs-Geste wird die aufgenommene Geste überprüft und man gelangt wieder in den Status „</w:t>
-      </w:r>
-      <w:proofErr w:type="spellStart"/>
-      <w:r>
-        <w:t>locked</w:t>
-      </w:r>
-      <w:proofErr w:type="spellEnd"/>
-      <w:r>
-        <w:t>“.</w:t>
+        <w:t xml:space="preserve"> Die Anwendung ist nun bereit eine Geste durch das MYO zu Erkennen. Nach der Bestätigungs-Geste wird die aufgenommene Geste überprüft und man gelangt wieder in den Status „locked“.</w:t>
       </w:r>
     </w:p>
     <w:p>
@@ -5145,76 +5002,12 @@
         <w:t>Das Activit</w:t>
       </w:r>
       <w:r>
-        <w:t xml:space="preserve">ies Modul ist für die Repräsentation der GUI durch die verschiedenen Activities zuständig. Die zentrale Activity ist die </w:t>
-      </w:r>
-      <w:proofErr w:type="spellStart"/>
-      <w:r>
-        <w:t>MainActivity</w:t>
-      </w:r>
-      <w:proofErr w:type="spellEnd"/>
-      <w:r>
-        <w:t xml:space="preserve">. Von ihr aus wird zu den anderen Activities navigiert. Dabei wird dem bereits dargestellten Workflow gefolgt. Die </w:t>
-      </w:r>
-      <w:proofErr w:type="spellStart"/>
-      <w:r>
-        <w:t>GestureListActivity</w:t>
-      </w:r>
-      <w:proofErr w:type="spellEnd"/>
-      <w:r>
-        <w:t xml:space="preserve"> und </w:t>
-      </w:r>
-      <w:proofErr w:type="spellStart"/>
-      <w:r>
-        <w:t>ScriptListActivity</w:t>
-      </w:r>
-      <w:proofErr w:type="spellEnd"/>
-      <w:r>
-        <w:t xml:space="preserve"> verwenden die Module </w:t>
-      </w:r>
-      <w:proofErr w:type="spellStart"/>
-      <w:r>
-        <w:t>GestureManagement</w:t>
-      </w:r>
-      <w:proofErr w:type="spellEnd"/>
-      <w:r>
-        <w:t xml:space="preserve"> und </w:t>
-      </w:r>
-      <w:proofErr w:type="spellStart"/>
-      <w:r>
-        <w:t>ScriptManagement</w:t>
-      </w:r>
-      <w:proofErr w:type="spellEnd"/>
-      <w:r>
-        <w:t xml:space="preserve"> aus dem Modul </w:t>
-      </w:r>
-      <w:proofErr w:type="spellStart"/>
-      <w:r>
-        <w:t>ListManagement</w:t>
-      </w:r>
-      <w:proofErr w:type="spellEnd"/>
-      <w:r>
-        <w:t xml:space="preserve">. </w:t>
-      </w:r>
-    </w:p>
-    <w:p>
-      <w:r>
-        <w:t xml:space="preserve">Die </w:t>
-      </w:r>
-      <w:proofErr w:type="spellStart"/>
-      <w:r>
-        <w:t>GestureEditActivity</w:t>
-      </w:r>
-      <w:proofErr w:type="spellEnd"/>
-      <w:r>
-        <w:t xml:space="preserve"> ermöglicht das Bearbeiten eines Gestenelements. Von dieser Activity gelangt man zur </w:t>
-      </w:r>
-      <w:proofErr w:type="spellStart"/>
-      <w:r>
-        <w:t>GestureRecordActivity</w:t>
-      </w:r>
-      <w:proofErr w:type="spellEnd"/>
-      <w:r>
-        <w:t xml:space="preserve">. </w:t>
+        <w:t xml:space="preserve">ies Modul ist für die Repräsentation der GUI durch die verschiedenen Activities zuständig. Die zentrale Activity ist die MainActivity. Von ihr aus wird zu den anderen Activities navigiert. Dabei wird dem bereits dargestellten Workflow gefolgt. Die GestureListActivity und ScriptListActivity verwenden die Module GestureManagement und ScriptManagement aus dem Modul ListManagement. </w:t>
+      </w:r>
+    </w:p>
+    <w:p>
+      <w:r>
+        <w:t xml:space="preserve">Die GestureEditActivity ermöglicht das Bearbeiten eines Gestenelements. Von dieser Activity gelangt man zur GestureRecordActivity. </w:t>
       </w:r>
       <w:r>
         <w:t>Dort kann der Nutzer eine Geste aufnehmen. Dafür</w:t>
@@ -5226,99 +5019,27 @@
         <w:t xml:space="preserve">die Activity auf </w:t>
       </w:r>
       <w:r>
-        <w:t xml:space="preserve">das Modul </w:t>
-      </w:r>
-      <w:proofErr w:type="spellStart"/>
-      <w:r>
-        <w:t>GestureRecording</w:t>
-      </w:r>
-      <w:proofErr w:type="spellEnd"/>
-      <w:r>
-        <w:t xml:space="preserve"> zu.</w:t>
-      </w:r>
-    </w:p>
-    <w:p>
-      <w:r>
-        <w:t xml:space="preserve">Die </w:t>
-      </w:r>
-      <w:proofErr w:type="spellStart"/>
-      <w:r>
-        <w:t>ScriptEditActivity</w:t>
-      </w:r>
-      <w:proofErr w:type="spellEnd"/>
-      <w:r>
-        <w:t xml:space="preserve"> ermöglicht das Bearbeiten eines Skriptelements. </w:t>
-      </w:r>
-    </w:p>
-    <w:p>
-      <w:r>
-        <w:t xml:space="preserve">Von ihr gelangt man zur </w:t>
-      </w:r>
-      <w:proofErr w:type="spellStart"/>
-      <w:r>
-        <w:t>FileExploreActivity</w:t>
-      </w:r>
-      <w:proofErr w:type="spellEnd"/>
-      <w:r>
-        <w:t xml:space="preserve">. Diese Activity ermöglicht den Import eines Skripts aus dem Dateisystem des Endgeräts, auf welchem die Anwendung installiert ist. Dafür greift sie auf das Modul </w:t>
-      </w:r>
-      <w:proofErr w:type="spellStart"/>
-      <w:r>
-        <w:t>FileManagement</w:t>
-      </w:r>
-      <w:proofErr w:type="spellEnd"/>
-      <w:r>
-        <w:t xml:space="preserve"> zu.</w:t>
-      </w:r>
-    </w:p>
-    <w:p>
-      <w:r>
-        <w:t xml:space="preserve">Weiterhin kann man in der </w:t>
-      </w:r>
-      <w:proofErr w:type="spellStart"/>
-      <w:r>
-        <w:t>ScriptEditActivity</w:t>
-      </w:r>
-      <w:proofErr w:type="spellEnd"/>
-      <w:r>
-        <w:t xml:space="preserve"> ein importiertes Skript ausführen. Dafür wird auf das Modul </w:t>
-      </w:r>
-      <w:proofErr w:type="spellStart"/>
-      <w:r>
-        <w:t>ScriptExecution</w:t>
-      </w:r>
-      <w:proofErr w:type="spellEnd"/>
-      <w:r>
-        <w:t xml:space="preserve"> zugegriffen.</w:t>
-      </w:r>
-    </w:p>
-    <w:p>
-      <w:r>
-        <w:t xml:space="preserve">Da in der </w:t>
-      </w:r>
-      <w:proofErr w:type="spellStart"/>
-      <w:r>
-        <w:t>MainActivity</w:t>
-      </w:r>
-      <w:proofErr w:type="spellEnd"/>
-      <w:r>
-        <w:t xml:space="preserve"> sowohl Gesten  und Skripte ausgeführt werden, wird auf die Module </w:t>
-      </w:r>
-      <w:proofErr w:type="spellStart"/>
-      <w:r>
-        <w:t>GestureRecording</w:t>
-      </w:r>
-      <w:proofErr w:type="spellEnd"/>
-      <w:r>
-        <w:t xml:space="preserve"> und </w:t>
-      </w:r>
-      <w:proofErr w:type="spellStart"/>
-      <w:r>
-        <w:t>ScriptExecution</w:t>
-      </w:r>
-      <w:proofErr w:type="spellEnd"/>
-      <w:r>
-        <w:t xml:space="preserve"> zugegriffen.</w:t>
+        <w:t>das Modul GestureRecording zu.</w:t>
+      </w:r>
+    </w:p>
+    <w:p>
+      <w:r>
+        <w:t xml:space="preserve">Die ScriptEditActivity ermöglicht das Bearbeiten eines Skriptelements. </w:t>
+      </w:r>
+    </w:p>
+    <w:p>
+      <w:r>
+        <w:t>Von ihr gelangt man zur FileExploreActivity. Diese Activity ermöglicht den Import eines Skripts aus dem Dateisystem des Endgeräts, auf welchem die Anwendung installiert ist. Dafür greift sie auf das Modul FileManagement zu.</w:t>
+      </w:r>
+    </w:p>
+    <w:p>
+      <w:r>
+        <w:t>Weiterhin kann man in der ScriptEditActivity ein importiertes Skript ausführen. Dafür wird auf das Modul ScriptExecution zugegriffen.</w:t>
+      </w:r>
+    </w:p>
+    <w:p>
+      <w:r>
+        <w:t>Da in der MainActivity sowohl Gesten  und Skripte ausgeführt werden, wird auf die Module GestureRecording und ScriptExecution zugegriffen.</w:t>
       </w:r>
     </w:p>
     <w:p/>
@@ -5334,12 +5055,10 @@
         <w:ind w:left="709" w:hanging="709"/>
       </w:pPr>
       <w:bookmarkStart w:id="48" w:name="_Toc417740052"/>
-      <w:proofErr w:type="spellStart"/>
       <w:r>
         <w:t>GestureRecording</w:t>
       </w:r>
       <w:bookmarkEnd w:id="48"/>
-      <w:proofErr w:type="spellEnd"/>
     </w:p>
     <w:p>
       <w:r>
@@ -5433,15 +5152,7 @@
                               <w:fldChar w:fldCharType="end"/>
                             </w:r>
                             <w:r>
-                              <w:t xml:space="preserve">: </w:t>
-                            </w:r>
-                            <w:proofErr w:type="spellStart"/>
-                            <w:r>
-                              <w:t>GestureRecording</w:t>
-                            </w:r>
-                            <w:proofErr w:type="spellEnd"/>
-                            <w:r>
-                              <w:t xml:space="preserve"> Modul</w:t>
+                              <w:t>: GestureRecording Modul</w:t>
                             </w:r>
                             <w:bookmarkEnd w:id="49"/>
                           </w:p>
@@ -5500,15 +5211,7 @@
                         <w:fldChar w:fldCharType="end"/>
                       </w:r>
                       <w:r>
-                        <w:t xml:space="preserve">: </w:t>
-                      </w:r>
-                      <w:proofErr w:type="spellStart"/>
-                      <w:r>
-                        <w:t>GestureRecording</w:t>
-                      </w:r>
-                      <w:proofErr w:type="spellEnd"/>
-                      <w:r>
-                        <w:t xml:space="preserve"> Modul</w:t>
+                        <w:t>: GestureRecording Modul</w:t>
                       </w:r>
                       <w:bookmarkEnd w:id="50"/>
                     </w:p>
@@ -5580,103 +5283,7 @@
         </w:drawing>
       </w:r>
       <w:r>
-        <w:t xml:space="preserve">Das </w:t>
-      </w:r>
-      <w:proofErr w:type="spellStart"/>
-      <w:r>
-        <w:t>GestureRecording</w:t>
-      </w:r>
-      <w:proofErr w:type="spellEnd"/>
-      <w:r>
-        <w:t xml:space="preserve"> Modul ist für die Erkennung der MYO-Gesten zuständig. Die zentrale Klasse des Moduls ist der </w:t>
-      </w:r>
-      <w:proofErr w:type="spellStart"/>
-      <w:r>
-        <w:t>GestureRecordDeviceListener</w:t>
-      </w:r>
-      <w:proofErr w:type="spellEnd"/>
-      <w:r>
-        <w:t xml:space="preserve">. Dieser erbt von dem </w:t>
-      </w:r>
-      <w:proofErr w:type="spellStart"/>
-      <w:r>
-        <w:t>AbstractDeviceListener</w:t>
-      </w:r>
-      <w:proofErr w:type="spellEnd"/>
-      <w:r>
-        <w:t xml:space="preserve"> des MYO-SDKs und ist als Singleton implementiert. Der </w:t>
-      </w:r>
-      <w:proofErr w:type="spellStart"/>
-      <w:r>
-        <w:t>GestureRecordDeviceListener</w:t>
-      </w:r>
-      <w:proofErr w:type="spellEnd"/>
-      <w:r>
-        <w:t xml:space="preserve"> erhält Positions- und Gestendaten des MYOs. Über das Interface </w:t>
-      </w:r>
-      <w:proofErr w:type="spellStart"/>
-      <w:r>
-        <w:t>ListenerTarget</w:t>
-      </w:r>
-      <w:proofErr w:type="spellEnd"/>
-      <w:r>
-        <w:t xml:space="preserve"> kann sich eine Klasse auf dem </w:t>
-      </w:r>
-      <w:proofErr w:type="spellStart"/>
-      <w:r>
-        <w:t>Listener</w:t>
-      </w:r>
-      <w:proofErr w:type="spellEnd"/>
-      <w:r>
-        <w:t xml:space="preserve"> registrieren und diese Daten erhalten. Zur Speicherung des MYO-Status verwendet der </w:t>
-      </w:r>
-      <w:proofErr w:type="spellStart"/>
-      <w:r>
-        <w:t>Listener</w:t>
-      </w:r>
-      <w:proofErr w:type="spellEnd"/>
-      <w:r>
-        <w:t xml:space="preserve"> das </w:t>
-      </w:r>
-      <w:proofErr w:type="spellStart"/>
-      <w:r>
-        <w:t>Enum</w:t>
-      </w:r>
-      <w:proofErr w:type="spellEnd"/>
-      <w:r>
-        <w:t xml:space="preserve"> </w:t>
-      </w:r>
-      <w:proofErr w:type="spellStart"/>
-      <w:r>
-        <w:t>RecordActivityStatus</w:t>
-      </w:r>
-      <w:proofErr w:type="spellEnd"/>
-      <w:r>
-        <w:t xml:space="preserve">. Die aktuelle Position des MYOs wird über das </w:t>
-      </w:r>
-      <w:proofErr w:type="spellStart"/>
-      <w:r>
-        <w:t>Enum</w:t>
-      </w:r>
-      <w:proofErr w:type="spellEnd"/>
-      <w:r>
-        <w:t xml:space="preserve"> </w:t>
-      </w:r>
-      <w:proofErr w:type="spellStart"/>
-      <w:r>
-        <w:t>GridPosition</w:t>
-      </w:r>
-      <w:proofErr w:type="spellEnd"/>
-      <w:r>
-        <w:t xml:space="preserve"> bekanntgegeben. Für die aktuelle Geste wird das </w:t>
-      </w:r>
-      <w:proofErr w:type="spellStart"/>
-      <w:r>
-        <w:t>Enum</w:t>
-      </w:r>
-      <w:proofErr w:type="spellEnd"/>
-      <w:r>
-        <w:t xml:space="preserve"> Pose verwendet, welches Teil des MYO SDKs ist.</w:t>
+        <w:t>Das GestureRecording Modul ist für die Erkennung der MYO-Gesten zuständig. Die zentrale Klasse des Moduls ist der GestureRecordDeviceListener. Dieser erbt von dem AbstractDeviceListener des MYO-SDKs und ist als Singleton implementiert. Der GestureRecordDeviceListener erhält Positions- und Gestendaten des MYOs. Über das Interface ListenerTarget kann sich eine Klasse auf dem Listener registrieren und diese Daten erhalten. Zur Speicherung des MYO-Status verwendet der Listener das Enum RecordActivityStatus. Die aktuelle Position des MYOs wird über das Enum GridPosition bekanntgegeben. Für die aktuelle Geste wird das Enum Pose verwendet, welches Teil des MYO SDKs ist.</w:t>
       </w:r>
     </w:p>
     <w:p>
@@ -5692,87 +5299,7 @@
           <w:sz w:val="22"/>
           <w:szCs w:val="22"/>
         </w:rPr>
-        <w:t xml:space="preserve">Das </w:t>
-      </w:r>
-      <w:proofErr w:type="spellStart"/>
-      <w:r>
-        <w:rPr>
-          <w:sz w:val="22"/>
-          <w:szCs w:val="22"/>
-        </w:rPr>
-        <w:t>GestureRecording</w:t>
-      </w:r>
-      <w:proofErr w:type="spellEnd"/>
-      <w:r>
-        <w:rPr>
-          <w:sz w:val="22"/>
-          <w:szCs w:val="22"/>
-        </w:rPr>
-        <w:t xml:space="preserve"> Modul enthält weiterhin noch die Klasse </w:t>
-      </w:r>
-      <w:proofErr w:type="spellStart"/>
-      <w:r>
-        <w:rPr>
-          <w:sz w:val="22"/>
-          <w:szCs w:val="22"/>
-        </w:rPr>
-        <w:t>GesturePattern</w:t>
-      </w:r>
-      <w:proofErr w:type="spellEnd"/>
-      <w:r>
-        <w:rPr>
-          <w:sz w:val="22"/>
-          <w:szCs w:val="22"/>
-        </w:rPr>
-        <w:t xml:space="preserve">, welche im Wesentlichen eine </w:t>
-      </w:r>
-      <w:proofErr w:type="spellStart"/>
-      <w:r>
-        <w:rPr>
-          <w:sz w:val="22"/>
-          <w:szCs w:val="22"/>
-        </w:rPr>
-        <w:t>ArrayListe</w:t>
-      </w:r>
-      <w:proofErr w:type="spellEnd"/>
-      <w:r>
-        <w:rPr>
-          <w:sz w:val="22"/>
-          <w:szCs w:val="22"/>
-        </w:rPr>
-        <w:t xml:space="preserve"> von </w:t>
-      </w:r>
-      <w:proofErr w:type="spellStart"/>
-      <w:r>
-        <w:rPr>
-          <w:sz w:val="22"/>
-          <w:szCs w:val="22"/>
-        </w:rPr>
-        <w:t>GridPositions</w:t>
-      </w:r>
-      <w:proofErr w:type="spellEnd"/>
-      <w:r>
-        <w:rPr>
-          <w:sz w:val="22"/>
-          <w:szCs w:val="22"/>
-        </w:rPr>
-        <w:t xml:space="preserve"> ist. </w:t>
-      </w:r>
-      <w:proofErr w:type="spellStart"/>
-      <w:r>
-        <w:rPr>
-          <w:sz w:val="22"/>
-          <w:szCs w:val="22"/>
-        </w:rPr>
-        <w:t>GesturePattern</w:t>
-      </w:r>
-      <w:proofErr w:type="spellEnd"/>
-      <w:r>
-        <w:rPr>
-          <w:sz w:val="22"/>
-          <w:szCs w:val="22"/>
-        </w:rPr>
-        <w:t xml:space="preserve"> dient somit zur Speicherung der Gestenabfolge und bietet außerdem die Möglichkeit diese in das JSON-Format zu konvertieren. </w:t>
+        <w:t xml:space="preserve">Das GestureRecording Modul enthält weiterhin noch die Klasse GesturePattern, welche im Wesentlichen eine ArrayListe von GridPositions ist. GesturePattern dient somit zur Speicherung der Gestenabfolge und bietet außerdem die Möglichkeit diese in das JSON-Format zu konvertieren. </w:t>
       </w:r>
     </w:p>
     <w:p>
@@ -5786,31 +5313,7 @@
     </w:p>
     <w:p>
       <w:r>
-        <w:t xml:space="preserve">Der </w:t>
-      </w:r>
-      <w:proofErr w:type="spellStart"/>
-      <w:r>
-        <w:t>GesturePatternGridViewAdapter</w:t>
-      </w:r>
-      <w:proofErr w:type="spellEnd"/>
-      <w:r>
-        <w:t xml:space="preserve"> stellt eine Geste in der </w:t>
-      </w:r>
-      <w:proofErr w:type="spellStart"/>
-      <w:r>
-        <w:t>MainActivity</w:t>
-      </w:r>
-      <w:proofErr w:type="spellEnd"/>
-      <w:r>
-        <w:t xml:space="preserve"> und der </w:t>
-      </w:r>
-      <w:proofErr w:type="spellStart"/>
-      <w:r>
-        <w:t>GestureRecordActivity</w:t>
-      </w:r>
-      <w:proofErr w:type="spellEnd"/>
-      <w:r>
-        <w:t xml:space="preserve"> dar.</w:t>
+        <w:t>Der GesturePatternGridViewAdapter stellt eine Geste in der MainActivity und der GestureRecordActivity dar.</w:t>
       </w:r>
     </w:p>
     <w:p>
@@ -5824,12 +5327,10 @@
         <w:ind w:left="709" w:hanging="709"/>
       </w:pPr>
       <w:bookmarkStart w:id="51" w:name="_Toc417740053"/>
-      <w:proofErr w:type="spellStart"/>
       <w:r>
         <w:t>ListManagement</w:t>
       </w:r>
       <w:bookmarkEnd w:id="51"/>
-      <w:proofErr w:type="spellEnd"/>
     </w:p>
     <w:p>
       <w:pPr>
@@ -5844,103 +5345,7 @@
           <w:sz w:val="22"/>
           <w:szCs w:val="22"/>
         </w:rPr>
-        <w:t xml:space="preserve">Das </w:t>
-      </w:r>
-      <w:proofErr w:type="spellStart"/>
-      <w:r>
-        <w:rPr>
-          <w:sz w:val="22"/>
-          <w:szCs w:val="22"/>
-        </w:rPr>
-        <w:t>ListManagement</w:t>
-      </w:r>
-      <w:proofErr w:type="spellEnd"/>
-      <w:r>
-        <w:rPr>
-          <w:sz w:val="22"/>
-          <w:szCs w:val="22"/>
-        </w:rPr>
-        <w:t xml:space="preserve"> Modul ist für die Speicherung von Gesten und deren zugehöriger Skripte, sowohl auf Dateiebene, als auch in der Benutzeroberfläche, zuständig. Es ist unterteilt in die Module </w:t>
-      </w:r>
-      <w:proofErr w:type="spellStart"/>
-      <w:r>
-        <w:rPr>
-          <w:sz w:val="22"/>
-          <w:szCs w:val="22"/>
-        </w:rPr>
-        <w:t>GestureManagement</w:t>
-      </w:r>
-      <w:proofErr w:type="spellEnd"/>
-      <w:r>
-        <w:rPr>
-          <w:sz w:val="22"/>
-          <w:szCs w:val="22"/>
-        </w:rPr>
-        <w:t xml:space="preserve">, </w:t>
-      </w:r>
-      <w:proofErr w:type="spellStart"/>
-      <w:r>
-        <w:rPr>
-          <w:sz w:val="22"/>
-          <w:szCs w:val="22"/>
-        </w:rPr>
-        <w:t>ScriptManagement</w:t>
-      </w:r>
-      <w:proofErr w:type="spellEnd"/>
-      <w:r>
-        <w:rPr>
-          <w:sz w:val="22"/>
-          <w:szCs w:val="22"/>
-        </w:rPr>
-        <w:t xml:space="preserve"> und </w:t>
-      </w:r>
-      <w:proofErr w:type="spellStart"/>
-      <w:r>
-        <w:rPr>
-          <w:sz w:val="22"/>
-          <w:szCs w:val="22"/>
-        </w:rPr>
-        <w:t>FileManagement</w:t>
-      </w:r>
-      <w:proofErr w:type="spellEnd"/>
-      <w:r>
-        <w:rPr>
-          <w:sz w:val="22"/>
-          <w:szCs w:val="22"/>
-        </w:rPr>
-        <w:t xml:space="preserve">. Die Klassen </w:t>
-      </w:r>
-      <w:proofErr w:type="spellStart"/>
-      <w:r>
-        <w:rPr>
-          <w:sz w:val="22"/>
-          <w:szCs w:val="22"/>
-        </w:rPr>
-        <w:t>GestureScriptManager</w:t>
-      </w:r>
-      <w:proofErr w:type="spellEnd"/>
-      <w:r>
-        <w:rPr>
-          <w:sz w:val="22"/>
-          <w:szCs w:val="22"/>
-        </w:rPr>
-        <w:t xml:space="preserve"> und </w:t>
-      </w:r>
-      <w:proofErr w:type="spellStart"/>
-      <w:r>
-        <w:rPr>
-          <w:sz w:val="22"/>
-          <w:szCs w:val="22"/>
-        </w:rPr>
-        <w:t>FileManager</w:t>
-      </w:r>
-      <w:proofErr w:type="spellEnd"/>
-      <w:r>
-        <w:rPr>
-          <w:sz w:val="22"/>
-          <w:szCs w:val="22"/>
-        </w:rPr>
-        <w:t xml:space="preserve"> regeln die Kommunikation mit den Activities. </w:t>
+        <w:t xml:space="preserve">Das ListManagement Modul ist für die Speicherung von Gesten und deren zugehöriger Skripte, sowohl auf Dateiebene, als auch in der Benutzeroberfläche, zuständig. Es ist unterteilt in die Module GestureManagement, ScriptManagement und FileManagement. Die Klassen GestureScriptManager und FileManager regeln die Kommunikation mit den Activities. </w:t>
       </w:r>
     </w:p>
     <w:p>
@@ -5965,87 +5370,7 @@
           <w:sz w:val="22"/>
           <w:szCs w:val="22"/>
         </w:rPr>
-        <w:t xml:space="preserve">Der </w:t>
-      </w:r>
-      <w:proofErr w:type="spellStart"/>
-      <w:r>
-        <w:rPr>
-          <w:sz w:val="22"/>
-          <w:szCs w:val="22"/>
-        </w:rPr>
-        <w:t>GestureScriptManager</w:t>
-      </w:r>
-      <w:proofErr w:type="spellEnd"/>
-      <w:r>
-        <w:rPr>
-          <w:sz w:val="22"/>
-          <w:szCs w:val="22"/>
-        </w:rPr>
-        <w:t xml:space="preserve"> ist eine Singleton-Klasse, die Zugriff auf die Module </w:t>
-      </w:r>
-      <w:proofErr w:type="spellStart"/>
-      <w:r>
-        <w:rPr>
-          <w:sz w:val="22"/>
-          <w:szCs w:val="22"/>
-        </w:rPr>
-        <w:t>GestureManagement</w:t>
-      </w:r>
-      <w:proofErr w:type="spellEnd"/>
-      <w:r>
-        <w:rPr>
-          <w:sz w:val="22"/>
-          <w:szCs w:val="22"/>
-        </w:rPr>
-        <w:t xml:space="preserve"> und </w:t>
-      </w:r>
-      <w:proofErr w:type="spellStart"/>
-      <w:r>
-        <w:rPr>
-          <w:sz w:val="22"/>
-          <w:szCs w:val="22"/>
-        </w:rPr>
-        <w:t>ScriptManagement</w:t>
-      </w:r>
-      <w:proofErr w:type="spellEnd"/>
-      <w:r>
-        <w:rPr>
-          <w:sz w:val="22"/>
-          <w:szCs w:val="22"/>
-        </w:rPr>
-        <w:t xml:space="preserve">, über die Member </w:t>
-      </w:r>
-      <w:proofErr w:type="spellStart"/>
-      <w:r>
-        <w:rPr>
-          <w:sz w:val="22"/>
-          <w:szCs w:val="22"/>
-        </w:rPr>
-        <w:t>GestureList</w:t>
-      </w:r>
-      <w:proofErr w:type="spellEnd"/>
-      <w:r>
-        <w:rPr>
-          <w:sz w:val="22"/>
-          <w:szCs w:val="22"/>
-        </w:rPr>
-        <w:t xml:space="preserve"> und </w:t>
-      </w:r>
-      <w:proofErr w:type="spellStart"/>
-      <w:r>
-        <w:rPr>
-          <w:sz w:val="22"/>
-          <w:szCs w:val="22"/>
-        </w:rPr>
-        <w:t>ScriptList</w:t>
-      </w:r>
-      <w:proofErr w:type="spellEnd"/>
-      <w:r>
-        <w:rPr>
-          <w:sz w:val="22"/>
-          <w:szCs w:val="22"/>
-        </w:rPr>
-        <w:t xml:space="preserve"> ermöglicht. </w:t>
+        <w:t xml:space="preserve">Der GestureScriptManager ist eine Singleton-Klasse, die Zugriff auf die Module GestureManagement und ScriptManagement, über die Member GestureList und ScriptList ermöglicht. </w:t>
       </w:r>
     </w:p>
     <w:p>
@@ -6065,69 +5390,12 @@
           <w:szCs w:val="22"/>
         </w:rPr>
       </w:pPr>
-      <w:proofErr w:type="spellStart"/>
       <w:r>
         <w:rPr>
           <w:sz w:val="22"/>
           <w:szCs w:val="22"/>
         </w:rPr>
-        <w:t>GestureList</w:t>
-      </w:r>
-      <w:proofErr w:type="spellEnd"/>
-      <w:r>
-        <w:rPr>
-          <w:sz w:val="22"/>
-          <w:szCs w:val="22"/>
-        </w:rPr>
-        <w:t xml:space="preserve"> ist eine Arrayliste von </w:t>
-      </w:r>
-      <w:proofErr w:type="spellStart"/>
-      <w:r>
-        <w:rPr>
-          <w:sz w:val="22"/>
-          <w:szCs w:val="22"/>
-        </w:rPr>
-        <w:t>GestureItems</w:t>
-      </w:r>
-      <w:proofErr w:type="spellEnd"/>
-      <w:r>
-        <w:rPr>
-          <w:sz w:val="22"/>
-          <w:szCs w:val="22"/>
-        </w:rPr>
-        <w:t xml:space="preserve"> des Moduls </w:t>
-      </w:r>
-      <w:proofErr w:type="spellStart"/>
-      <w:r>
-        <w:rPr>
-          <w:sz w:val="22"/>
-          <w:szCs w:val="22"/>
-        </w:rPr>
-        <w:t>GestureManagement</w:t>
-      </w:r>
-      <w:proofErr w:type="spellEnd"/>
-      <w:r>
-        <w:rPr>
-          <w:sz w:val="22"/>
-          <w:szCs w:val="22"/>
-        </w:rPr>
-        <w:t xml:space="preserve">. Ein </w:t>
-      </w:r>
-      <w:proofErr w:type="spellStart"/>
-      <w:r>
-        <w:rPr>
-          <w:sz w:val="22"/>
-          <w:szCs w:val="22"/>
-        </w:rPr>
-        <w:t>GestureItem</w:t>
-      </w:r>
-      <w:proofErr w:type="spellEnd"/>
-      <w:r>
-        <w:rPr>
-          <w:sz w:val="22"/>
-          <w:szCs w:val="22"/>
-        </w:rPr>
-        <w:t xml:space="preserve"> repräsentiert eine MYO-Geste. </w:t>
+        <w:t xml:space="preserve">GestureList ist eine Arrayliste von GestureItems des Moduls GestureManagement. Ein GestureItem repräsentiert eine MYO-Geste. </w:t>
       </w:r>
     </w:p>
     <w:p>
@@ -6147,69 +5415,12 @@
           <w:szCs w:val="22"/>
         </w:rPr>
       </w:pPr>
-      <w:proofErr w:type="spellStart"/>
       <w:r>
         <w:rPr>
           <w:sz w:val="22"/>
           <w:szCs w:val="22"/>
         </w:rPr>
-        <w:t>ScriptList</w:t>
-      </w:r>
-      <w:proofErr w:type="spellEnd"/>
-      <w:r>
-        <w:rPr>
-          <w:sz w:val="22"/>
-          <w:szCs w:val="22"/>
-        </w:rPr>
-        <w:t xml:space="preserve"> ist eine Arrayliste von </w:t>
-      </w:r>
-      <w:proofErr w:type="spellStart"/>
-      <w:r>
-        <w:rPr>
-          <w:sz w:val="22"/>
-          <w:szCs w:val="22"/>
-        </w:rPr>
-        <w:t>ScriptItems</w:t>
-      </w:r>
-      <w:proofErr w:type="spellEnd"/>
-      <w:r>
-        <w:rPr>
-          <w:sz w:val="22"/>
-          <w:szCs w:val="22"/>
-        </w:rPr>
-        <w:t xml:space="preserve"> des Moduls </w:t>
-      </w:r>
-      <w:proofErr w:type="spellStart"/>
-      <w:r>
-        <w:rPr>
-          <w:sz w:val="22"/>
-          <w:szCs w:val="22"/>
-        </w:rPr>
-        <w:t>ScriptManagement</w:t>
-      </w:r>
-      <w:proofErr w:type="spellEnd"/>
-      <w:r>
-        <w:rPr>
-          <w:sz w:val="22"/>
-          <w:szCs w:val="22"/>
-        </w:rPr>
-        <w:t xml:space="preserve">. Ein </w:t>
-      </w:r>
-      <w:proofErr w:type="spellStart"/>
-      <w:r>
-        <w:rPr>
-          <w:sz w:val="22"/>
-          <w:szCs w:val="22"/>
-        </w:rPr>
-        <w:t>SkriptItem</w:t>
-      </w:r>
-      <w:proofErr w:type="spellEnd"/>
-      <w:r>
-        <w:rPr>
-          <w:sz w:val="22"/>
-          <w:szCs w:val="22"/>
-        </w:rPr>
-        <w:t xml:space="preserve"> repräsentiert ein Skript. </w:t>
+        <w:t xml:space="preserve">ScriptList ist eine Arrayliste von ScriptItems des Moduls ScriptManagement. Ein SkriptItem repräsentiert ein Skript. </w:t>
       </w:r>
     </w:p>
     <w:p>
@@ -6313,15 +5524,7 @@
                               <w:fldChar w:fldCharType="end"/>
                             </w:r>
                             <w:r>
-                              <w:t xml:space="preserve">: </w:t>
-                            </w:r>
-                            <w:proofErr w:type="spellStart"/>
-                            <w:r>
-                              <w:t>ListManagement</w:t>
-                            </w:r>
-                            <w:proofErr w:type="spellEnd"/>
-                            <w:r>
-                              <w:t xml:space="preserve"> Modul</w:t>
+                              <w:t>: ListManagement Modul</w:t>
                             </w:r>
                             <w:bookmarkEnd w:id="52"/>
                           </w:p>
@@ -6382,15 +5585,7 @@
                         <w:fldChar w:fldCharType="end"/>
                       </w:r>
                       <w:r>
-                        <w:t xml:space="preserve">: </w:t>
-                      </w:r>
-                      <w:proofErr w:type="spellStart"/>
-                      <w:r>
-                        <w:t>ListManagement</w:t>
-                      </w:r>
-                      <w:proofErr w:type="spellEnd"/>
-                      <w:r>
-                        <w:t xml:space="preserve"> Modul</w:t>
+                        <w:t>: ListManagement Modul</w:t>
                       </w:r>
                       <w:bookmarkEnd w:id="53"/>
                     </w:p>
@@ -6475,23 +5670,7 @@
           <w:sz w:val="22"/>
           <w:szCs w:val="22"/>
         </w:rPr>
-        <w:t xml:space="preserve">Der </w:t>
-      </w:r>
-      <w:proofErr w:type="spellStart"/>
-      <w:r>
-        <w:rPr>
-          <w:sz w:val="22"/>
-          <w:szCs w:val="22"/>
-        </w:rPr>
-        <w:t>FileManager</w:t>
-      </w:r>
-      <w:proofErr w:type="spellEnd"/>
-      <w:r>
-        <w:rPr>
-          <w:sz w:val="22"/>
-          <w:szCs w:val="22"/>
-        </w:rPr>
-        <w:t xml:space="preserve"> ist für die Speicherung von Gesten und Skripten auf Dateiebene zuständig und sorgt für Speichern und Laden der Konfigurationsdatei. </w:t>
+        <w:t xml:space="preserve">Der FileManager ist für die Speicherung von Gesten und Skripten auf Dateiebene zuständig und sorgt für Speichern und Laden der Konfigurationsdatei. </w:t>
       </w:r>
     </w:p>
     <w:p>
@@ -6516,39 +5695,7 @@
           <w:sz w:val="22"/>
           <w:szCs w:val="22"/>
         </w:rPr>
-        <w:t xml:space="preserve">Die Klasse </w:t>
-      </w:r>
-      <w:proofErr w:type="spellStart"/>
-      <w:r>
-        <w:rPr>
-          <w:sz w:val="22"/>
-          <w:szCs w:val="22"/>
-        </w:rPr>
-        <w:t>FileItem</w:t>
-      </w:r>
-      <w:proofErr w:type="spellEnd"/>
-      <w:r>
-        <w:rPr>
-          <w:sz w:val="22"/>
-          <w:szCs w:val="22"/>
-        </w:rPr>
-        <w:t xml:space="preserve"> wird beim Skriptimport in der </w:t>
-      </w:r>
-      <w:proofErr w:type="spellStart"/>
-      <w:r>
-        <w:rPr>
-          <w:sz w:val="22"/>
-          <w:szCs w:val="22"/>
-        </w:rPr>
-        <w:t>FileExplorerActivity</w:t>
-      </w:r>
-      <w:proofErr w:type="spellEnd"/>
-      <w:r>
-        <w:rPr>
-          <w:sz w:val="22"/>
-          <w:szCs w:val="22"/>
-        </w:rPr>
-        <w:t xml:space="preserve"> verwendet und repräsentiert eine Datei.</w:t>
+        <w:t>Die Klasse FileItem wird beim Skriptimport in der FileExplorerActivity verwendet und repräsentiert eine Datei.</w:t>
       </w:r>
     </w:p>
     <w:p>
@@ -6569,23 +5716,7 @@
     </w:p>
     <w:p>
       <w:r>
-        <w:t xml:space="preserve">Weiterhin ist in </w:t>
-      </w:r>
-      <w:proofErr w:type="spellStart"/>
-      <w:r>
-        <w:t>Gesture</w:t>
-      </w:r>
-      <w:proofErr w:type="spellEnd"/>
-      <w:r>
-        <w:t xml:space="preserve">-, Script- und Filemanagement eine </w:t>
-      </w:r>
-      <w:proofErr w:type="spellStart"/>
-      <w:r>
-        <w:t>ListView</w:t>
-      </w:r>
-      <w:proofErr w:type="spellEnd"/>
-      <w:r>
-        <w:t>-Adapterklasse enthalten, die für die Listendarstellung der Items in den entsprechenden Activities verantwortlich ist.</w:t>
+        <w:t>Weiterhin ist in Gesture-, Script- und Filemanagement eine ListView-Adapterklasse enthalten, die für die Listendarstellung der Items in den entsprechenden Activities verantwortlich ist.</w:t>
       </w:r>
     </w:p>
     <w:p>
@@ -6599,12 +5730,10 @@
         <w:ind w:left="709" w:hanging="709"/>
       </w:pPr>
       <w:bookmarkStart w:id="54" w:name="_Toc417740054"/>
-      <w:proofErr w:type="spellStart"/>
       <w:r>
         <w:t>ScriptExecution</w:t>
       </w:r>
       <w:bookmarkEnd w:id="54"/>
-      <w:proofErr w:type="spellEnd"/>
     </w:p>
     <w:p>
       <w:pPr>
@@ -6619,23 +5748,7 @@
           <w:sz w:val="22"/>
           <w:szCs w:val="22"/>
         </w:rPr>
-        <w:t xml:space="preserve">Das Modul </w:t>
-      </w:r>
-      <w:proofErr w:type="spellStart"/>
-      <w:r>
-        <w:rPr>
-          <w:sz w:val="22"/>
-          <w:szCs w:val="22"/>
-        </w:rPr>
-        <w:t>ScriptExecution</w:t>
-      </w:r>
-      <w:proofErr w:type="spellEnd"/>
-      <w:r>
-        <w:rPr>
-          <w:sz w:val="22"/>
-          <w:szCs w:val="22"/>
-        </w:rPr>
-        <w:t xml:space="preserve"> ist für die Ausführung der Skripte zuständig. Dies geschieht über die externe Anwendung SL4A, die von der Klasse SL4AManager gestartet wird. </w:t>
+        <w:t xml:space="preserve">Das Modul ScriptExecution ist für die Ausführung der Skripte zuständig. Dies geschieht über die externe Anwendung SL4A, die von der Klasse SL4AManager gestartet wird. </w:t>
       </w:r>
     </w:p>
     <w:p>
@@ -6739,15 +5852,7 @@
                               <w:fldChar w:fldCharType="end"/>
                             </w:r>
                             <w:r>
-                              <w:t xml:space="preserve">: </w:t>
-                            </w:r>
-                            <w:proofErr w:type="spellStart"/>
-                            <w:r>
-                              <w:t>ScriptExecution</w:t>
-                            </w:r>
-                            <w:proofErr w:type="spellEnd"/>
-                            <w:r>
-                              <w:t xml:space="preserve"> Modul</w:t>
+                              <w:t>: ScriptExecution Modul</w:t>
                             </w:r>
                             <w:bookmarkEnd w:id="55"/>
                           </w:p>
@@ -6806,15 +5911,7 @@
                         <w:fldChar w:fldCharType="end"/>
                       </w:r>
                       <w:r>
-                        <w:t xml:space="preserve">: </w:t>
-                      </w:r>
-                      <w:proofErr w:type="spellStart"/>
-                      <w:r>
-                        <w:t>ScriptExecution</w:t>
-                      </w:r>
-                      <w:proofErr w:type="spellEnd"/>
-                      <w:r>
-                        <w:t xml:space="preserve"> Modul</w:t>
+                        <w:t>: ScriptExecution Modul</w:t>
                       </w:r>
                       <w:bookmarkEnd w:id="56"/>
                     </w:p>
@@ -6886,31 +5983,7 @@
         </w:drawing>
       </w:r>
       <w:r>
-        <w:t xml:space="preserve">Dabei erstellt die Methode </w:t>
-      </w:r>
-      <w:proofErr w:type="spellStart"/>
-      <w:r>
-        <w:t>startScript</w:t>
-      </w:r>
-      <w:proofErr w:type="spellEnd"/>
-      <w:r>
-        <w:t xml:space="preserve">() einen </w:t>
-      </w:r>
-      <w:proofErr w:type="spellStart"/>
-      <w:r>
-        <w:t>Intent</w:t>
-      </w:r>
-      <w:proofErr w:type="spellEnd"/>
-      <w:r>
-        <w:t xml:space="preserve">, dem als Parameter das auszuführende Skript und eine spezifische SL4A-Konstante, die angibt wie das Skript ausgeführt werden soll, hinzugefügt wird. Über den </w:t>
-      </w:r>
-      <w:proofErr w:type="spellStart"/>
-      <w:r>
-        <w:t>Intent</w:t>
-      </w:r>
-      <w:proofErr w:type="spellEnd"/>
-      <w:r>
-        <w:t xml:space="preserve"> wird anschließend SL4A gestartet.</w:t>
+        <w:t>Dabei erstellt die Methode startScript() einen Intent, dem als Parameter das auszuführende Skript und eine spezifische SL4A-Konstante, die angibt wie das Skript ausgeführt werden soll, hinzugefügt wird. Über den Intent wird anschließend SL4A gestartet.</w:t>
       </w:r>
     </w:p>
     <w:p>
@@ -6950,12 +6023,10 @@
         </w:rPr>
       </w:pPr>
       <w:bookmarkStart w:id="58" w:name="_Toc417740056"/>
-      <w:proofErr w:type="spellStart"/>
       <w:r>
         <w:t>ListenerTarget</w:t>
       </w:r>
       <w:bookmarkEnd w:id="58"/>
-      <w:proofErr w:type="spellEnd"/>
     </w:p>
     <w:p>
       <w:r>
@@ -7049,14 +6120,9 @@
                               <w:fldChar w:fldCharType="end"/>
                             </w:r>
                             <w:r>
-                              <w:t xml:space="preserve">: Architektur mit </w:t>
-                            </w:r>
-                            <w:proofErr w:type="spellStart"/>
-                            <w:r>
-                              <w:t>ListenerTarget</w:t>
+                              <w:t>: Architektur mit ListenerTarget</w:t>
                             </w:r>
                             <w:bookmarkEnd w:id="59"/>
-                            <w:proofErr w:type="spellEnd"/>
                           </w:p>
                         </w:txbxContent>
                       </wps:txbx>
@@ -7113,14 +6179,9 @@
                         <w:fldChar w:fldCharType="end"/>
                       </w:r>
                       <w:r>
-                        <w:t xml:space="preserve">: Architektur mit </w:t>
-                      </w:r>
-                      <w:proofErr w:type="spellStart"/>
-                      <w:r>
-                        <w:t>ListenerTarget</w:t>
+                        <w:t>: Architektur mit ListenerTarget</w:t>
                       </w:r>
                       <w:bookmarkEnd w:id="60"/>
-                      <w:proofErr w:type="spellEnd"/>
                     </w:p>
                   </w:txbxContent>
                 </v:textbox>
@@ -7190,98 +6251,26 @@
         </w:drawing>
       </w:r>
       <w:r>
-        <w:t xml:space="preserve">Das </w:t>
-      </w:r>
-      <w:proofErr w:type="spellStart"/>
-      <w:r>
-        <w:t>ListenerTarget</w:t>
-      </w:r>
-      <w:proofErr w:type="spellEnd"/>
-      <w:r>
-        <w:t xml:space="preserve"> beschreibt die Schnittstelle zwischen der </w:t>
-      </w:r>
-      <w:proofErr w:type="spellStart"/>
-      <w:r>
-        <w:t>GestureRecordActivity</w:t>
-      </w:r>
-      <w:proofErr w:type="spellEnd"/>
-      <w:r>
-        <w:t xml:space="preserve"> bzw. der </w:t>
-      </w:r>
-      <w:proofErr w:type="spellStart"/>
-      <w:r>
-        <w:t>MainActivity</w:t>
-      </w:r>
-      <w:proofErr w:type="spellEnd"/>
-      <w:r>
-        <w:t xml:space="preserve"> und dem </w:t>
-      </w:r>
-      <w:proofErr w:type="spellStart"/>
-      <w:r>
-        <w:t>GestureRecordDeviceListener</w:t>
-      </w:r>
-      <w:proofErr w:type="spellEnd"/>
-      <w:r>
-        <w:t xml:space="preserve">. Sie </w:t>
+        <w:t xml:space="preserve">Das ListenerTarget beschreibt die Schnittstelle zwischen der GestureRecordActivity bzw. der MainActivity und dem GestureRecordDeviceListener. Sie </w:t>
       </w:r>
       <w:r>
         <w:t>definiert</w:t>
       </w:r>
       <w:r>
-        <w:t xml:space="preserve"> die Methoden </w:t>
-      </w:r>
-      <w:proofErr w:type="spellStart"/>
-      <w:r>
-        <w:t>OnPose</w:t>
-      </w:r>
-      <w:proofErr w:type="spellEnd"/>
-      <w:r>
-        <w:t>()</w:t>
-      </w:r>
-      <w:r>
-        <w:t xml:space="preserve">, </w:t>
-      </w:r>
-      <w:proofErr w:type="spellStart"/>
-      <w:r>
-        <w:t>OnGridPositionUpdate</w:t>
-      </w:r>
-      <w:proofErr w:type="spellEnd"/>
-      <w:r>
-        <w:t xml:space="preserve">() und </w:t>
-      </w:r>
-      <w:proofErr w:type="spellStart"/>
-      <w:r>
-        <w:t>OnUpdateStatus</w:t>
-      </w:r>
-      <w:proofErr w:type="spellEnd"/>
-      <w:r>
-        <w:t xml:space="preserve">(). </w:t>
-      </w:r>
-    </w:p>
-    <w:p>
-      <w:r>
-        <w:t xml:space="preserve">In der Methode </w:t>
-      </w:r>
-      <w:proofErr w:type="spellStart"/>
-      <w:r>
-        <w:t>OnPose</w:t>
-      </w:r>
-      <w:proofErr w:type="spellEnd"/>
-      <w:r>
-        <w:t>() wird in den erbenden Klassen die Funktionalität implementiert, welche für die Erkennung der Gesten zuständig ist.</w:t>
-      </w:r>
-    </w:p>
-    <w:p>
-      <w:r>
-        <w:t xml:space="preserve">In der Methode </w:t>
-      </w:r>
-      <w:proofErr w:type="spellStart"/>
-      <w:r>
-        <w:t>OnGridPositionUpdate</w:t>
-      </w:r>
-      <w:proofErr w:type="spellEnd"/>
-      <w:r>
-        <w:t>() wird beschrieben, was passiert, wenn sich die Position des MYOs in dem definierten 3x3-Feld ändert.</w:t>
+        <w:t xml:space="preserve"> die Methoden OnPose()</w:t>
+      </w:r>
+      <w:r>
+        <w:t xml:space="preserve">, OnGridPositionUpdate() und OnUpdateStatus(). </w:t>
+      </w:r>
+    </w:p>
+    <w:p>
+      <w:r>
+        <w:t>In der Methode OnPose() wird in den erbenden Klassen die Funktionalität implementiert, welche für die Erkennung der Gesten zuständig ist.</w:t>
+      </w:r>
+    </w:p>
+    <w:p>
+      <w:r>
+        <w:t>In der Methode OnGridPositionUpdate() wird beschrieben, was passiert, wenn sich die Position des MYOs in dem definierten 3x3-Feld ändert.</w:t>
       </w:r>
     </w:p>
     <w:p>
@@ -7293,15 +6282,7 @@
         </w:rPr>
       </w:pPr>
       <w:r>
-        <w:t xml:space="preserve">In der Methode </w:t>
-      </w:r>
-      <w:proofErr w:type="spellStart"/>
-      <w:r>
-        <w:t>OnUpdateStatus</w:t>
-      </w:r>
-      <w:proofErr w:type="spellEnd"/>
-      <w:r>
-        <w:t>() wird beschrieben, was eine Änderung des Status des MYOs in der entsprechenden Activity bewirkt.</w:t>
+        <w:t>In der Methode OnUpdateStatus() wird beschrieben, was eine Änderung des Status des MYOs in der entsprechenden Activity bewirkt.</w:t>
       </w:r>
       <w:r>
         <w:br w:type="page"/>
@@ -7346,14 +6327,9 @@
       </w:pPr>
       <w:bookmarkStart w:id="62" w:name="_Toc417740058"/>
       <w:r>
-        <w:t>Projektablauf und –</w:t>
-      </w:r>
-      <w:proofErr w:type="spellStart"/>
-      <w:r>
-        <w:t>team</w:t>
+        <w:t>Projektablauf und –team</w:t>
       </w:r>
       <w:bookmarkEnd w:id="62"/>
-      <w:proofErr w:type="spellEnd"/>
     </w:p>
     <w:p>
       <w:pPr>
@@ -7375,11 +6351,9 @@
       <w:r>
         <w:t xml:space="preserve">Für das Projekt wurde das agile Vorgehensmodell </w:t>
       </w:r>
-      <w:proofErr w:type="spellStart"/>
       <w:r>
         <w:t>Scrum</w:t>
       </w:r>
-      <w:proofErr w:type="spellEnd"/>
       <w:r>
         <w:t xml:space="preserve"> gewählt. Hierbei wurden einwöchige Sprints angesetzt, welche von Dienstags bis Dienstags gingen. Das Projekt hat insgesamt 10 Sprints beinhaltet, in denen in etwa 575 Arbeitsstunden untergebracht waren beziehungsweise geleistet wurden.</w:t>
       </w:r>
@@ -7412,60 +6386,12 @@
         <w:t xml:space="preserve">-Meeting zu nennen. Dieses Meeting </w:t>
       </w:r>
       <w:r>
-        <w:t xml:space="preserve">war variabel angesetzt aufgrund dessen, dass nicht immer neue Arbeitspakete definiert worden, die mit in das </w:t>
-      </w:r>
-      <w:proofErr w:type="spellStart"/>
-      <w:r>
-        <w:t>Backlog</w:t>
-      </w:r>
-      <w:proofErr w:type="spellEnd"/>
-      <w:r>
-        <w:t xml:space="preserve"> gekommen waren. Falls ein neues </w:t>
-      </w:r>
-      <w:proofErr w:type="spellStart"/>
-      <w:r>
-        <w:t>Backlog</w:t>
-      </w:r>
-      <w:proofErr w:type="spellEnd"/>
-      <w:r>
-        <w:t xml:space="preserve"> Item eingetragen wurde und ein Estimation-Meeting angesetzt war, so wurde hier eine grobe Abschätzung des gesamten Teams gegeben, welchen </w:t>
-      </w:r>
-      <w:proofErr w:type="spellStart"/>
-      <w:r>
-        <w:t>Workload</w:t>
-      </w:r>
-      <w:proofErr w:type="spellEnd"/>
-      <w:r>
-        <w:t xml:space="preserve"> dieses </w:t>
-      </w:r>
-      <w:proofErr w:type="spellStart"/>
-      <w:r>
-        <w:t>Backlog</w:t>
-      </w:r>
-      <w:proofErr w:type="spellEnd"/>
-      <w:r>
-        <w:t xml:space="preserve"> Item hat. Die Abschätzung erfolgte hier in Personen-Tagen mit jeweils 8 Stunden.</w:t>
-      </w:r>
-    </w:p>
-    <w:p>
-      <w:r>
-        <w:t xml:space="preserve">Als nächstes Meeting ist hier das Planungsmeeting zu nennen, welches immer am ersten Dienstag, also beim Beginn eines jeden Sprints, stattgefunden hat. Als grober Rahmen wurde hier eine Zeit von 60 Minuten angesetzt, um den </w:t>
-      </w:r>
-      <w:proofErr w:type="spellStart"/>
-      <w:r>
-        <w:t>Backlog</w:t>
-      </w:r>
-      <w:proofErr w:type="spellEnd"/>
-      <w:r>
-        <w:t xml:space="preserve"> Items Tasks zuzuweisen und diese abschließend mit einem </w:t>
-      </w:r>
-      <w:proofErr w:type="spellStart"/>
-      <w:r>
-        <w:t>Workload</w:t>
-      </w:r>
-      <w:proofErr w:type="spellEnd"/>
-      <w:r>
-        <w:t xml:space="preserve"> zu versehen, welche wieder in der Gruppe abgeschätzt wurde. </w:t>
+        <w:t>war variabel angesetzt aufgrund dessen, dass nicht immer neue Arbeitspakete definiert worden, die mit in das Backlog gekommen waren. Falls ein neues Backlog Item eingetragen wurde und ein Estimation-Meeting angesetzt war, so wurde hier eine grobe Abschätzung des gesamten Teams gegeben, welchen Workload dieses Backlog Item hat. Die Abschätzung erfolgte hier in Personen-Tagen mit jeweils 8 Stunden.</w:t>
+      </w:r>
+    </w:p>
+    <w:p>
+      <w:r>
+        <w:t xml:space="preserve">Als nächstes Meeting ist hier das Planungsmeeting zu nennen, welches immer am ersten Dienstag, also beim Beginn eines jeden Sprints, stattgefunden hat. Als grober Rahmen wurde hier eine Zeit von 60 Minuten angesetzt, um den Backlog Items Tasks zuzuweisen und diese abschließend mit einem Workload zu versehen, welche wieder in der Gruppe abgeschätzt wurde. </w:t>
       </w:r>
     </w:p>
     <w:p>
@@ -7484,15 +6410,7 @@
         <w:t xml:space="preserve">Um immer teamgerecht den aktuellen Stand des Sprints zu wissen, fanden dreimal wöchentlich, also am </w:t>
       </w:r>
       <w:r>
-        <w:t>Mittwoch, Freitag und am Montag, Daily-</w:t>
-      </w:r>
-      <w:proofErr w:type="spellStart"/>
-      <w:r>
-        <w:t>Scrums</w:t>
-      </w:r>
-      <w:proofErr w:type="spellEnd"/>
-      <w:r>
-        <w:t xml:space="preserve"> statt. Hierbei wurden in circa 15 Minuten beschrieben, was jedes einzelne Team-Mitglied bis jetzt, seit dem letzten Meeting, getan hat, auf welche Probleme er gestoßen ist und was er bis zum nächsten Meeting machen wird.</w:t>
+        <w:t>Mittwoch, Freitag und am Montag, Daily-Scrums statt. Hierbei wurden in circa 15 Minuten beschrieben, was jedes einzelne Team-Mitglied bis jetzt, seit dem letzten Meeting, getan hat, auf welche Probleme er gestoßen ist und was er bis zum nächsten Meeting machen wird.</w:t>
       </w:r>
     </w:p>
     <w:p>
@@ -7508,8 +6426,14 @@
       <w:r>
         <w:t>, welche mit einer Dauer von etwa 30 Minuten angesetzt ist.</w:t>
       </w:r>
-      <w:bookmarkStart w:id="64" w:name="_GoBack"/>
-      <w:bookmarkEnd w:id="64"/>
+      <w:r>
+        <w:t xml:space="preserve"> In diesem Meeting wurde immer besprochen, was im letzten Sprint gut lief und was noch verbessert werden kann. Das Ziel des Meetings lag darin eins bis zwei konkrete Verbesserungen, die mit in den nächsten Sprint genommen werden sollen.</w:t>
+      </w:r>
+    </w:p>
+    <w:p>
+      <w:r>
+        <w:t>Im Anschluss der Retrospektive folgt das Review, welches rund 20 Minuten dauert. Die Ergebnisse, für den Sprint relevanter, Storys werden hier vorgestellt.</w:t>
+      </w:r>
     </w:p>
     <w:p>
       <w:pPr>
@@ -7517,124 +6441,24 @@
           <w:lang w:val="en-GB"/>
         </w:rPr>
       </w:pPr>
-      <w:proofErr w:type="spellStart"/>
-      <w:r>
-        <w:rPr>
-          <w:lang w:val="en-GB"/>
-        </w:rPr>
-        <w:t>Retrospektive</w:t>
-      </w:r>
-      <w:proofErr w:type="spellEnd"/>
-      <w:r>
-        <w:rPr>
-          <w:lang w:val="en-GB"/>
-        </w:rPr>
-        <w:t xml:space="preserve"> (2. Di)</w:t>
-      </w:r>
-    </w:p>
-    <w:p>
-      <w:pPr>
-        <w:rPr>
-          <w:lang w:val="en-GB"/>
-        </w:rPr>
-      </w:pPr>
-      <w:r>
-        <w:rPr>
-          <w:lang w:val="en-GB"/>
-        </w:rPr>
-        <w:t>Review (2. Di)</w:t>
-      </w:r>
-    </w:p>
-    <w:p>
-      <w:r>
-        <w:t>Anpassung des Modells hin</w:t>
-      </w:r>
-      <w:r>
-        <w:t>sichtlich der Planung: Research</w:t>
-      </w:r>
-    </w:p>
-    <w:p>
-      <w:r>
-        <w:t>Estimation-Meeting:</w:t>
-      </w:r>
-    </w:p>
-    <w:p>
-      <w:r>
-        <w:t>Vorstellung von Stories durch PO mit Abschätzung vom</w:t>
-      </w:r>
-      <w:r>
-        <w:t xml:space="preserve"> Team in Arbeitstagen</w:t>
-      </w:r>
-    </w:p>
-    <w:p>
-      <w:r>
-        <w:t>Planungsmeeting:</w:t>
-      </w:r>
-    </w:p>
-    <w:p>
-      <w:r>
-        <w:t>Max. 1 Stunde</w:t>
-      </w:r>
-    </w:p>
-    <w:p>
-      <w:r>
-        <w:t>Was wird gemacht -&gt; PO stellt Stories für kommenden Sprint vor</w:t>
-      </w:r>
-    </w:p>
-    <w:p>
-      <w:r>
-        <w:t>Wie wird gemacht -&gt; Unterteilung der Storie</w:t>
-      </w:r>
-      <w:r>
-        <w:t>s in Tasks + Abschätzung in [h]</w:t>
-      </w:r>
-    </w:p>
-    <w:p>
-      <w:r>
-        <w:t>Kick-Off:</w:t>
-      </w:r>
-    </w:p>
-    <w:p>
-      <w:r>
-        <w:t>Nach Planungsmeeting</w:t>
-      </w:r>
-    </w:p>
-    <w:p>
-      <w:r>
-        <w:t>Erste Aufgabenverteilung</w:t>
-      </w:r>
-    </w:p>
-    <w:p>
-      <w:r>
-        <w:t>Retro:</w:t>
-      </w:r>
-    </w:p>
-    <w:p>
-      <w:r>
-        <w:t>Halbe Stunde</w:t>
-      </w:r>
-    </w:p>
-    <w:p>
-      <w:r>
-        <w:t>Besprechung vergangener Sprint</w:t>
-      </w:r>
-    </w:p>
-    <w:p>
-      <w:r>
-        <w:t>Er- bz</w:t>
-      </w:r>
-      <w:r>
-        <w:t>w. Überarbeitung von Teamregeln</w:t>
-      </w:r>
-    </w:p>
-    <w:p>
-      <w:r>
-        <w:t>Review:</w:t>
-      </w:r>
-    </w:p>
-    <w:p>
-      <w:r>
-        <w:t>Halbe Stunde</w:t>
+    </w:p>
+    <w:p>
+      <w:r>
+        <w:t xml:space="preserve">Das Scrum Modell wurde des </w:t>
+      </w:r>
+      <w:r>
+        <w:t>Weiteren</w:t>
+      </w:r>
+      <w:r>
+        <w:t xml:space="preserve"> ein wenig angepasst bezüglich Nachforschung neuer Themen, dem so genannten Research. </w:t>
+      </w:r>
+      <w:r>
+        <w:t>Hierbei wurden nötige Forschungen betrieben, um ein Überblick über das jeweilige Thema zu bekommen und das Team darüber zu informieren, um daran angelehnte Tasks besser einschätzen zu können, zum einen hinsichtlich der dafür benötigten Zeit und zum Anderen bezüglich was möglich ist für das Projekt um zu setzen.</w:t>
+      </w:r>
+    </w:p>
+    <w:p>
+      <w:r>
+        <w:br w:type="page"/>
       </w:r>
     </w:p>
     <w:p>
@@ -7644,37 +6468,143 @@
           <w:ilvl w:val="1"/>
           <w:numId w:val="1"/>
         </w:numPr>
+        <w:spacing w:line="360" w:lineRule="auto"/>
         <w:ind w:left="426" w:hanging="426"/>
       </w:pPr>
-      <w:bookmarkStart w:id="65" w:name="_Toc417740060"/>
+      <w:bookmarkStart w:id="64" w:name="_Toc417740060"/>
       <w:r>
         <w:t>Projektablauf</w:t>
       </w:r>
-      <w:bookmarkEnd w:id="65"/>
-    </w:p>
-    <w:p>
-      <w:r>
-        <w:t xml:space="preserve">MS 1 24.02.2015 Terminplans mit Arbeitspaketen und Aufwandsabschätzungen </w:t>
-      </w:r>
-    </w:p>
-    <w:p>
-      <w:r>
-        <w:t>MS 2 12.03.2015 Pflichtenheft</w:t>
-      </w:r>
-    </w:p>
-    <w:p>
-      <w:r>
-        <w:t>MS 3 23.03.2015 Inspektions- und Testkonzept</w:t>
-      </w:r>
-    </w:p>
-    <w:p>
-      <w:r>
-        <w:t xml:space="preserve">MS 4 13.04.2015 Software-Architektur </w:t>
-      </w:r>
-    </w:p>
-    <w:p>
-      <w:r>
-        <w:t>MS 5 27.04.2015 Abschlusspräsentation</w:t>
+      <w:bookmarkEnd w:id="64"/>
+    </w:p>
+    <w:p>
+      <w:r>
+        <w:t xml:space="preserve">Der Projektablauf wurde gegliedert durch die vom Kunden vorgegebenen Meilensteine. </w:t>
+      </w:r>
+    </w:p>
+    <w:p>
+      <w:r>
+        <w:t>Die Meilensteine haben sich wie folgt</w:t>
+      </w:r>
+      <w:r>
+        <w:t xml:space="preserve"> zusammengesetzt:</w:t>
+      </w:r>
+    </w:p>
+    <w:p>
+      <w:pPr>
+        <w:pStyle w:val="Listenabsatz"/>
+        <w:numPr>
+          <w:ilvl w:val="0"/>
+          <w:numId w:val="8"/>
+        </w:numPr>
+      </w:pPr>
+      <w:r>
+        <w:t>24.02.2015</w:t>
+      </w:r>
+      <w:r>
+        <w:t xml:space="preserve"> – </w:t>
+      </w:r>
+      <w:r>
+        <w:t xml:space="preserve">Erstellung eines </w:t>
+      </w:r>
+      <w:r>
+        <w:t>Terminplan</w:t>
+      </w:r>
+      <w:r>
+        <w:t>s</w:t>
+      </w:r>
+      <w:r>
+        <w:t xml:space="preserve"> mit Arbeitspaketen und Aufwandsabschätzungen</w:t>
+      </w:r>
+      <w:r>
+        <w:t xml:space="preserve"> für  das Projekt</w:t>
+      </w:r>
+      <w:r>
+        <w:t xml:space="preserve"> </w:t>
+      </w:r>
+    </w:p>
+    <w:p>
+      <w:pPr>
+        <w:pStyle w:val="Listenabsatz"/>
+        <w:numPr>
+          <w:ilvl w:val="0"/>
+          <w:numId w:val="8"/>
+        </w:numPr>
+      </w:pPr>
+      <w:r>
+        <w:t>12.03.2015</w:t>
+      </w:r>
+      <w:r>
+        <w:t xml:space="preserve"> – Das </w:t>
+      </w:r>
+      <w:r>
+        <w:t>Pflichtenheft</w:t>
+      </w:r>
+      <w:r>
+        <w:t xml:space="preserve"> muss fertiggestellt sein und wird dem Kunden präsentiert</w:t>
+      </w:r>
+    </w:p>
+    <w:p>
+      <w:pPr>
+        <w:pStyle w:val="Listenabsatz"/>
+        <w:numPr>
+          <w:ilvl w:val="0"/>
+          <w:numId w:val="8"/>
+        </w:numPr>
+      </w:pPr>
+      <w:r>
+        <w:t xml:space="preserve">23.03.2015 </w:t>
+      </w:r>
+      <w:r>
+        <w:t xml:space="preserve">– Das </w:t>
+      </w:r>
+      <w:r>
+        <w:t>Inspektions- und Testkonzept</w:t>
+      </w:r>
+      <w:r>
+        <w:t xml:space="preserve"> wird vorgestellt und im Projekt umgesetzt</w:t>
+      </w:r>
+    </w:p>
+    <w:p>
+      <w:pPr>
+        <w:pStyle w:val="Listenabsatz"/>
+        <w:numPr>
+          <w:ilvl w:val="0"/>
+          <w:numId w:val="8"/>
+        </w:numPr>
+      </w:pPr>
+      <w:r>
+        <w:t xml:space="preserve">13.04.2015 </w:t>
+      </w:r>
+      <w:r>
+        <w:t xml:space="preserve">– Die </w:t>
+      </w:r>
+      <w:r>
+        <w:t xml:space="preserve">Software-Architektur </w:t>
+      </w:r>
+      <w:r>
+        <w:t>steht fest, ist digitalisiert und wird vorgestellt</w:t>
+      </w:r>
+    </w:p>
+    <w:p>
+      <w:pPr>
+        <w:pStyle w:val="Listenabsatz"/>
+        <w:numPr>
+          <w:ilvl w:val="0"/>
+          <w:numId w:val="8"/>
+        </w:numPr>
+      </w:pPr>
+      <w:r>
+        <w:t>27.04.2015</w:t>
+      </w:r>
+      <w:r>
+        <w:t xml:space="preserve"> – Die </w:t>
+      </w:r>
+      <w:r>
+        <w:t>Abschlusspräsentation</w:t>
+      </w:r>
+      <w:r>
+        <w:t xml:space="preserve"> des fertigen Produktes</w:t>
       </w:r>
     </w:p>
     <w:p>
@@ -7684,121 +6614,66 @@
           <w:ilvl w:val="1"/>
           <w:numId w:val="1"/>
         </w:numPr>
+        <w:spacing w:line="360" w:lineRule="auto"/>
         <w:ind w:left="426" w:hanging="426"/>
       </w:pPr>
-      <w:bookmarkStart w:id="66" w:name="_Toc417740061"/>
+      <w:bookmarkStart w:id="65" w:name="_Toc417740061"/>
       <w:r>
         <w:t>Team</w:t>
       </w:r>
-      <w:bookmarkEnd w:id="66"/>
-    </w:p>
-    <w:p>
-      <w:proofErr w:type="spellStart"/>
-      <w:r>
-        <w:t>Scrum</w:t>
-      </w:r>
-      <w:proofErr w:type="spellEnd"/>
-      <w:r>
-        <w:t xml:space="preserve"> Master + Stellvertreter</w:t>
-      </w:r>
-    </w:p>
-    <w:p>
+      <w:bookmarkEnd w:id="65"/>
+    </w:p>
+    <w:p>
+      <w:r>
+        <w:t xml:space="preserve">Unser Team hat sich zusammengesetzt aus einem </w:t>
+      </w:r>
+      <w:r>
+        <w:t>Scrum Master</w:t>
+      </w:r>
+      <w:r>
+        <w:t xml:space="preserve"> (Marco Meyer) und einem Stellvertreter (Daniel Thomalla). Dieser war für die </w:t>
+      </w:r>
       <w:r>
         <w:t>Organisation und Durchführung der Retrospektive</w:t>
       </w:r>
-    </w:p>
-    <w:p>
+      <w:r>
+        <w:t xml:space="preserve"> zuständig. Des Weiteren war es seine Aufgabe stets die </w:t>
+      </w:r>
       <w:r>
         <w:t>Einhaltung der Teamregeln</w:t>
       </w:r>
-    </w:p>
-    <w:p>
-      <w:proofErr w:type="spellStart"/>
-      <w:r>
-        <w:t>Product</w:t>
-      </w:r>
-      <w:proofErr w:type="spellEnd"/>
-      <w:r>
-        <w:t xml:space="preserve"> </w:t>
-      </w:r>
-      <w:proofErr w:type="spellStart"/>
-      <w:r>
-        <w:t>Owner</w:t>
-      </w:r>
-      <w:proofErr w:type="spellEnd"/>
-      <w:r>
-        <w:t xml:space="preserve"> + Stellvertreter</w:t>
-      </w:r>
-    </w:p>
-    <w:p>
+      <w:r>
+        <w:t xml:space="preserve"> zu kontrollieren und gegebenenfalls auf die Einhaltung hin zu weisen.</w:t>
+      </w:r>
+    </w:p>
+    <w:p>
+      <w:r>
+        <w:t xml:space="preserve">Ein weiterer Bestandteil unseres Teams war der </w:t>
+      </w:r>
+      <w:r>
+        <w:t xml:space="preserve">Product Owner </w:t>
+      </w:r>
+      <w:r>
+        <w:t xml:space="preserve">(Simon Diggelmann) und seine Stellvertreterin (Tabea Kiupel). Hier lautete die Aufgabe, dass stets eine </w:t>
+      </w:r>
       <w:r>
         <w:t>Backlog-Wartung</w:t>
       </w:r>
-    </w:p>
-    <w:p>
-      <w:r>
-        <w:t>Sprintplanung und Vorbereitung Planungsmeeting</w:t>
-      </w:r>
-    </w:p>
-    <w:p>
-      <w:r>
-        <w:t>Abnahme von Stories</w:t>
-      </w:r>
-    </w:p>
-    <w:p>
-      <w:r>
-        <w:t>Developer</w:t>
-      </w:r>
-    </w:p>
-    <w:p>
-      <w:r>
-        <w:t>Entwicklung der Anwendung</w:t>
-      </w:r>
-    </w:p>
-    <w:p>
-      <w:r>
-        <w:t>Testen</w:t>
-      </w:r>
-    </w:p>
-    <w:p>
-      <w:r>
-        <w:t xml:space="preserve">Fazit über das Vorgehensmodell </w:t>
-      </w:r>
-      <w:proofErr w:type="spellStart"/>
-      <w:r>
-        <w:t>Scrum</w:t>
-      </w:r>
-      <w:proofErr w:type="spellEnd"/>
-      <w:r>
-        <w:t>:</w:t>
-      </w:r>
-    </w:p>
-    <w:p>
-      <w:r>
-        <w:t>Team-Organisation</w:t>
-      </w:r>
-    </w:p>
-    <w:p>
-      <w:r>
-        <w:t>Zeitplanung</w:t>
-      </w:r>
-    </w:p>
-    <w:p>
-      <w:r>
-        <w:t>Aufgabenverteilung</w:t>
-      </w:r>
-    </w:p>
-    <w:p>
-      <w:r>
-        <w:t>Aufgabenplanung</w:t>
-      </w:r>
-    </w:p>
-    <w:p>
-      <w:r>
-        <w:t>Anpassung des Modells hinsichtlich der Planung: Research</w:t>
-      </w:r>
-    </w:p>
-    <w:p/>
+      <w:r>
+        <w:t xml:space="preserve"> durchgeführt wird. Außerdem sollte das Planungsmeeting vorbereitet werden zusammen mit der Sprintplanung. Schlussendlich kam noch die wichtige Aufgabe hinzu die einzelnen Storys ab zu nehmen, insofern diese den Anforderungen genügten und den Kunden zufrieden stellen werden.</w:t>
+      </w:r>
+    </w:p>
+    <w:p>
+      <w:r>
+        <w:t xml:space="preserve">Als weitere Rolle im Team waren die Developer (Simon Diggelmann, Felix Helfrich, Tabea Kiupel, Alexander Küppers, Marco Meyer, </w:t>
+      </w:r>
+      <w:r>
+        <w:t>Daniel Thomalla</w:t>
+      </w:r>
+      <w:r>
+        <w:t>). Ihre Aufgabe war zu aller erst die Entwicklung der Anwendung in Bezug auf die Vorgaben und Anforderungen. Ein weiterer, nicht zu vernachlässigender Teil, war das Testen, hier wurden Unit-Tests geschrieben und jeweils durchgeführt um nach möglichen Fehlern zu suchen.</w:t>
+      </w:r>
+    </w:p>
     <w:p>
       <w:pPr>
         <w:rPr>
@@ -7821,11 +6696,44 @@
         </w:numPr>
         <w:ind w:left="284" w:hanging="284"/>
       </w:pPr>
-      <w:bookmarkStart w:id="67" w:name="_Toc417740062"/>
+      <w:bookmarkStart w:id="66" w:name="_Toc417740062"/>
       <w:r>
         <w:t>Fazit und Ausblick</w:t>
       </w:r>
+      <w:bookmarkEnd w:id="66"/>
+    </w:p>
+    <w:p>
+      <w:r>
+        <w:t xml:space="preserve">Als </w:t>
+      </w:r>
+      <w:r>
+        <w:t>Fazit über das Vorgehensmodell Scrum</w:t>
+      </w:r>
+      <w:r>
+        <w:t>, so, wie es in diesem Projekt angewendet wurde, kann gesagt werden, dass es effektiv war, jedoch manchmal eine zeitliche Fehleinschätzung vorlag.</w:t>
+      </w:r>
+      <w:bookmarkStart w:id="67" w:name="_GoBack"/>
       <w:bookmarkEnd w:id="67"/>
+    </w:p>
+    <w:p>
+      <w:r>
+        <w:t>Team-Organisation</w:t>
+      </w:r>
+    </w:p>
+    <w:p>
+      <w:r>
+        <w:t>Zeitplanung</w:t>
+      </w:r>
+    </w:p>
+    <w:p>
+      <w:r>
+        <w:t>Aufgabenverteilung</w:t>
+      </w:r>
+    </w:p>
+    <w:p>
+      <w:r>
+        <w:t>Aufgabenplanung</w:t>
+      </w:r>
     </w:p>
     <w:p>
       <w:pPr>
@@ -7836,6 +6744,9 @@
           <w:szCs w:val="28"/>
         </w:rPr>
       </w:pPr>
+      <w:r>
+        <w:t>Anpassung des Modells hinsichtlich der Planung: Research</w:t>
+      </w:r>
       <w:r>
         <w:br w:type="page"/>
       </w:r>
@@ -8405,7 +7316,7 @@
           <w:rPr>
             <w:noProof/>
           </w:rPr>
-          <w:t>15</w:t>
+          <w:t>20</w:t>
         </w:r>
         <w:r>
           <w:rPr>
@@ -9345,6 +8256,92 @@
       <w:rPr>
         <w:rFonts w:ascii="Wingdings" w:hAnsi="Wingdings" w:hint="default"/>
       </w:rPr>
+    </w:lvl>
+  </w:abstractNum>
+  <w:abstractNum w:abstractNumId="7">
+    <w:nsid w:val="4DCD7E2C"/>
+    <w:multiLevelType w:val="hybridMultilevel"/>
+    <w:tmpl w:val="82D8274C"/>
+    <w:lvl w:ilvl="0" w:tplc="0407000F">
+      <w:start w:val="1"/>
+      <w:numFmt w:val="decimal"/>
+      <w:lvlText w:val="%1."/>
+      <w:lvlJc w:val="left"/>
+      <w:pPr>
+        <w:ind w:left="360" w:hanging="360"/>
+      </w:pPr>
+    </w:lvl>
+    <w:lvl w:ilvl="1" w:tplc="04070019" w:tentative="1">
+      <w:start w:val="1"/>
+      <w:numFmt w:val="lowerLetter"/>
+      <w:lvlText w:val="%2."/>
+      <w:lvlJc w:val="left"/>
+      <w:pPr>
+        <w:ind w:left="1080" w:hanging="360"/>
+      </w:pPr>
+    </w:lvl>
+    <w:lvl w:ilvl="2" w:tplc="0407001B" w:tentative="1">
+      <w:start w:val="1"/>
+      <w:numFmt w:val="lowerRoman"/>
+      <w:lvlText w:val="%3."/>
+      <w:lvlJc w:val="right"/>
+      <w:pPr>
+        <w:ind w:left="1800" w:hanging="180"/>
+      </w:pPr>
+    </w:lvl>
+    <w:lvl w:ilvl="3" w:tplc="0407000F" w:tentative="1">
+      <w:start w:val="1"/>
+      <w:numFmt w:val="decimal"/>
+      <w:lvlText w:val="%4."/>
+      <w:lvlJc w:val="left"/>
+      <w:pPr>
+        <w:ind w:left="2520" w:hanging="360"/>
+      </w:pPr>
+    </w:lvl>
+    <w:lvl w:ilvl="4" w:tplc="04070019" w:tentative="1">
+      <w:start w:val="1"/>
+      <w:numFmt w:val="lowerLetter"/>
+      <w:lvlText w:val="%5."/>
+      <w:lvlJc w:val="left"/>
+      <w:pPr>
+        <w:ind w:left="3240" w:hanging="360"/>
+      </w:pPr>
+    </w:lvl>
+    <w:lvl w:ilvl="5" w:tplc="0407001B" w:tentative="1">
+      <w:start w:val="1"/>
+      <w:numFmt w:val="lowerRoman"/>
+      <w:lvlText w:val="%6."/>
+      <w:lvlJc w:val="right"/>
+      <w:pPr>
+        <w:ind w:left="3960" w:hanging="180"/>
+      </w:pPr>
+    </w:lvl>
+    <w:lvl w:ilvl="6" w:tplc="0407000F" w:tentative="1">
+      <w:start w:val="1"/>
+      <w:numFmt w:val="decimal"/>
+      <w:lvlText w:val="%7."/>
+      <w:lvlJc w:val="left"/>
+      <w:pPr>
+        <w:ind w:left="4680" w:hanging="360"/>
+      </w:pPr>
+    </w:lvl>
+    <w:lvl w:ilvl="7" w:tplc="04070019" w:tentative="1">
+      <w:start w:val="1"/>
+      <w:numFmt w:val="lowerLetter"/>
+      <w:lvlText w:val="%8."/>
+      <w:lvlJc w:val="left"/>
+      <w:pPr>
+        <w:ind w:left="5400" w:hanging="360"/>
+      </w:pPr>
+    </w:lvl>
+    <w:lvl w:ilvl="8" w:tplc="0407001B" w:tentative="1">
+      <w:start w:val="1"/>
+      <w:numFmt w:val="lowerRoman"/>
+      <w:lvlText w:val="%9."/>
+      <w:lvlJc w:val="right"/>
+      <w:pPr>
+        <w:ind w:left="6120" w:hanging="180"/>
+      </w:pPr>
     </w:lvl>
   </w:abstractNum>
   <w:num w:numId="1">
@@ -9367,6 +8364,9 @@
   </w:num>
   <w:num w:numId="7">
     <w:abstractNumId w:val="1"/>
+  </w:num>
+  <w:num w:numId="8">
+    <w:abstractNumId w:val="7"/>
   </w:num>
 </w:numbering>
 </file>
@@ -10338,9 +9338,9 @@
     <w:rsidRoot w:val="00067D90"/>
     <w:rsid w:val="00067D90"/>
     <w:rsid w:val="003D504B"/>
-    <w:rsid w:val="00833366"/>
     <w:rsid w:val="00AF568B"/>
     <w:rsid w:val="00DF7DBA"/>
+    <w:rsid w:val="00F539EE"/>
   </w:rsids>
   <m:mathPr>
     <m:mathFont m:val="Cambria Math"/>
@@ -11120,7 +10120,7 @@
 </file>
 
 <file path=customXml/itemProps2.xml><?xml version="1.0" encoding="utf-8"?>
-<ds:datastoreItem xmlns:ds="http://schemas.openxmlformats.org/officeDocument/2006/customXml" ds:itemID="{87A59BD0-A1BB-4DD2-B04B-834B9EF75FF7}">
+<ds:datastoreItem xmlns:ds="http://schemas.openxmlformats.org/officeDocument/2006/customXml" ds:itemID="{87133707-68B7-4F45-8B93-759EEB17FBBA}">
   <ds:schemaRefs>
     <ds:schemaRef ds:uri="http://schemas.openxmlformats.org/officeDocument/2006/bibliography"/>
   </ds:schemaRefs>

</xml_diff>

<commit_message>
Task: Project Closure - Final Document: Filled Chapter "Fazit"
</commit_message>
<xml_diff>
--- a/Documents/Project Closure/TINF13AIBI Team MYO Projektabschluss v0.2.docx
+++ b/Documents/Project Closure/TINF13AIBI Team MYO Projektabschluss v0.2.docx
@@ -192,7 +192,21 @@
                       <w:rPr>
                         <w:color w:val="4F81BD" w:themeColor="accent1"/>
                       </w:rPr>
-                      <w:t>Tabea Kiupel;Alexander Küppers</w:t>
+                      <w:t xml:space="preserve">Tabea </w:t>
+                    </w:r>
+                    <w:proofErr w:type="spellStart"/>
+                    <w:r>
+                      <w:rPr>
+                        <w:color w:val="4F81BD" w:themeColor="accent1"/>
+                      </w:rPr>
+                      <w:t>Kiupel;Alexander</w:t>
+                    </w:r>
+                    <w:proofErr w:type="spellEnd"/>
+                    <w:r>
+                      <w:rPr>
+                        <w:color w:val="4F81BD" w:themeColor="accent1"/>
+                      </w:rPr>
+                      <w:t xml:space="preserve"> Küppers</w:t>
                     </w:r>
                   </w:p>
                 </w:sdtContent>
@@ -3476,8 +3490,13 @@
       <w:bookmarkStart w:id="11" w:name="h.1qvw8cu021ex" w:colFirst="0" w:colLast="0"/>
       <w:bookmarkEnd w:id="11"/>
       <w:r>
-        <w:t>Wave Right</w:t>
-      </w:r>
+        <w:t xml:space="preserve">Wave </w:t>
+      </w:r>
+      <w:proofErr w:type="spellStart"/>
+      <w:r>
+        <w:t>Right</w:t>
+      </w:r>
+      <w:proofErr w:type="spellEnd"/>
     </w:p>
     <w:p>
       <w:pPr>
@@ -3492,8 +3511,13 @@
       <w:bookmarkStart w:id="12" w:name="h.d965xwwym53" w:colFirst="0" w:colLast="0"/>
       <w:bookmarkEnd w:id="12"/>
       <w:r>
-        <w:t>Wave Left</w:t>
-      </w:r>
+        <w:t xml:space="preserve">Wave </w:t>
+      </w:r>
+      <w:proofErr w:type="spellStart"/>
+      <w:r>
+        <w:t>Left</w:t>
+      </w:r>
+      <w:proofErr w:type="spellEnd"/>
     </w:p>
     <w:p>
       <w:pPr>
@@ -3506,8 +3530,13 @@
         <w:contextualSpacing/>
       </w:pPr>
       <w:r>
-        <w:t>Fingers Spread</w:t>
-      </w:r>
+        <w:t xml:space="preserve">Fingers </w:t>
+      </w:r>
+      <w:proofErr w:type="spellStart"/>
+      <w:r>
+        <w:t>Spread</w:t>
+      </w:r>
+      <w:proofErr w:type="spellEnd"/>
     </w:p>
     <w:p>
       <w:pPr>
@@ -3520,8 +3549,13 @@
         <w:contextualSpacing/>
       </w:pPr>
       <w:r>
-        <w:t>Double Tap</w:t>
-      </w:r>
+        <w:t xml:space="preserve">Double </w:t>
+      </w:r>
+      <w:proofErr w:type="spellStart"/>
+      <w:r>
+        <w:t>Tap</w:t>
+      </w:r>
+      <w:proofErr w:type="spellEnd"/>
     </w:p>
     <w:p>
       <w:pPr>
@@ -3632,7 +3666,15 @@
       <w:bookmarkStart w:id="16" w:name="h.nvdbv6skk4f9" w:colFirst="0" w:colLast="0"/>
       <w:bookmarkEnd w:id="16"/>
       <w:r>
-        <w:t>Eine Gestenkombination beginnt mit einer Unlock-Geste, welche die aktuelle Position des MYOs als Ausgangsstellung setzt. Darauf folgt eine Anzahl von Gesten, wobei jede Geste in einem bestimmten Winkel ausgeführt wird. Der Winkel drückt die aktuelle Drehung des MYOs relativ zur Ausgangsstellung aus.</w:t>
+        <w:t xml:space="preserve">Eine Gestenkombination beginnt mit einer </w:t>
+      </w:r>
+      <w:proofErr w:type="spellStart"/>
+      <w:r>
+        <w:t>Unlock</w:t>
+      </w:r>
+      <w:proofErr w:type="spellEnd"/>
+      <w:r>
+        <w:t>-Geste, welche die aktuelle Position des MYOs als Ausgangsstellung setzt. Darauf folgt eine Anzahl von Gesten, wobei jede Geste in einem bestimmten Winkel ausgeführt wird. Der Winkel drückt die aktuelle Drehung des MYOs relativ zur Ausgangsstellung aus.</w:t>
       </w:r>
     </w:p>
     <w:p>
@@ -3882,7 +3924,15 @@
       <w:bookmarkStart w:id="29" w:name="h.ddr4ixwdb43h" w:colFirst="0" w:colLast="0"/>
       <w:bookmarkEnd w:id="29"/>
       <w:r>
-        <w:t>F – 20 – Vuzix- Anwendung</w:t>
+        <w:t xml:space="preserve">F – 20 – </w:t>
+      </w:r>
+      <w:proofErr w:type="spellStart"/>
+      <w:r>
+        <w:t>Vuzix</w:t>
+      </w:r>
+      <w:proofErr w:type="spellEnd"/>
+      <w:r>
+        <w:t>- Anwendung</w:t>
       </w:r>
     </w:p>
     <w:p>
@@ -3897,8 +3947,13 @@
       <w:bookmarkStart w:id="30" w:name="h.9mht9l6mjbxd" w:colFirst="0" w:colLast="0"/>
       <w:bookmarkEnd w:id="30"/>
       <w:r>
-        <w:t>F – 20.1 – Vuzix</w:t>
-      </w:r>
+        <w:t xml:space="preserve">F – 20.1 – </w:t>
+      </w:r>
+      <w:proofErr w:type="spellStart"/>
+      <w:r>
+        <w:t>Vuzix</w:t>
+      </w:r>
+      <w:proofErr w:type="spellEnd"/>
     </w:p>
     <w:p>
       <w:pPr>
@@ -3912,7 +3967,15 @@
       <w:bookmarkStart w:id="31" w:name="h.egwf2nn7w1be" w:colFirst="0" w:colLast="0"/>
       <w:bookmarkEnd w:id="31"/>
       <w:r>
-        <w:t>Die Anwendung ermöglicht auch das Ausführen von Skripten auf einer Vuzix.</w:t>
+        <w:t xml:space="preserve">Die Anwendung ermöglicht auch das Ausführen von Skripten auf einer </w:t>
+      </w:r>
+      <w:proofErr w:type="spellStart"/>
+      <w:r>
+        <w:t>Vuzix</w:t>
+      </w:r>
+      <w:proofErr w:type="spellEnd"/>
+      <w:r>
+        <w:t>.</w:t>
       </w:r>
     </w:p>
     <w:p>
@@ -3927,7 +3990,15 @@
       <w:bookmarkStart w:id="32" w:name="h.s5dmccifu7zx" w:colFirst="0" w:colLast="0"/>
       <w:bookmarkEnd w:id="32"/>
       <w:r>
-        <w:t>Hierzu wird eine App auf der Vuzix installiert, die über Bluetooth mit der laufenden Smartphone-Anwendung kommuniziert.</w:t>
+        <w:t xml:space="preserve">Hierzu wird eine App auf der </w:t>
+      </w:r>
+      <w:proofErr w:type="spellStart"/>
+      <w:r>
+        <w:t>Vuzix</w:t>
+      </w:r>
+      <w:proofErr w:type="spellEnd"/>
+      <w:r>
+        <w:t xml:space="preserve"> installiert, die über Bluetooth mit der laufenden Smartphone-Anwendung kommuniziert.</w:t>
       </w:r>
     </w:p>
     <w:p>
@@ -3955,7 +4026,15 @@
       <w:bookmarkStart w:id="33" w:name="h.89jgm5v24xru" w:colFirst="0" w:colLast="0"/>
       <w:bookmarkEnd w:id="33"/>
       <w:r>
-        <w:t>Die Gestenerkennung und Konfiguration erfolgt auf der Smartphone-App, jedoch werden die Skripte auf der Vuzix ausgeführt.</w:t>
+        <w:t xml:space="preserve">Die Gestenerkennung und Konfiguration erfolgt auf der Smartphone-App, jedoch werden die Skripte auf der </w:t>
+      </w:r>
+      <w:proofErr w:type="spellStart"/>
+      <w:r>
+        <w:t>Vuzix</w:t>
+      </w:r>
+      <w:proofErr w:type="spellEnd"/>
+      <w:r>
+        <w:t xml:space="preserve"> ausgeführt.</w:t>
       </w:r>
     </w:p>
     <w:p>
@@ -4061,7 +4140,15 @@
         <w:spacing w:before="100" w:beforeAutospacing="1" w:after="100" w:afterAutospacing="1"/>
       </w:pPr>
       <w:r>
-        <w:t>N – 20.1 – Installation Vuzix- Anwendung</w:t>
+        <w:t xml:space="preserve">N – 20.1 – Installation </w:t>
+      </w:r>
+      <w:proofErr w:type="spellStart"/>
+      <w:r>
+        <w:t>Vuzix</w:t>
+      </w:r>
+      <w:proofErr w:type="spellEnd"/>
+      <w:r>
+        <w:t>- Anwendung</w:t>
       </w:r>
     </w:p>
     <w:p>
@@ -4427,34 +4514,90 @@
         <w:t>befindet sich man</w:t>
       </w:r>
       <w:r>
-        <w:t xml:space="preserve"> in dem Verbindungsstatus „disconnected“. Von diesem gelangt man in den Status „unsynced“</w:t>
+        <w:t xml:space="preserve"> in dem Verbindungsstatus „</w:t>
+      </w:r>
+      <w:proofErr w:type="spellStart"/>
+      <w:r>
+        <w:t>disconnected</w:t>
+      </w:r>
+      <w:proofErr w:type="spellEnd"/>
+      <w:r>
+        <w:t>“. Von diesem gelangt man in den Status „</w:t>
+      </w:r>
+      <w:proofErr w:type="spellStart"/>
+      <w:r>
+        <w:t>unsynced</w:t>
+      </w:r>
+      <w:proofErr w:type="spellEnd"/>
+      <w:r>
+        <w:t>“</w:t>
       </w:r>
       <w:r>
         <w:t>, sobald die Anwendung mit einem MYO verbunden wurde. In den</w:t>
       </w:r>
       <w:r>
-        <w:t xml:space="preserve"> Status „locked“</w:t>
-      </w:r>
-      <w:r>
-        <w:t xml:space="preserve"> kommt man durch Ausführen der Synced-Geste</w:t>
+        <w:t xml:space="preserve"> Status „</w:t>
+      </w:r>
+      <w:proofErr w:type="spellStart"/>
+      <w:r>
+        <w:t>locked</w:t>
+      </w:r>
+      <w:proofErr w:type="spellEnd"/>
+      <w:r>
+        <w:t>“</w:t>
+      </w:r>
+      <w:r>
+        <w:t xml:space="preserve"> kommt man durch Ausführen der </w:t>
+      </w:r>
+      <w:proofErr w:type="spellStart"/>
+      <w:r>
+        <w:t>Synced</w:t>
+      </w:r>
+      <w:proofErr w:type="spellEnd"/>
+      <w:r>
+        <w:t>-Geste</w:t>
       </w:r>
       <w:r>
         <w:t>.</w:t>
       </w:r>
       <w:r>
-        <w:t xml:space="preserve"> Nach Ausführen der Unlock-Geste </w:t>
+        <w:t xml:space="preserve"> Nach Ausführen der </w:t>
+      </w:r>
+      <w:proofErr w:type="spellStart"/>
+      <w:r>
+        <w:t>Unlock</w:t>
+      </w:r>
+      <w:proofErr w:type="spellEnd"/>
+      <w:r>
+        <w:t xml:space="preserve">-Geste </w:t>
       </w:r>
       <w:r>
         <w:t>folgt der Status</w:t>
       </w:r>
       <w:r>
-        <w:t xml:space="preserve"> „idle“</w:t>
+        <w:t xml:space="preserve"> „</w:t>
+      </w:r>
+      <w:proofErr w:type="spellStart"/>
+      <w:r>
+        <w:t>idle</w:t>
+      </w:r>
+      <w:proofErr w:type="spellEnd"/>
+      <w:r>
+        <w:t>“</w:t>
       </w:r>
       <w:r>
         <w:t>.</w:t>
       </w:r>
       <w:r>
-        <w:t xml:space="preserve"> Die Anwendung ist nun bereit eine Geste durch das MYO zu Erkennen. Nach der Bestätigungs-Geste wird die aufgenommene Geste überprüft und man gelangt wieder in den Status „locked“.</w:t>
+        <w:t xml:space="preserve"> Die Anwendung ist nun bereit eine Geste durch das MYO zu Erkennen. Nach der Bestätigungs-Geste wird die aufgenommene Geste überprüft und man gelangt wieder in den Status „</w:t>
+      </w:r>
+      <w:proofErr w:type="spellStart"/>
+      <w:r>
+        <w:t>locked</w:t>
+      </w:r>
+      <w:proofErr w:type="spellEnd"/>
+      <w:r>
+        <w:t>“.</w:t>
       </w:r>
     </w:p>
     <w:p>
@@ -5002,12 +5145,76 @@
         <w:t>Das Activit</w:t>
       </w:r>
       <w:r>
-        <w:t xml:space="preserve">ies Modul ist für die Repräsentation der GUI durch die verschiedenen Activities zuständig. Die zentrale Activity ist die MainActivity. Von ihr aus wird zu den anderen Activities navigiert. Dabei wird dem bereits dargestellten Workflow gefolgt. Die GestureListActivity und ScriptListActivity verwenden die Module GestureManagement und ScriptManagement aus dem Modul ListManagement. </w:t>
-      </w:r>
-    </w:p>
-    <w:p>
-      <w:r>
-        <w:t xml:space="preserve">Die GestureEditActivity ermöglicht das Bearbeiten eines Gestenelements. Von dieser Activity gelangt man zur GestureRecordActivity. </w:t>
+        <w:t xml:space="preserve">ies Modul ist für die Repräsentation der GUI durch die verschiedenen Activities zuständig. Die zentrale Activity ist die </w:t>
+      </w:r>
+      <w:proofErr w:type="spellStart"/>
+      <w:r>
+        <w:t>MainActivity</w:t>
+      </w:r>
+      <w:proofErr w:type="spellEnd"/>
+      <w:r>
+        <w:t xml:space="preserve">. Von ihr aus wird zu den anderen Activities navigiert. Dabei wird dem bereits dargestellten Workflow gefolgt. Die </w:t>
+      </w:r>
+      <w:proofErr w:type="spellStart"/>
+      <w:r>
+        <w:t>GestureListActivity</w:t>
+      </w:r>
+      <w:proofErr w:type="spellEnd"/>
+      <w:r>
+        <w:t xml:space="preserve"> und </w:t>
+      </w:r>
+      <w:proofErr w:type="spellStart"/>
+      <w:r>
+        <w:t>ScriptListActivity</w:t>
+      </w:r>
+      <w:proofErr w:type="spellEnd"/>
+      <w:r>
+        <w:t xml:space="preserve"> verwenden die Module </w:t>
+      </w:r>
+      <w:proofErr w:type="spellStart"/>
+      <w:r>
+        <w:t>GestureManagement</w:t>
+      </w:r>
+      <w:proofErr w:type="spellEnd"/>
+      <w:r>
+        <w:t xml:space="preserve"> und </w:t>
+      </w:r>
+      <w:proofErr w:type="spellStart"/>
+      <w:r>
+        <w:t>ScriptManagement</w:t>
+      </w:r>
+      <w:proofErr w:type="spellEnd"/>
+      <w:r>
+        <w:t xml:space="preserve"> aus dem Modul </w:t>
+      </w:r>
+      <w:proofErr w:type="spellStart"/>
+      <w:r>
+        <w:t>ListManagement</w:t>
+      </w:r>
+      <w:proofErr w:type="spellEnd"/>
+      <w:r>
+        <w:t xml:space="preserve">. </w:t>
+      </w:r>
+    </w:p>
+    <w:p>
+      <w:r>
+        <w:t xml:space="preserve">Die </w:t>
+      </w:r>
+      <w:proofErr w:type="spellStart"/>
+      <w:r>
+        <w:t>GestureEditActivity</w:t>
+      </w:r>
+      <w:proofErr w:type="spellEnd"/>
+      <w:r>
+        <w:t xml:space="preserve"> ermöglicht das Bearbeiten eines Gestenelements. Von dieser Activity gelangt man zur </w:t>
+      </w:r>
+      <w:proofErr w:type="spellStart"/>
+      <w:r>
+        <w:t>GestureRecordActivity</w:t>
+      </w:r>
+      <w:proofErr w:type="spellEnd"/>
+      <w:r>
+        <w:t xml:space="preserve">. </w:t>
       </w:r>
       <w:r>
         <w:t>Dort kann der Nutzer eine Geste aufnehmen. Dafür</w:t>
@@ -5019,27 +5226,99 @@
         <w:t xml:space="preserve">die Activity auf </w:t>
       </w:r>
       <w:r>
-        <w:t>das Modul GestureRecording zu.</w:t>
-      </w:r>
-    </w:p>
-    <w:p>
-      <w:r>
-        <w:t xml:space="preserve">Die ScriptEditActivity ermöglicht das Bearbeiten eines Skriptelements. </w:t>
-      </w:r>
-    </w:p>
-    <w:p>
-      <w:r>
-        <w:t>Von ihr gelangt man zur FileExploreActivity. Diese Activity ermöglicht den Import eines Skripts aus dem Dateisystem des Endgeräts, auf welchem die Anwendung installiert ist. Dafür greift sie auf das Modul FileManagement zu.</w:t>
-      </w:r>
-    </w:p>
-    <w:p>
-      <w:r>
-        <w:t>Weiterhin kann man in der ScriptEditActivity ein importiertes Skript ausführen. Dafür wird auf das Modul ScriptExecution zugegriffen.</w:t>
-      </w:r>
-    </w:p>
-    <w:p>
-      <w:r>
-        <w:t>Da in der MainActivity sowohl Gesten  und Skripte ausgeführt werden, wird auf die Module GestureRecording und ScriptExecution zugegriffen.</w:t>
+        <w:t xml:space="preserve">das Modul </w:t>
+      </w:r>
+      <w:proofErr w:type="spellStart"/>
+      <w:r>
+        <w:t>GestureRecording</w:t>
+      </w:r>
+      <w:proofErr w:type="spellEnd"/>
+      <w:r>
+        <w:t xml:space="preserve"> zu.</w:t>
+      </w:r>
+    </w:p>
+    <w:p>
+      <w:r>
+        <w:t xml:space="preserve">Die </w:t>
+      </w:r>
+      <w:proofErr w:type="spellStart"/>
+      <w:r>
+        <w:t>ScriptEditActivity</w:t>
+      </w:r>
+      <w:proofErr w:type="spellEnd"/>
+      <w:r>
+        <w:t xml:space="preserve"> ermöglicht das Bearbeiten eines Skriptelements. </w:t>
+      </w:r>
+    </w:p>
+    <w:p>
+      <w:r>
+        <w:t xml:space="preserve">Von ihr gelangt man zur </w:t>
+      </w:r>
+      <w:proofErr w:type="spellStart"/>
+      <w:r>
+        <w:t>FileExploreActivity</w:t>
+      </w:r>
+      <w:proofErr w:type="spellEnd"/>
+      <w:r>
+        <w:t xml:space="preserve">. Diese Activity ermöglicht den Import eines Skripts aus dem Dateisystem des Endgeräts, auf welchem die Anwendung installiert ist. Dafür greift sie auf das Modul </w:t>
+      </w:r>
+      <w:proofErr w:type="spellStart"/>
+      <w:r>
+        <w:t>FileManagement</w:t>
+      </w:r>
+      <w:proofErr w:type="spellEnd"/>
+      <w:r>
+        <w:t xml:space="preserve"> zu.</w:t>
+      </w:r>
+    </w:p>
+    <w:p>
+      <w:r>
+        <w:t xml:space="preserve">Weiterhin kann man in der </w:t>
+      </w:r>
+      <w:proofErr w:type="spellStart"/>
+      <w:r>
+        <w:t>ScriptEditActivity</w:t>
+      </w:r>
+      <w:proofErr w:type="spellEnd"/>
+      <w:r>
+        <w:t xml:space="preserve"> ein importiertes Skript ausführen. Dafür wird auf das Modul </w:t>
+      </w:r>
+      <w:proofErr w:type="spellStart"/>
+      <w:r>
+        <w:t>ScriptExecution</w:t>
+      </w:r>
+      <w:proofErr w:type="spellEnd"/>
+      <w:r>
+        <w:t xml:space="preserve"> zugegriffen.</w:t>
+      </w:r>
+    </w:p>
+    <w:p>
+      <w:r>
+        <w:t xml:space="preserve">Da in der </w:t>
+      </w:r>
+      <w:proofErr w:type="spellStart"/>
+      <w:r>
+        <w:t>MainActivity</w:t>
+      </w:r>
+      <w:proofErr w:type="spellEnd"/>
+      <w:r>
+        <w:t xml:space="preserve"> sowohl Gesten  und Skripte ausgeführt werden, wird auf die Module </w:t>
+      </w:r>
+      <w:proofErr w:type="spellStart"/>
+      <w:r>
+        <w:t>GestureRecording</w:t>
+      </w:r>
+      <w:proofErr w:type="spellEnd"/>
+      <w:r>
+        <w:t xml:space="preserve"> und </w:t>
+      </w:r>
+      <w:proofErr w:type="spellStart"/>
+      <w:r>
+        <w:t>ScriptExecution</w:t>
+      </w:r>
+      <w:proofErr w:type="spellEnd"/>
+      <w:r>
+        <w:t xml:space="preserve"> zugegriffen.</w:t>
       </w:r>
     </w:p>
     <w:p/>
@@ -5055,10 +5334,12 @@
         <w:ind w:left="709" w:hanging="709"/>
       </w:pPr>
       <w:bookmarkStart w:id="48" w:name="_Toc417740052"/>
+      <w:proofErr w:type="spellStart"/>
       <w:r>
         <w:t>GestureRecording</w:t>
       </w:r>
       <w:bookmarkEnd w:id="48"/>
+      <w:proofErr w:type="spellEnd"/>
     </w:p>
     <w:p>
       <w:r>
@@ -5152,7 +5433,15 @@
                               <w:fldChar w:fldCharType="end"/>
                             </w:r>
                             <w:r>
-                              <w:t>: GestureRecording Modul</w:t>
+                              <w:t xml:space="preserve">: </w:t>
+                            </w:r>
+                            <w:proofErr w:type="spellStart"/>
+                            <w:r>
+                              <w:t>GestureRecording</w:t>
+                            </w:r>
+                            <w:proofErr w:type="spellEnd"/>
+                            <w:r>
+                              <w:t xml:space="preserve"> Modul</w:t>
                             </w:r>
                             <w:bookmarkEnd w:id="49"/>
                           </w:p>
@@ -5211,7 +5500,15 @@
                         <w:fldChar w:fldCharType="end"/>
                       </w:r>
                       <w:r>
-                        <w:t>: GestureRecording Modul</w:t>
+                        <w:t xml:space="preserve">: </w:t>
+                      </w:r>
+                      <w:proofErr w:type="spellStart"/>
+                      <w:r>
+                        <w:t>GestureRecording</w:t>
+                      </w:r>
+                      <w:proofErr w:type="spellEnd"/>
+                      <w:r>
+                        <w:t xml:space="preserve"> Modul</w:t>
                       </w:r>
                       <w:bookmarkEnd w:id="50"/>
                     </w:p>
@@ -5283,7 +5580,103 @@
         </w:drawing>
       </w:r>
       <w:r>
-        <w:t>Das GestureRecording Modul ist für die Erkennung der MYO-Gesten zuständig. Die zentrale Klasse des Moduls ist der GestureRecordDeviceListener. Dieser erbt von dem AbstractDeviceListener des MYO-SDKs und ist als Singleton implementiert. Der GestureRecordDeviceListener erhält Positions- und Gestendaten des MYOs. Über das Interface ListenerTarget kann sich eine Klasse auf dem Listener registrieren und diese Daten erhalten. Zur Speicherung des MYO-Status verwendet der Listener das Enum RecordActivityStatus. Die aktuelle Position des MYOs wird über das Enum GridPosition bekanntgegeben. Für die aktuelle Geste wird das Enum Pose verwendet, welches Teil des MYO SDKs ist.</w:t>
+        <w:t xml:space="preserve">Das </w:t>
+      </w:r>
+      <w:proofErr w:type="spellStart"/>
+      <w:r>
+        <w:t>GestureRecording</w:t>
+      </w:r>
+      <w:proofErr w:type="spellEnd"/>
+      <w:r>
+        <w:t xml:space="preserve"> Modul ist für die Erkennung der MYO-Gesten zuständig. Die zentrale Klasse des Moduls ist der </w:t>
+      </w:r>
+      <w:proofErr w:type="spellStart"/>
+      <w:r>
+        <w:t>GestureRecordDeviceListener</w:t>
+      </w:r>
+      <w:proofErr w:type="spellEnd"/>
+      <w:r>
+        <w:t xml:space="preserve">. Dieser erbt von dem </w:t>
+      </w:r>
+      <w:proofErr w:type="spellStart"/>
+      <w:r>
+        <w:t>AbstractDeviceListener</w:t>
+      </w:r>
+      <w:proofErr w:type="spellEnd"/>
+      <w:r>
+        <w:t xml:space="preserve"> des MYO-SDKs und ist als Singleton implementiert. Der </w:t>
+      </w:r>
+      <w:proofErr w:type="spellStart"/>
+      <w:r>
+        <w:t>GestureRecordDeviceListener</w:t>
+      </w:r>
+      <w:proofErr w:type="spellEnd"/>
+      <w:r>
+        <w:t xml:space="preserve"> erhält Positions- und Gestendaten des MYOs. Über das Interface </w:t>
+      </w:r>
+      <w:proofErr w:type="spellStart"/>
+      <w:r>
+        <w:t>ListenerTarget</w:t>
+      </w:r>
+      <w:proofErr w:type="spellEnd"/>
+      <w:r>
+        <w:t xml:space="preserve"> kann sich eine Klasse auf dem </w:t>
+      </w:r>
+      <w:proofErr w:type="spellStart"/>
+      <w:r>
+        <w:t>Listener</w:t>
+      </w:r>
+      <w:proofErr w:type="spellEnd"/>
+      <w:r>
+        <w:t xml:space="preserve"> registrieren und diese Daten erhalten. Zur Speicherung des MYO-Status verwendet der </w:t>
+      </w:r>
+      <w:proofErr w:type="spellStart"/>
+      <w:r>
+        <w:t>Listener</w:t>
+      </w:r>
+      <w:proofErr w:type="spellEnd"/>
+      <w:r>
+        <w:t xml:space="preserve"> das </w:t>
+      </w:r>
+      <w:proofErr w:type="spellStart"/>
+      <w:r>
+        <w:t>Enum</w:t>
+      </w:r>
+      <w:proofErr w:type="spellEnd"/>
+      <w:r>
+        <w:t xml:space="preserve"> </w:t>
+      </w:r>
+      <w:proofErr w:type="spellStart"/>
+      <w:r>
+        <w:t>RecordActivityStatus</w:t>
+      </w:r>
+      <w:proofErr w:type="spellEnd"/>
+      <w:r>
+        <w:t xml:space="preserve">. Die aktuelle Position des MYOs wird über das </w:t>
+      </w:r>
+      <w:proofErr w:type="spellStart"/>
+      <w:r>
+        <w:t>Enum</w:t>
+      </w:r>
+      <w:proofErr w:type="spellEnd"/>
+      <w:r>
+        <w:t xml:space="preserve"> </w:t>
+      </w:r>
+      <w:proofErr w:type="spellStart"/>
+      <w:r>
+        <w:t>GridPosition</w:t>
+      </w:r>
+      <w:proofErr w:type="spellEnd"/>
+      <w:r>
+        <w:t xml:space="preserve"> bekanntgegeben. Für die aktuelle Geste wird das </w:t>
+      </w:r>
+      <w:proofErr w:type="spellStart"/>
+      <w:r>
+        <w:t>Enum</w:t>
+      </w:r>
+      <w:proofErr w:type="spellEnd"/>
+      <w:r>
+        <w:t xml:space="preserve"> Pose verwendet, welches Teil des MYO SDKs ist.</w:t>
       </w:r>
     </w:p>
     <w:p>
@@ -5299,21 +5692,125 @@
           <w:sz w:val="22"/>
           <w:szCs w:val="22"/>
         </w:rPr>
-        <w:t xml:space="preserve">Das GestureRecording Modul enthält weiterhin noch die Klasse GesturePattern, welche im Wesentlichen eine ArrayListe von GridPositions ist. GesturePattern dient somit zur Speicherung der Gestenabfolge und bietet außerdem die Möglichkeit diese in das JSON-Format zu konvertieren. </w:t>
-      </w:r>
-    </w:p>
-    <w:p>
-      <w:pPr>
-        <w:pStyle w:val="Default"/>
+        <w:t xml:space="preserve">Das </w:t>
+      </w:r>
+      <w:proofErr w:type="spellStart"/>
+      <w:r>
         <w:rPr>
           <w:sz w:val="22"/>
           <w:szCs w:val="22"/>
         </w:rPr>
-      </w:pPr>
-    </w:p>
-    <w:p>
-      <w:r>
-        <w:t>Der GesturePatternGridViewAdapter stellt eine Geste in der MainActivity und der GestureRecordActivity dar.</w:t>
+        <w:t>GestureRecording</w:t>
+      </w:r>
+      <w:proofErr w:type="spellEnd"/>
+      <w:r>
+        <w:rPr>
+          <w:sz w:val="22"/>
+          <w:szCs w:val="22"/>
+        </w:rPr>
+        <w:t xml:space="preserve"> Modul enthält weiterhin noch die Klasse </w:t>
+      </w:r>
+      <w:proofErr w:type="spellStart"/>
+      <w:r>
+        <w:rPr>
+          <w:sz w:val="22"/>
+          <w:szCs w:val="22"/>
+        </w:rPr>
+        <w:t>GesturePattern</w:t>
+      </w:r>
+      <w:proofErr w:type="spellEnd"/>
+      <w:r>
+        <w:rPr>
+          <w:sz w:val="22"/>
+          <w:szCs w:val="22"/>
+        </w:rPr>
+        <w:t xml:space="preserve">, welche im Wesentlichen eine </w:t>
+      </w:r>
+      <w:proofErr w:type="spellStart"/>
+      <w:r>
+        <w:rPr>
+          <w:sz w:val="22"/>
+          <w:szCs w:val="22"/>
+        </w:rPr>
+        <w:t>ArrayListe</w:t>
+      </w:r>
+      <w:proofErr w:type="spellEnd"/>
+      <w:r>
+        <w:rPr>
+          <w:sz w:val="22"/>
+          <w:szCs w:val="22"/>
+        </w:rPr>
+        <w:t xml:space="preserve"> von </w:t>
+      </w:r>
+      <w:proofErr w:type="spellStart"/>
+      <w:r>
+        <w:rPr>
+          <w:sz w:val="22"/>
+          <w:szCs w:val="22"/>
+        </w:rPr>
+        <w:t>GridPositions</w:t>
+      </w:r>
+      <w:proofErr w:type="spellEnd"/>
+      <w:r>
+        <w:rPr>
+          <w:sz w:val="22"/>
+          <w:szCs w:val="22"/>
+        </w:rPr>
+        <w:t xml:space="preserve"> ist. </w:t>
+      </w:r>
+      <w:proofErr w:type="spellStart"/>
+      <w:r>
+        <w:rPr>
+          <w:sz w:val="22"/>
+          <w:szCs w:val="22"/>
+        </w:rPr>
+        <w:t>GesturePattern</w:t>
+      </w:r>
+      <w:proofErr w:type="spellEnd"/>
+      <w:r>
+        <w:rPr>
+          <w:sz w:val="22"/>
+          <w:szCs w:val="22"/>
+        </w:rPr>
+        <w:t xml:space="preserve"> dient somit zur Speicherung der Gestenabfolge und bietet außerdem die Möglichkeit diese in das JSON-Format zu konvertieren. </w:t>
+      </w:r>
+    </w:p>
+    <w:p>
+      <w:pPr>
+        <w:pStyle w:val="Default"/>
+        <w:rPr>
+          <w:sz w:val="22"/>
+          <w:szCs w:val="22"/>
+        </w:rPr>
+      </w:pPr>
+    </w:p>
+    <w:p>
+      <w:r>
+        <w:t xml:space="preserve">Der </w:t>
+      </w:r>
+      <w:proofErr w:type="spellStart"/>
+      <w:r>
+        <w:t>GesturePatternGridViewAdapter</w:t>
+      </w:r>
+      <w:proofErr w:type="spellEnd"/>
+      <w:r>
+        <w:t xml:space="preserve"> stellt eine Geste in der </w:t>
+      </w:r>
+      <w:proofErr w:type="spellStart"/>
+      <w:r>
+        <w:t>MainActivity</w:t>
+      </w:r>
+      <w:proofErr w:type="spellEnd"/>
+      <w:r>
+        <w:t xml:space="preserve"> und der </w:t>
+      </w:r>
+      <w:proofErr w:type="spellStart"/>
+      <w:r>
+        <w:t>GestureRecordActivity</w:t>
+      </w:r>
+      <w:proofErr w:type="spellEnd"/>
+      <w:r>
+        <w:t xml:space="preserve"> dar.</w:t>
       </w:r>
     </w:p>
     <w:p>
@@ -5327,10 +5824,12 @@
         <w:ind w:left="709" w:hanging="709"/>
       </w:pPr>
       <w:bookmarkStart w:id="51" w:name="_Toc417740053"/>
+      <w:proofErr w:type="spellStart"/>
       <w:r>
         <w:t>ListManagement</w:t>
       </w:r>
       <w:bookmarkEnd w:id="51"/>
+      <w:proofErr w:type="spellEnd"/>
     </w:p>
     <w:p>
       <w:pPr>
@@ -5345,82 +5844,372 @@
           <w:sz w:val="22"/>
           <w:szCs w:val="22"/>
         </w:rPr>
-        <w:t xml:space="preserve">Das ListManagement Modul ist für die Speicherung von Gesten und deren zugehöriger Skripte, sowohl auf Dateiebene, als auch in der Benutzeroberfläche, zuständig. Es ist unterteilt in die Module GestureManagement, ScriptManagement und FileManagement. Die Klassen GestureScriptManager und FileManager regeln die Kommunikation mit den Activities. </w:t>
-      </w:r>
-    </w:p>
-    <w:p>
-      <w:pPr>
-        <w:pStyle w:val="Default"/>
+        <w:t xml:space="preserve">Das </w:t>
+      </w:r>
+      <w:proofErr w:type="spellStart"/>
+      <w:r>
         <w:rPr>
           <w:sz w:val="22"/>
           <w:szCs w:val="22"/>
         </w:rPr>
-      </w:pPr>
-    </w:p>
-    <w:p>
-      <w:pPr>
-        <w:pStyle w:val="Default"/>
+        <w:t>ListManagement</w:t>
+      </w:r>
+      <w:proofErr w:type="spellEnd"/>
+      <w:r>
         <w:rPr>
           <w:sz w:val="22"/>
           <w:szCs w:val="22"/>
         </w:rPr>
-      </w:pPr>
+        <w:t xml:space="preserve"> Modul ist für die Speicherung von Gesten und deren zugehöriger Skripte, sowohl auf Dateiebene, als auch in der Benutzeroberfläche, zuständig. Es ist unterteilt in die Module </w:t>
+      </w:r>
+      <w:proofErr w:type="spellStart"/>
       <w:r>
         <w:rPr>
           <w:sz w:val="22"/>
           <w:szCs w:val="22"/>
         </w:rPr>
-        <w:t xml:space="preserve">Der GestureScriptManager ist eine Singleton-Klasse, die Zugriff auf die Module GestureManagement und ScriptManagement, über die Member GestureList und ScriptList ermöglicht. </w:t>
-      </w:r>
-    </w:p>
-    <w:p>
-      <w:pPr>
-        <w:pStyle w:val="Default"/>
+        <w:t>GestureManagement</w:t>
+      </w:r>
+      <w:proofErr w:type="spellEnd"/>
+      <w:r>
         <w:rPr>
           <w:sz w:val="22"/>
           <w:szCs w:val="22"/>
         </w:rPr>
-      </w:pPr>
-    </w:p>
-    <w:p>
-      <w:pPr>
-        <w:pStyle w:val="Default"/>
+        <w:t xml:space="preserve">, </w:t>
+      </w:r>
+      <w:proofErr w:type="spellStart"/>
+      <w:r>
         <w:rPr>
           <w:sz w:val="22"/>
           <w:szCs w:val="22"/>
         </w:rPr>
-      </w:pPr>
+        <w:t>ScriptManagement</w:t>
+      </w:r>
+      <w:proofErr w:type="spellEnd"/>
       <w:r>
         <w:rPr>
           <w:sz w:val="22"/>
           <w:szCs w:val="22"/>
         </w:rPr>
-        <w:t xml:space="preserve">GestureList ist eine Arrayliste von GestureItems des Moduls GestureManagement. Ein GestureItem repräsentiert eine MYO-Geste. </w:t>
-      </w:r>
-    </w:p>
-    <w:p>
-      <w:pPr>
-        <w:pStyle w:val="Default"/>
+        <w:t xml:space="preserve"> und </w:t>
+      </w:r>
+      <w:proofErr w:type="spellStart"/>
+      <w:r>
         <w:rPr>
           <w:sz w:val="22"/>
           <w:szCs w:val="22"/>
         </w:rPr>
-      </w:pPr>
-    </w:p>
-    <w:p>
-      <w:pPr>
-        <w:pStyle w:val="Default"/>
+        <w:t>FileManagement</w:t>
+      </w:r>
+      <w:proofErr w:type="spellEnd"/>
+      <w:r>
         <w:rPr>
           <w:sz w:val="22"/>
           <w:szCs w:val="22"/>
         </w:rPr>
-      </w:pPr>
+        <w:t xml:space="preserve">. Die Klassen </w:t>
+      </w:r>
+      <w:proofErr w:type="spellStart"/>
       <w:r>
         <w:rPr>
           <w:sz w:val="22"/>
           <w:szCs w:val="22"/>
         </w:rPr>
-        <w:t xml:space="preserve">ScriptList ist eine Arrayliste von ScriptItems des Moduls ScriptManagement. Ein SkriptItem repräsentiert ein Skript. </w:t>
+        <w:t>GestureScriptManager</w:t>
+      </w:r>
+      <w:proofErr w:type="spellEnd"/>
+      <w:r>
+        <w:rPr>
+          <w:sz w:val="22"/>
+          <w:szCs w:val="22"/>
+        </w:rPr>
+        <w:t xml:space="preserve"> und </w:t>
+      </w:r>
+      <w:proofErr w:type="spellStart"/>
+      <w:r>
+        <w:rPr>
+          <w:sz w:val="22"/>
+          <w:szCs w:val="22"/>
+        </w:rPr>
+        <w:t>FileManager</w:t>
+      </w:r>
+      <w:proofErr w:type="spellEnd"/>
+      <w:r>
+        <w:rPr>
+          <w:sz w:val="22"/>
+          <w:szCs w:val="22"/>
+        </w:rPr>
+        <w:t xml:space="preserve"> regeln die Kommunikation mit den Activities. </w:t>
+      </w:r>
+    </w:p>
+    <w:p>
+      <w:pPr>
+        <w:pStyle w:val="Default"/>
+        <w:rPr>
+          <w:sz w:val="22"/>
+          <w:szCs w:val="22"/>
+        </w:rPr>
+      </w:pPr>
+    </w:p>
+    <w:p>
+      <w:pPr>
+        <w:pStyle w:val="Default"/>
+        <w:rPr>
+          <w:sz w:val="22"/>
+          <w:szCs w:val="22"/>
+        </w:rPr>
+      </w:pPr>
+      <w:r>
+        <w:rPr>
+          <w:sz w:val="22"/>
+          <w:szCs w:val="22"/>
+        </w:rPr>
+        <w:t xml:space="preserve">Der </w:t>
+      </w:r>
+      <w:proofErr w:type="spellStart"/>
+      <w:r>
+        <w:rPr>
+          <w:sz w:val="22"/>
+          <w:szCs w:val="22"/>
+        </w:rPr>
+        <w:t>GestureScriptManager</w:t>
+      </w:r>
+      <w:proofErr w:type="spellEnd"/>
+      <w:r>
+        <w:rPr>
+          <w:sz w:val="22"/>
+          <w:szCs w:val="22"/>
+        </w:rPr>
+        <w:t xml:space="preserve"> ist eine Singleton-Klasse, die Zugriff auf die Module </w:t>
+      </w:r>
+      <w:proofErr w:type="spellStart"/>
+      <w:r>
+        <w:rPr>
+          <w:sz w:val="22"/>
+          <w:szCs w:val="22"/>
+        </w:rPr>
+        <w:t>GestureManagement</w:t>
+      </w:r>
+      <w:proofErr w:type="spellEnd"/>
+      <w:r>
+        <w:rPr>
+          <w:sz w:val="22"/>
+          <w:szCs w:val="22"/>
+        </w:rPr>
+        <w:t xml:space="preserve"> und </w:t>
+      </w:r>
+      <w:proofErr w:type="spellStart"/>
+      <w:r>
+        <w:rPr>
+          <w:sz w:val="22"/>
+          <w:szCs w:val="22"/>
+        </w:rPr>
+        <w:t>ScriptManagement</w:t>
+      </w:r>
+      <w:proofErr w:type="spellEnd"/>
+      <w:r>
+        <w:rPr>
+          <w:sz w:val="22"/>
+          <w:szCs w:val="22"/>
+        </w:rPr>
+        <w:t xml:space="preserve">, über die Member </w:t>
+      </w:r>
+      <w:proofErr w:type="spellStart"/>
+      <w:r>
+        <w:rPr>
+          <w:sz w:val="22"/>
+          <w:szCs w:val="22"/>
+        </w:rPr>
+        <w:t>GestureList</w:t>
+      </w:r>
+      <w:proofErr w:type="spellEnd"/>
+      <w:r>
+        <w:rPr>
+          <w:sz w:val="22"/>
+          <w:szCs w:val="22"/>
+        </w:rPr>
+        <w:t xml:space="preserve"> und </w:t>
+      </w:r>
+      <w:proofErr w:type="spellStart"/>
+      <w:r>
+        <w:rPr>
+          <w:sz w:val="22"/>
+          <w:szCs w:val="22"/>
+        </w:rPr>
+        <w:t>ScriptList</w:t>
+      </w:r>
+      <w:proofErr w:type="spellEnd"/>
+      <w:r>
+        <w:rPr>
+          <w:sz w:val="22"/>
+          <w:szCs w:val="22"/>
+        </w:rPr>
+        <w:t xml:space="preserve"> ermöglicht. </w:t>
+      </w:r>
+    </w:p>
+    <w:p>
+      <w:pPr>
+        <w:pStyle w:val="Default"/>
+        <w:rPr>
+          <w:sz w:val="22"/>
+          <w:szCs w:val="22"/>
+        </w:rPr>
+      </w:pPr>
+    </w:p>
+    <w:p>
+      <w:pPr>
+        <w:pStyle w:val="Default"/>
+        <w:rPr>
+          <w:sz w:val="22"/>
+          <w:szCs w:val="22"/>
+        </w:rPr>
+      </w:pPr>
+      <w:proofErr w:type="spellStart"/>
+      <w:r>
+        <w:rPr>
+          <w:sz w:val="22"/>
+          <w:szCs w:val="22"/>
+        </w:rPr>
+        <w:t>GestureList</w:t>
+      </w:r>
+      <w:proofErr w:type="spellEnd"/>
+      <w:r>
+        <w:rPr>
+          <w:sz w:val="22"/>
+          <w:szCs w:val="22"/>
+        </w:rPr>
+        <w:t xml:space="preserve"> ist eine Arrayliste von </w:t>
+      </w:r>
+      <w:proofErr w:type="spellStart"/>
+      <w:r>
+        <w:rPr>
+          <w:sz w:val="22"/>
+          <w:szCs w:val="22"/>
+        </w:rPr>
+        <w:t>GestureItems</w:t>
+      </w:r>
+      <w:proofErr w:type="spellEnd"/>
+      <w:r>
+        <w:rPr>
+          <w:sz w:val="22"/>
+          <w:szCs w:val="22"/>
+        </w:rPr>
+        <w:t xml:space="preserve"> des Moduls </w:t>
+      </w:r>
+      <w:proofErr w:type="spellStart"/>
+      <w:r>
+        <w:rPr>
+          <w:sz w:val="22"/>
+          <w:szCs w:val="22"/>
+        </w:rPr>
+        <w:t>GestureManagement</w:t>
+      </w:r>
+      <w:proofErr w:type="spellEnd"/>
+      <w:r>
+        <w:rPr>
+          <w:sz w:val="22"/>
+          <w:szCs w:val="22"/>
+        </w:rPr>
+        <w:t xml:space="preserve">. Ein </w:t>
+      </w:r>
+      <w:proofErr w:type="spellStart"/>
+      <w:r>
+        <w:rPr>
+          <w:sz w:val="22"/>
+          <w:szCs w:val="22"/>
+        </w:rPr>
+        <w:t>GestureItem</w:t>
+      </w:r>
+      <w:proofErr w:type="spellEnd"/>
+      <w:r>
+        <w:rPr>
+          <w:sz w:val="22"/>
+          <w:szCs w:val="22"/>
+        </w:rPr>
+        <w:t xml:space="preserve"> repräsentiert eine MYO-Geste. </w:t>
+      </w:r>
+    </w:p>
+    <w:p>
+      <w:pPr>
+        <w:pStyle w:val="Default"/>
+        <w:rPr>
+          <w:sz w:val="22"/>
+          <w:szCs w:val="22"/>
+        </w:rPr>
+      </w:pPr>
+    </w:p>
+    <w:p>
+      <w:pPr>
+        <w:pStyle w:val="Default"/>
+        <w:rPr>
+          <w:sz w:val="22"/>
+          <w:szCs w:val="22"/>
+        </w:rPr>
+      </w:pPr>
+      <w:proofErr w:type="spellStart"/>
+      <w:r>
+        <w:rPr>
+          <w:sz w:val="22"/>
+          <w:szCs w:val="22"/>
+        </w:rPr>
+        <w:t>ScriptList</w:t>
+      </w:r>
+      <w:proofErr w:type="spellEnd"/>
+      <w:r>
+        <w:rPr>
+          <w:sz w:val="22"/>
+          <w:szCs w:val="22"/>
+        </w:rPr>
+        <w:t xml:space="preserve"> ist eine Arrayliste von </w:t>
+      </w:r>
+      <w:proofErr w:type="spellStart"/>
+      <w:r>
+        <w:rPr>
+          <w:sz w:val="22"/>
+          <w:szCs w:val="22"/>
+        </w:rPr>
+        <w:t>ScriptItems</w:t>
+      </w:r>
+      <w:proofErr w:type="spellEnd"/>
+      <w:r>
+        <w:rPr>
+          <w:sz w:val="22"/>
+          <w:szCs w:val="22"/>
+        </w:rPr>
+        <w:t xml:space="preserve"> des Moduls </w:t>
+      </w:r>
+      <w:proofErr w:type="spellStart"/>
+      <w:r>
+        <w:rPr>
+          <w:sz w:val="22"/>
+          <w:szCs w:val="22"/>
+        </w:rPr>
+        <w:t>ScriptManagement</w:t>
+      </w:r>
+      <w:proofErr w:type="spellEnd"/>
+      <w:r>
+        <w:rPr>
+          <w:sz w:val="22"/>
+          <w:szCs w:val="22"/>
+        </w:rPr>
+        <w:t xml:space="preserve">. Ein </w:t>
+      </w:r>
+      <w:proofErr w:type="spellStart"/>
+      <w:r>
+        <w:rPr>
+          <w:sz w:val="22"/>
+          <w:szCs w:val="22"/>
+        </w:rPr>
+        <w:t>SkriptItem</w:t>
+      </w:r>
+      <w:proofErr w:type="spellEnd"/>
+      <w:r>
+        <w:rPr>
+          <w:sz w:val="22"/>
+          <w:szCs w:val="22"/>
+        </w:rPr>
+        <w:t xml:space="preserve"> repräsentiert ein Skript. </w:t>
       </w:r>
     </w:p>
     <w:p>
@@ -5524,7 +6313,15 @@
                               <w:fldChar w:fldCharType="end"/>
                             </w:r>
                             <w:r>
-                              <w:t>: ListManagement Modul</w:t>
+                              <w:t xml:space="preserve">: </w:t>
+                            </w:r>
+                            <w:proofErr w:type="spellStart"/>
+                            <w:r>
+                              <w:t>ListManagement</w:t>
+                            </w:r>
+                            <w:proofErr w:type="spellEnd"/>
+                            <w:r>
+                              <w:t xml:space="preserve"> Modul</w:t>
                             </w:r>
                             <w:bookmarkEnd w:id="52"/>
                           </w:p>
@@ -5585,7 +6382,15 @@
                         <w:fldChar w:fldCharType="end"/>
                       </w:r>
                       <w:r>
-                        <w:t>: ListManagement Modul</w:t>
+                        <w:t xml:space="preserve">: </w:t>
+                      </w:r>
+                      <w:proofErr w:type="spellStart"/>
+                      <w:r>
+                        <w:t>ListManagement</w:t>
+                      </w:r>
+                      <w:proofErr w:type="spellEnd"/>
+                      <w:r>
+                        <w:t xml:space="preserve"> Modul</w:t>
                       </w:r>
                       <w:bookmarkEnd w:id="53"/>
                     </w:p>
@@ -5670,33 +6475,33 @@
           <w:sz w:val="22"/>
           <w:szCs w:val="22"/>
         </w:rPr>
-        <w:t xml:space="preserve">Der FileManager ist für die Speicherung von Gesten und Skripten auf Dateiebene zuständig und sorgt für Speichern und Laden der Konfigurationsdatei. </w:t>
-      </w:r>
-    </w:p>
-    <w:p>
-      <w:pPr>
-        <w:pStyle w:val="Default"/>
+        <w:t xml:space="preserve">Der </w:t>
+      </w:r>
+      <w:proofErr w:type="spellStart"/>
+      <w:r>
         <w:rPr>
           <w:sz w:val="22"/>
           <w:szCs w:val="22"/>
         </w:rPr>
-      </w:pPr>
-    </w:p>
-    <w:p>
-      <w:pPr>
-        <w:pStyle w:val="Default"/>
+        <w:t>FileManager</w:t>
+      </w:r>
+      <w:proofErr w:type="spellEnd"/>
+      <w:r>
         <w:rPr>
           <w:sz w:val="22"/>
           <w:szCs w:val="22"/>
         </w:rPr>
-      </w:pPr>
-      <w:r>
+        <w:t xml:space="preserve"> ist für die Speicherung von Gesten und Skripten auf Dateiebene zuständig und sorgt für Speichern und Laden der Konfigurationsdatei. </w:t>
+      </w:r>
+    </w:p>
+    <w:p>
+      <w:pPr>
+        <w:pStyle w:val="Default"/>
         <w:rPr>
           <w:sz w:val="22"/>
           <w:szCs w:val="22"/>
         </w:rPr>
-        <w:t>Die Klasse FileItem wird beim Skriptimport in der FileExplorerActivity verwendet und repräsentiert eine Datei.</w:t>
-      </w:r>
+      </w:pPr>
     </w:p>
     <w:p>
       <w:pPr>
@@ -5711,12 +6516,76 @@
           <w:sz w:val="22"/>
           <w:szCs w:val="22"/>
         </w:rPr>
+        <w:t xml:space="preserve">Die Klasse </w:t>
+      </w:r>
+      <w:proofErr w:type="spellStart"/>
+      <w:r>
+        <w:rPr>
+          <w:sz w:val="22"/>
+          <w:szCs w:val="22"/>
+        </w:rPr>
+        <w:t>FileItem</w:t>
+      </w:r>
+      <w:proofErr w:type="spellEnd"/>
+      <w:r>
+        <w:rPr>
+          <w:sz w:val="22"/>
+          <w:szCs w:val="22"/>
+        </w:rPr>
+        <w:t xml:space="preserve"> wird beim Skriptimport in der </w:t>
+      </w:r>
+      <w:proofErr w:type="spellStart"/>
+      <w:r>
+        <w:rPr>
+          <w:sz w:val="22"/>
+          <w:szCs w:val="22"/>
+        </w:rPr>
+        <w:t>FileExplorerActivity</w:t>
+      </w:r>
+      <w:proofErr w:type="spellEnd"/>
+      <w:r>
+        <w:rPr>
+          <w:sz w:val="22"/>
+          <w:szCs w:val="22"/>
+        </w:rPr>
+        <w:t xml:space="preserve"> verwendet und repräsentiert eine Datei.</w:t>
+      </w:r>
+    </w:p>
+    <w:p>
+      <w:pPr>
+        <w:pStyle w:val="Default"/>
+        <w:rPr>
+          <w:sz w:val="22"/>
+          <w:szCs w:val="22"/>
+        </w:rPr>
+      </w:pPr>
+      <w:r>
+        <w:rPr>
+          <w:sz w:val="22"/>
+          <w:szCs w:val="22"/>
+        </w:rPr>
         <w:t xml:space="preserve"> </w:t>
       </w:r>
     </w:p>
     <w:p>
       <w:r>
-        <w:t>Weiterhin ist in Gesture-, Script- und Filemanagement eine ListView-Adapterklasse enthalten, die für die Listendarstellung der Items in den entsprechenden Activities verantwortlich ist.</w:t>
+        <w:t xml:space="preserve">Weiterhin ist in </w:t>
+      </w:r>
+      <w:proofErr w:type="spellStart"/>
+      <w:r>
+        <w:t>Gesture</w:t>
+      </w:r>
+      <w:proofErr w:type="spellEnd"/>
+      <w:r>
+        <w:t xml:space="preserve">-, Script- und Filemanagement eine </w:t>
+      </w:r>
+      <w:proofErr w:type="spellStart"/>
+      <w:r>
+        <w:t>ListView</w:t>
+      </w:r>
+      <w:proofErr w:type="spellEnd"/>
+      <w:r>
+        <w:t>-Adapterklasse enthalten, die für die Listendarstellung der Items in den entsprechenden Activities verantwortlich ist.</w:t>
       </w:r>
     </w:p>
     <w:p>
@@ -5730,10 +6599,12 @@
         <w:ind w:left="709" w:hanging="709"/>
       </w:pPr>
       <w:bookmarkStart w:id="54" w:name="_Toc417740054"/>
+      <w:proofErr w:type="spellStart"/>
       <w:r>
         <w:t>ScriptExecution</w:t>
       </w:r>
       <w:bookmarkEnd w:id="54"/>
+      <w:proofErr w:type="spellEnd"/>
     </w:p>
     <w:p>
       <w:pPr>
@@ -5748,7 +6619,23 @@
           <w:sz w:val="22"/>
           <w:szCs w:val="22"/>
         </w:rPr>
-        <w:t xml:space="preserve">Das Modul ScriptExecution ist für die Ausführung der Skripte zuständig. Dies geschieht über die externe Anwendung SL4A, die von der Klasse SL4AManager gestartet wird. </w:t>
+        <w:t xml:space="preserve">Das Modul </w:t>
+      </w:r>
+      <w:proofErr w:type="spellStart"/>
+      <w:r>
+        <w:rPr>
+          <w:sz w:val="22"/>
+          <w:szCs w:val="22"/>
+        </w:rPr>
+        <w:t>ScriptExecution</w:t>
+      </w:r>
+      <w:proofErr w:type="spellEnd"/>
+      <w:r>
+        <w:rPr>
+          <w:sz w:val="22"/>
+          <w:szCs w:val="22"/>
+        </w:rPr>
+        <w:t xml:space="preserve"> ist für die Ausführung der Skripte zuständig. Dies geschieht über die externe Anwendung SL4A, die von der Klasse SL4AManager gestartet wird. </w:t>
       </w:r>
     </w:p>
     <w:p>
@@ -5852,7 +6739,15 @@
                               <w:fldChar w:fldCharType="end"/>
                             </w:r>
                             <w:r>
-                              <w:t>: ScriptExecution Modul</w:t>
+                              <w:t xml:space="preserve">: </w:t>
+                            </w:r>
+                            <w:proofErr w:type="spellStart"/>
+                            <w:r>
+                              <w:t>ScriptExecution</w:t>
+                            </w:r>
+                            <w:proofErr w:type="spellEnd"/>
+                            <w:r>
+                              <w:t xml:space="preserve"> Modul</w:t>
                             </w:r>
                             <w:bookmarkEnd w:id="55"/>
                           </w:p>
@@ -5911,7 +6806,15 @@
                         <w:fldChar w:fldCharType="end"/>
                       </w:r>
                       <w:r>
-                        <w:t>: ScriptExecution Modul</w:t>
+                        <w:t xml:space="preserve">: </w:t>
+                      </w:r>
+                      <w:proofErr w:type="spellStart"/>
+                      <w:r>
+                        <w:t>ScriptExecution</w:t>
+                      </w:r>
+                      <w:proofErr w:type="spellEnd"/>
+                      <w:r>
+                        <w:t xml:space="preserve"> Modul</w:t>
                       </w:r>
                       <w:bookmarkEnd w:id="56"/>
                     </w:p>
@@ -5983,7 +6886,31 @@
         </w:drawing>
       </w:r>
       <w:r>
-        <w:t>Dabei erstellt die Methode startScript() einen Intent, dem als Parameter das auszuführende Skript und eine spezifische SL4A-Konstante, die angibt wie das Skript ausgeführt werden soll, hinzugefügt wird. Über den Intent wird anschließend SL4A gestartet.</w:t>
+        <w:t xml:space="preserve">Dabei erstellt die Methode </w:t>
+      </w:r>
+      <w:proofErr w:type="spellStart"/>
+      <w:r>
+        <w:t>startScript</w:t>
+      </w:r>
+      <w:proofErr w:type="spellEnd"/>
+      <w:r>
+        <w:t xml:space="preserve">() einen </w:t>
+      </w:r>
+      <w:proofErr w:type="spellStart"/>
+      <w:r>
+        <w:t>Intent</w:t>
+      </w:r>
+      <w:proofErr w:type="spellEnd"/>
+      <w:r>
+        <w:t xml:space="preserve">, dem als Parameter das auszuführende Skript und eine spezifische SL4A-Konstante, die angibt wie das Skript ausgeführt werden soll, hinzugefügt wird. Über den </w:t>
+      </w:r>
+      <w:proofErr w:type="spellStart"/>
+      <w:r>
+        <w:t>Intent</w:t>
+      </w:r>
+      <w:proofErr w:type="spellEnd"/>
+      <w:r>
+        <w:t xml:space="preserve"> wird anschließend SL4A gestartet.</w:t>
       </w:r>
     </w:p>
     <w:p>
@@ -6023,10 +6950,12 @@
         </w:rPr>
       </w:pPr>
       <w:bookmarkStart w:id="58" w:name="_Toc417740056"/>
+      <w:proofErr w:type="spellStart"/>
       <w:r>
         <w:t>ListenerTarget</w:t>
       </w:r>
       <w:bookmarkEnd w:id="58"/>
+      <w:proofErr w:type="spellEnd"/>
     </w:p>
     <w:p>
       <w:r>
@@ -6120,9 +7049,14 @@
                               <w:fldChar w:fldCharType="end"/>
                             </w:r>
                             <w:r>
-                              <w:t>: Architektur mit ListenerTarget</w:t>
+                              <w:t xml:space="preserve">: Architektur mit </w:t>
+                            </w:r>
+                            <w:proofErr w:type="spellStart"/>
+                            <w:r>
+                              <w:t>ListenerTarget</w:t>
                             </w:r>
                             <w:bookmarkEnd w:id="59"/>
+                            <w:proofErr w:type="spellEnd"/>
                           </w:p>
                         </w:txbxContent>
                       </wps:txbx>
@@ -6179,9 +7113,14 @@
                         <w:fldChar w:fldCharType="end"/>
                       </w:r>
                       <w:r>
-                        <w:t>: Architektur mit ListenerTarget</w:t>
+                        <w:t xml:space="preserve">: Architektur mit </w:t>
+                      </w:r>
+                      <w:proofErr w:type="spellStart"/>
+                      <w:r>
+                        <w:t>ListenerTarget</w:t>
                       </w:r>
                       <w:bookmarkEnd w:id="60"/>
+                      <w:proofErr w:type="spellEnd"/>
                     </w:p>
                   </w:txbxContent>
                 </v:textbox>
@@ -6251,26 +7190,98 @@
         </w:drawing>
       </w:r>
       <w:r>
-        <w:t xml:space="preserve">Das ListenerTarget beschreibt die Schnittstelle zwischen der GestureRecordActivity bzw. der MainActivity und dem GestureRecordDeviceListener. Sie </w:t>
+        <w:t xml:space="preserve">Das </w:t>
+      </w:r>
+      <w:proofErr w:type="spellStart"/>
+      <w:r>
+        <w:t>ListenerTarget</w:t>
+      </w:r>
+      <w:proofErr w:type="spellEnd"/>
+      <w:r>
+        <w:t xml:space="preserve"> beschreibt die Schnittstelle zwischen der </w:t>
+      </w:r>
+      <w:proofErr w:type="spellStart"/>
+      <w:r>
+        <w:t>GestureRecordActivity</w:t>
+      </w:r>
+      <w:proofErr w:type="spellEnd"/>
+      <w:r>
+        <w:t xml:space="preserve"> bzw. der </w:t>
+      </w:r>
+      <w:proofErr w:type="spellStart"/>
+      <w:r>
+        <w:t>MainActivity</w:t>
+      </w:r>
+      <w:proofErr w:type="spellEnd"/>
+      <w:r>
+        <w:t xml:space="preserve"> und dem </w:t>
+      </w:r>
+      <w:proofErr w:type="spellStart"/>
+      <w:r>
+        <w:t>GestureRecordDeviceListener</w:t>
+      </w:r>
+      <w:proofErr w:type="spellEnd"/>
+      <w:r>
+        <w:t xml:space="preserve">. Sie </w:t>
       </w:r>
       <w:r>
         <w:t>definiert</w:t>
       </w:r>
       <w:r>
-        <w:t xml:space="preserve"> die Methoden OnPose()</w:t>
-      </w:r>
-      <w:r>
-        <w:t xml:space="preserve">, OnGridPositionUpdate() und OnUpdateStatus(). </w:t>
-      </w:r>
-    </w:p>
-    <w:p>
-      <w:r>
-        <w:t>In der Methode OnPose() wird in den erbenden Klassen die Funktionalität implementiert, welche für die Erkennung der Gesten zuständig ist.</w:t>
-      </w:r>
-    </w:p>
-    <w:p>
-      <w:r>
-        <w:t>In der Methode OnGridPositionUpdate() wird beschrieben, was passiert, wenn sich die Position des MYOs in dem definierten 3x3-Feld ändert.</w:t>
+        <w:t xml:space="preserve"> die Methoden </w:t>
+      </w:r>
+      <w:proofErr w:type="spellStart"/>
+      <w:r>
+        <w:t>OnPose</w:t>
+      </w:r>
+      <w:proofErr w:type="spellEnd"/>
+      <w:r>
+        <w:t>()</w:t>
+      </w:r>
+      <w:r>
+        <w:t xml:space="preserve">, </w:t>
+      </w:r>
+      <w:proofErr w:type="spellStart"/>
+      <w:r>
+        <w:t>OnGridPositionUpdate</w:t>
+      </w:r>
+      <w:proofErr w:type="spellEnd"/>
+      <w:r>
+        <w:t xml:space="preserve">() und </w:t>
+      </w:r>
+      <w:proofErr w:type="spellStart"/>
+      <w:r>
+        <w:t>OnUpdateStatus</w:t>
+      </w:r>
+      <w:proofErr w:type="spellEnd"/>
+      <w:r>
+        <w:t xml:space="preserve">(). </w:t>
+      </w:r>
+    </w:p>
+    <w:p>
+      <w:r>
+        <w:t xml:space="preserve">In der Methode </w:t>
+      </w:r>
+      <w:proofErr w:type="spellStart"/>
+      <w:r>
+        <w:t>OnPose</w:t>
+      </w:r>
+      <w:proofErr w:type="spellEnd"/>
+      <w:r>
+        <w:t>() wird in den erbenden Klassen die Funktionalität implementiert, welche für die Erkennung der Gesten zuständig ist.</w:t>
+      </w:r>
+    </w:p>
+    <w:p>
+      <w:r>
+        <w:t xml:space="preserve">In der Methode </w:t>
+      </w:r>
+      <w:proofErr w:type="spellStart"/>
+      <w:r>
+        <w:t>OnGridPositionUpdate</w:t>
+      </w:r>
+      <w:proofErr w:type="spellEnd"/>
+      <w:r>
+        <w:t>() wird beschrieben, was passiert, wenn sich die Position des MYOs in dem definierten 3x3-Feld ändert.</w:t>
       </w:r>
     </w:p>
     <w:p>
@@ -6282,7 +7293,15 @@
         </w:rPr>
       </w:pPr>
       <w:r>
-        <w:t>In der Methode OnUpdateStatus() wird beschrieben, was eine Änderung des Status des MYOs in der entsprechenden Activity bewirkt.</w:t>
+        <w:t xml:space="preserve">In der Methode </w:t>
+      </w:r>
+      <w:proofErr w:type="spellStart"/>
+      <w:r>
+        <w:t>OnUpdateStatus</w:t>
+      </w:r>
+      <w:proofErr w:type="spellEnd"/>
+      <w:r>
+        <w:t>() wird beschrieben, was eine Änderung des Status des MYOs in der entsprechenden Activity bewirkt.</w:t>
       </w:r>
       <w:r>
         <w:br w:type="page"/>
@@ -6327,9 +7346,14 @@
       </w:pPr>
       <w:bookmarkStart w:id="62" w:name="_Toc417740058"/>
       <w:r>
-        <w:t>Projektablauf und –team</w:t>
+        <w:t>Projektablauf und –</w:t>
+      </w:r>
+      <w:proofErr w:type="spellStart"/>
+      <w:r>
+        <w:t>team</w:t>
       </w:r>
       <w:bookmarkEnd w:id="62"/>
+      <w:proofErr w:type="spellEnd"/>
     </w:p>
     <w:p>
       <w:pPr>
@@ -6351,9 +7375,11 @@
       <w:r>
         <w:t xml:space="preserve">Für das Projekt wurde das agile Vorgehensmodell </w:t>
       </w:r>
+      <w:proofErr w:type="spellStart"/>
       <w:r>
         <w:t>Scrum</w:t>
       </w:r>
+      <w:proofErr w:type="spellEnd"/>
       <w:r>
         <w:t xml:space="preserve"> gewählt. Hierbei wurden einwöchige Sprints angesetzt, welche von Dienstags bis Dienstags gingen. Das Projekt hat insgesamt 10 Sprints beinhaltet, in denen in etwa 575 Arbeitsstunden untergebracht waren beziehungsweise geleistet wurden.</w:t>
       </w:r>
@@ -6386,12 +7412,60 @@
         <w:t xml:space="preserve">-Meeting zu nennen. Dieses Meeting </w:t>
       </w:r>
       <w:r>
-        <w:t>war variabel angesetzt aufgrund dessen, dass nicht immer neue Arbeitspakete definiert worden, die mit in das Backlog gekommen waren. Falls ein neues Backlog Item eingetragen wurde und ein Estimation-Meeting angesetzt war, so wurde hier eine grobe Abschätzung des gesamten Teams gegeben, welchen Workload dieses Backlog Item hat. Die Abschätzung erfolgte hier in Personen-Tagen mit jeweils 8 Stunden.</w:t>
-      </w:r>
-    </w:p>
-    <w:p>
-      <w:r>
-        <w:t xml:space="preserve">Als nächstes Meeting ist hier das Planungsmeeting zu nennen, welches immer am ersten Dienstag, also beim Beginn eines jeden Sprints, stattgefunden hat. Als grober Rahmen wurde hier eine Zeit von 60 Minuten angesetzt, um den Backlog Items Tasks zuzuweisen und diese abschließend mit einem Workload zu versehen, welche wieder in der Gruppe abgeschätzt wurde. </w:t>
+        <w:t xml:space="preserve">war variabel angesetzt aufgrund dessen, dass nicht immer neue Arbeitspakete definiert worden, die mit in das </w:t>
+      </w:r>
+      <w:proofErr w:type="spellStart"/>
+      <w:r>
+        <w:t>Backlog</w:t>
+      </w:r>
+      <w:proofErr w:type="spellEnd"/>
+      <w:r>
+        <w:t xml:space="preserve"> gekommen waren. Falls ein neues </w:t>
+      </w:r>
+      <w:proofErr w:type="spellStart"/>
+      <w:r>
+        <w:t>Backlog</w:t>
+      </w:r>
+      <w:proofErr w:type="spellEnd"/>
+      <w:r>
+        <w:t xml:space="preserve"> Item eingetragen wurde und ein Estimation-Meeting angesetzt war, so wurde hier eine grobe Abschätzung des gesamten Teams gegeben, welchen </w:t>
+      </w:r>
+      <w:proofErr w:type="spellStart"/>
+      <w:r>
+        <w:t>Workload</w:t>
+      </w:r>
+      <w:proofErr w:type="spellEnd"/>
+      <w:r>
+        <w:t xml:space="preserve"> dieses </w:t>
+      </w:r>
+      <w:proofErr w:type="spellStart"/>
+      <w:r>
+        <w:t>Backlog</w:t>
+      </w:r>
+      <w:proofErr w:type="spellEnd"/>
+      <w:r>
+        <w:t xml:space="preserve"> Item hat. Die Abschätzung erfolgte hier in Personen-Tagen mit jeweils 8 Stunden.</w:t>
+      </w:r>
+    </w:p>
+    <w:p>
+      <w:r>
+        <w:t xml:space="preserve">Als nächstes Meeting ist hier das Planungsmeeting zu nennen, welches immer am ersten Dienstag, also beim Beginn eines jeden Sprints, stattgefunden hat. Als grober Rahmen wurde hier eine Zeit von 60 Minuten angesetzt, um den </w:t>
+      </w:r>
+      <w:proofErr w:type="spellStart"/>
+      <w:r>
+        <w:t>Backlog</w:t>
+      </w:r>
+      <w:proofErr w:type="spellEnd"/>
+      <w:r>
+        <w:t xml:space="preserve"> Items Tasks zuzuweisen und diese abschließend mit einem </w:t>
+      </w:r>
+      <w:proofErr w:type="spellStart"/>
+      <w:r>
+        <w:t>Workload</w:t>
+      </w:r>
+      <w:proofErr w:type="spellEnd"/>
+      <w:r>
+        <w:t xml:space="preserve"> zu versehen, welche wieder in der Gruppe abgeschätzt wurde. </w:t>
       </w:r>
     </w:p>
     <w:p>
@@ -6410,7 +7484,15 @@
         <w:t xml:space="preserve">Um immer teamgerecht den aktuellen Stand des Sprints zu wissen, fanden dreimal wöchentlich, also am </w:t>
       </w:r>
       <w:r>
-        <w:t>Mittwoch, Freitag und am Montag, Daily-Scrums statt. Hierbei wurden in circa 15 Minuten beschrieben, was jedes einzelne Team-Mitglied bis jetzt, seit dem letzten Meeting, getan hat, auf welche Probleme er gestoßen ist und was er bis zum nächsten Meeting machen wird.</w:t>
+        <w:t>Mittwoch, Freitag und am Montag, Daily-</w:t>
+      </w:r>
+      <w:proofErr w:type="spellStart"/>
+      <w:r>
+        <w:t>Scrums</w:t>
+      </w:r>
+      <w:proofErr w:type="spellEnd"/>
+      <w:r>
+        <w:t xml:space="preserve"> statt. Hierbei wurden in circa 15 Minuten beschrieben, was jedes einzelne Team-Mitglied bis jetzt, seit dem letzten Meeting, getan hat, auf welche Probleme er gestoßen ist und was er bis zum nächsten Meeting machen wird.</w:t>
       </w:r>
     </w:p>
     <w:p>
@@ -6444,7 +7526,15 @@
     </w:p>
     <w:p>
       <w:r>
-        <w:t xml:space="preserve">Das Scrum Modell wurde des </w:t>
+        <w:t xml:space="preserve">Das </w:t>
+      </w:r>
+      <w:proofErr w:type="spellStart"/>
+      <w:r>
+        <w:t>Scrum</w:t>
+      </w:r>
+      <w:proofErr w:type="spellEnd"/>
+      <w:r>
+        <w:t xml:space="preserve"> Modell wurde des </w:t>
       </w:r>
       <w:r>
         <w:t>Weiteren</w:t>
@@ -6627,8 +7717,13 @@
       <w:r>
         <w:t xml:space="preserve">Unser Team hat sich zusammengesetzt aus einem </w:t>
       </w:r>
-      <w:r>
-        <w:t>Scrum Master</w:t>
+      <w:proofErr w:type="spellStart"/>
+      <w:r>
+        <w:t>Scrum</w:t>
+      </w:r>
+      <w:proofErr w:type="spellEnd"/>
+      <w:r>
+        <w:t xml:space="preserve"> Master</w:t>
       </w:r>
       <w:r>
         <w:t xml:space="preserve"> (Marco Meyer) und einem Stellvertreter (Daniel Thomalla). Dieser war für die </w:t>
@@ -6650,11 +7745,32 @@
       <w:r>
         <w:t xml:space="preserve">Ein weiterer Bestandteil unseres Teams war der </w:t>
       </w:r>
-      <w:r>
-        <w:t xml:space="preserve">Product Owner </w:t>
-      </w:r>
-      <w:r>
-        <w:t xml:space="preserve">(Simon Diggelmann) und seine Stellvertreterin (Tabea Kiupel). Hier lautete die Aufgabe, dass stets eine </w:t>
+      <w:proofErr w:type="spellStart"/>
+      <w:r>
+        <w:t>Product</w:t>
+      </w:r>
+      <w:proofErr w:type="spellEnd"/>
+      <w:r>
+        <w:t xml:space="preserve"> </w:t>
+      </w:r>
+      <w:proofErr w:type="spellStart"/>
+      <w:r>
+        <w:t>Owner</w:t>
+      </w:r>
+      <w:proofErr w:type="spellEnd"/>
+      <w:r>
+        <w:t xml:space="preserve"> </w:t>
+      </w:r>
+      <w:r>
+        <w:t xml:space="preserve">(Simon Diggelmann) und seine Stellvertreterin (Tabea </w:t>
+      </w:r>
+      <w:proofErr w:type="spellStart"/>
+      <w:r>
+        <w:t>Kiupel</w:t>
+      </w:r>
+      <w:proofErr w:type="spellEnd"/>
+      <w:r>
+        <w:t xml:space="preserve">). Hier lautete die Aufgabe, dass stets eine </w:t>
       </w:r>
       <w:r>
         <w:t>Backlog-Wartung</w:t>
@@ -6665,7 +7781,15 @@
     </w:p>
     <w:p>
       <w:r>
-        <w:t xml:space="preserve">Als weitere Rolle im Team waren die Developer (Simon Diggelmann, Felix Helfrich, Tabea Kiupel, Alexander Küppers, Marco Meyer, </w:t>
+        <w:t xml:space="preserve">Als weitere Rolle im Team waren die Developer (Simon Diggelmann, Felix Helfrich, Tabea </w:t>
+      </w:r>
+      <w:proofErr w:type="spellStart"/>
+      <w:r>
+        <w:t>Kiupel</w:t>
+      </w:r>
+      <w:proofErr w:type="spellEnd"/>
+      <w:r>
+        <w:t xml:space="preserve">, Alexander Küppers, Marco Meyer, </w:t>
       </w:r>
       <w:r>
         <w:t>Daniel Thomalla</w:t>
@@ -6694,6 +7818,7 @@
           <w:ilvl w:val="0"/>
           <w:numId w:val="1"/>
         </w:numPr>
+        <w:spacing w:line="360" w:lineRule="auto"/>
         <w:ind w:left="284" w:hanging="284"/>
       </w:pPr>
       <w:bookmarkStart w:id="66" w:name="_Toc417740062"/>
@@ -6707,45 +7832,65 @@
         <w:t xml:space="preserve">Als </w:t>
       </w:r>
       <w:r>
-        <w:t>Fazit über das Vorgehensmodell Scrum</w:t>
-      </w:r>
+        <w:t xml:space="preserve">Fazit über das Vorgehensmodell </w:t>
+      </w:r>
+      <w:proofErr w:type="spellStart"/>
+      <w:r>
+        <w:t>Scrum</w:t>
+      </w:r>
+      <w:proofErr w:type="spellEnd"/>
       <w:r>
         <w:t>, so, wie es in diesem Projekt angewendet wurde, kann gesagt werden, dass es effektiv war, jedoch manchmal eine zeitliche Fehleinschätzung vorlag.</w:t>
+      </w:r>
+    </w:p>
+    <w:p>
+      <w:r>
+        <w:t>Anzusprechen war hier, dass aufgrund von Meilensteine in anderen Projekten, die wöchentliche Arbeitszeit sehr variiert hat und das aufgrund eines Krankheitsfalles eines Teammitglieds, welche nicht voraussehbar war und teilweise punktuell wieder kam, eine zeitliche Fehlplanung vorlag. Besonders positiv ist jedoc</w:t>
       </w:r>
       <w:bookmarkStart w:id="67" w:name="_GoBack"/>
       <w:bookmarkEnd w:id="67"/>
-    </w:p>
-    <w:p>
-      <w:r>
-        <w:t>Team-Organisation</w:t>
-      </w:r>
-    </w:p>
-    <w:p>
-      <w:r>
-        <w:t>Zeitplanung</w:t>
-      </w:r>
-    </w:p>
-    <w:p>
-      <w:r>
-        <w:t>Aufgabenverteilung</w:t>
-      </w:r>
-    </w:p>
-    <w:p>
-      <w:r>
-        <w:t>Aufgabenplanung</w:t>
-      </w:r>
-    </w:p>
-    <w:p>
-      <w:pPr>
-        <w:rPr>
-          <w:rFonts w:asciiTheme="majorHAnsi" w:eastAsiaTheme="majorEastAsia" w:hAnsiTheme="majorHAnsi" w:cstheme="majorBidi"/>
-          <w:color w:val="365F91" w:themeColor="accent1" w:themeShade="BF"/>
-          <w:sz w:val="28"/>
-          <w:szCs w:val="28"/>
-        </w:rPr>
-      </w:pPr>
-      <w:r>
-        <w:t>Anpassung des Modells hinsichtlich der Planung: Research</w:t>
+      <w:r>
+        <w:t>h an zu merken, dass eine sehr gute Stimmung im Team geherrscht hat, vom ersten bis zum letzten Tag. Des Weiteren konnte aufgrund von geregelten Kontaktlisten mit Kommunikationsangaben immer gut Kontakt zu anderen Team-Mitgliedern aufgenommen werden.</w:t>
+      </w:r>
+    </w:p>
+    <w:p>
+      <w:r>
+        <w:t xml:space="preserve">Das Projekt kann also aus Teamsicht als </w:t>
+      </w:r>
+      <w:r>
+        <w:t>gelungen angesehen werden und in Hinsicht auf die eingehaltenen Anforderungen vom Kunden auch als akzeptabel angenommen werden.</w:t>
+      </w:r>
+    </w:p>
+    <w:p>
+      <w:r>
+        <w:t>Als Ausblick ist hier zu erwähnen, dass hier noch Verbesserungspotential liegt, bei hohem Zeitaufwand, da die Script-</w:t>
+      </w:r>
+      <w:proofErr w:type="spellStart"/>
+      <w:r>
+        <w:t>Execution</w:t>
+      </w:r>
+      <w:proofErr w:type="spellEnd"/>
+      <w:r>
+        <w:t xml:space="preserve"> bis jetzt über eine externe Anwendung auf dem Android-Smartphone übernommen wird. Hier könnte eine ganz eigene Skript-</w:t>
+      </w:r>
+      <w:proofErr w:type="spellStart"/>
+      <w:r>
+        <w:t>Application</w:t>
+      </w:r>
+      <w:proofErr w:type="spellEnd"/>
+      <w:r>
+        <w:t xml:space="preserve"> geschrieben werden, welche aber wieder ein eigenes Projekt beanspruchen würde. Als weiteren Aspekt könnte man noch die Android-App für Wearables schreiben, welche dann auf kleinere Bildschirme angepasst werden sollte. Dies wurde hier im Rahmen nicht umgesetzt, da die zur Verfügung stehende </w:t>
+      </w:r>
+      <w:proofErr w:type="spellStart"/>
+      <w:r>
+        <w:t>Vuzix</w:t>
+      </w:r>
+      <w:proofErr w:type="spellEnd"/>
+      <w:r>
+        <w:t xml:space="preserve"> M100 eine zu niedrige Android-Version hatte um mit dem MYO per Bluetooth zu kommunizieren. Das Design der App könnte noch an die Android Developer Guideline für Android 5 angepasst werden um auch grafisch auf dem aktuellsten Stand zu sein</w:t>
+      </w:r>
+      <w:r>
+        <w:t>.</w:t>
       </w:r>
       <w:r>
         <w:br w:type="page"/>
@@ -7316,7 +8461,7 @@
           <w:rPr>
             <w:noProof/>
           </w:rPr>
-          <w:t>20</w:t>
+          <w:t>16</w:t>
         </w:r>
         <w:r>
           <w:rPr>
@@ -9339,8 +10484,8 @@
     <w:rsid w:val="00067D90"/>
     <w:rsid w:val="003D504B"/>
     <w:rsid w:val="00AF568B"/>
+    <w:rsid w:val="00B52238"/>
     <w:rsid w:val="00DF7DBA"/>
-    <w:rsid w:val="00F539EE"/>
   </w:rsids>
   <m:mathPr>
     <m:mathFont m:val="Cambria Math"/>
@@ -10120,7 +11265,7 @@
 </file>
 
 <file path=customXml/itemProps2.xml><?xml version="1.0" encoding="utf-8"?>
-<ds:datastoreItem xmlns:ds="http://schemas.openxmlformats.org/officeDocument/2006/customXml" ds:itemID="{87133707-68B7-4F45-8B93-759EEB17FBBA}">
+<ds:datastoreItem xmlns:ds="http://schemas.openxmlformats.org/officeDocument/2006/customXml" ds:itemID="{DB6DB4A8-190E-4765-8178-062DE3366807}">
   <ds:schemaRefs>
     <ds:schemaRef ds:uri="http://schemas.openxmlformats.org/officeDocument/2006/bibliography"/>
   </ds:schemaRefs>

</xml_diff>